<commit_message>
typos fixed. user documentation updated
</commit_message>
<xml_diff>
--- a/doc/projectFiles/UserDocumentation.docx
+++ b/doc/projectFiles/UserDocumentation.docx
@@ -9,22 +9,41 @@
           <w:lang w:val="en-US"/>
         </w:rPr>
       </w:pPr>
-      <w:r>
-        <w:rPr>
-          <w:lang w:val="en-US"/>
-        </w:rPr>
-        <w:t>Sentiment Grinder User Documentation</w:t>
+      <w:proofErr w:type="spellStart"/>
+      <w:r>
+        <w:rPr>
+          <w:lang w:val="en-US"/>
+        </w:rPr>
+        <w:t>Twitter</w:t>
+      </w:r>
+      <w:r>
+        <w:rPr>
+          <w:lang w:val="en-US"/>
+        </w:rPr>
+        <w:t>a</w:t>
+      </w:r>
+      <w:r>
+        <w:rPr>
+          <w:lang w:val="en-US"/>
+        </w:rPr>
+        <w:t>nalyser</w:t>
+      </w:r>
+      <w:proofErr w:type="spellEnd"/>
+      <w:r>
+        <w:rPr>
+          <w:lang w:val="en-US"/>
+        </w:rPr>
+        <w:t xml:space="preserve"> </w:t>
+      </w:r>
+      <w:r>
+        <w:rPr>
+          <w:lang w:val="en-US"/>
+        </w:rPr>
+        <w:t>User Documentation</w:t>
       </w:r>
     </w:p>
     <w:sdt>
       <w:sdtPr>
-        <w:id w:val="584715569"/>
-        <w:docPartObj>
-          <w:docPartGallery w:val="Table of Contents"/>
-          <w:docPartUnique/>
-        </w:docPartObj>
-      </w:sdtPr>
-      <w:sdtEndPr>
         <w:rPr>
           <w:rFonts w:asciiTheme="minorHAnsi" w:eastAsiaTheme="minorEastAsia" w:hAnsiTheme="minorHAnsi" w:cstheme="minorBidi"/>
           <w:b w:val="0"/>
@@ -34,7 +53,12 @@
           <w:szCs w:val="22"/>
           <w:lang w:val="de-AT" w:eastAsia="zh-TW" w:bidi="he-IL"/>
         </w:rPr>
-      </w:sdtEndPr>
+        <w:id w:val="584715569"/>
+        <w:docPartObj>
+          <w:docPartGallery w:val="Table of Contents"/>
+          <w:docPartUnique/>
+        </w:docPartObj>
+      </w:sdtPr>
       <w:sdtContent>
         <w:p>
           <w:pPr>
@@ -67,7 +91,7 @@
           <w:r>
             <w:fldChar w:fldCharType="separate"/>
           </w:r>
-          <w:hyperlink w:anchor="_Toc384813956" w:history="1">
+          <w:hyperlink w:anchor="_Toc386620028" w:history="1">
             <w:r>
               <w:rPr>
                 <w:rStyle w:val="Hyperlink"/>
@@ -95,7 +119,7 @@
                 <w:noProof/>
                 <w:webHidden/>
               </w:rPr>
-              <w:instrText xml:space="preserve"> PAGEREF _Toc384813956 \h </w:instrText>
+              <w:instrText xml:space="preserve"> PAGEREF _Toc386620028 \h </w:instrText>
             </w:r>
             <w:r>
               <w:rPr>
@@ -137,7 +161,7 @@
               <w:lang w:bidi="ar-SA"/>
             </w:rPr>
           </w:pPr>
-          <w:hyperlink w:anchor="_Toc384813957" w:history="1">
+          <w:hyperlink w:anchor="_Toc386620029" w:history="1">
             <w:r>
               <w:rPr>
                 <w:rStyle w:val="Hyperlink"/>
@@ -165,7 +189,7 @@
                 <w:noProof/>
                 <w:webHidden/>
               </w:rPr>
-              <w:instrText xml:space="preserve"> PAGEREF _Toc384813957 \h </w:instrText>
+              <w:instrText xml:space="preserve"> PAGEREF _Toc386620029 \h </w:instrText>
             </w:r>
             <w:r>
               <w:rPr>
@@ -207,7 +231,7 @@
               <w:lang w:bidi="ar-SA"/>
             </w:rPr>
           </w:pPr>
-          <w:hyperlink w:anchor="_Toc384813958" w:history="1">
+          <w:hyperlink w:anchor="_Toc386620030" w:history="1">
             <w:r>
               <w:rPr>
                 <w:rStyle w:val="Hyperlink"/>
@@ -236,7 +260,7 @@
                 <w:noProof/>
                 <w:webHidden/>
               </w:rPr>
-              <w:instrText xml:space="preserve"> PAGEREF _Toc384813958 \h </w:instrText>
+              <w:instrText xml:space="preserve"> PAGEREF _Toc386620030 \h </w:instrText>
             </w:r>
             <w:r>
               <w:rPr>
@@ -278,7 +302,7 @@
               <w:lang w:bidi="ar-SA"/>
             </w:rPr>
           </w:pPr>
-          <w:hyperlink w:anchor="_Toc384813959" w:history="1">
+          <w:hyperlink w:anchor="_Toc386620031" w:history="1">
             <w:r>
               <w:rPr>
                 <w:rStyle w:val="Hyperlink"/>
@@ -306,7 +330,7 @@
                 <w:noProof/>
                 <w:webHidden/>
               </w:rPr>
-              <w:instrText xml:space="preserve"> PAGEREF _Toc384813959 \h </w:instrText>
+              <w:instrText xml:space="preserve"> PAGEREF _Toc386620031 \h </w:instrText>
             </w:r>
             <w:r>
               <w:rPr>
@@ -348,7 +372,7 @@
               <w:lang w:bidi="ar-SA"/>
             </w:rPr>
           </w:pPr>
-          <w:hyperlink w:anchor="_Toc384813960" w:history="1">
+          <w:hyperlink w:anchor="_Toc386620032" w:history="1">
             <w:r>
               <w:rPr>
                 <w:rStyle w:val="Hyperlink"/>
@@ -376,7 +400,7 @@
                 <w:noProof/>
                 <w:webHidden/>
               </w:rPr>
-              <w:instrText xml:space="preserve"> PAGEREF _Toc384813960 \h </w:instrText>
+              <w:instrText xml:space="preserve"> PAGEREF _Toc386620032 \h </w:instrText>
             </w:r>
             <w:r>
               <w:rPr>
@@ -418,7 +442,7 @@
               <w:lang w:bidi="ar-SA"/>
             </w:rPr>
           </w:pPr>
-          <w:hyperlink w:anchor="_Toc384813961" w:history="1">
+          <w:hyperlink w:anchor="_Toc386620033" w:history="1">
             <w:r>
               <w:rPr>
                 <w:rStyle w:val="Hyperlink"/>
@@ -446,7 +470,7 @@
                 <w:noProof/>
                 <w:webHidden/>
               </w:rPr>
-              <w:instrText xml:space="preserve"> PAGEREF _Toc384813961 \h </w:instrText>
+              <w:instrText xml:space="preserve"> PAGEREF _Toc386620033 \h </w:instrText>
             </w:r>
             <w:r>
               <w:rPr>
@@ -488,7 +512,7 @@
               <w:lang w:bidi="ar-SA"/>
             </w:rPr>
           </w:pPr>
-          <w:hyperlink w:anchor="_Toc384813962" w:history="1">
+          <w:hyperlink w:anchor="_Toc386620034" w:history="1">
             <w:r>
               <w:rPr>
                 <w:rStyle w:val="Hyperlink"/>
@@ -516,7 +540,7 @@
                 <w:noProof/>
                 <w:webHidden/>
               </w:rPr>
-              <w:instrText xml:space="preserve"> PAGEREF _Toc384813962 \h </w:instrText>
+              <w:instrText xml:space="preserve"> PAGEREF _Toc386620034 \h </w:instrText>
             </w:r>
             <w:r>
               <w:rPr>
@@ -536,7 +560,7 @@
                 <w:noProof/>
                 <w:webHidden/>
               </w:rPr>
-              <w:t>4</w:t>
+              <w:t>5</w:t>
             </w:r>
             <w:r>
               <w:rPr>
@@ -558,7 +582,7 @@
               <w:lang w:bidi="ar-SA"/>
             </w:rPr>
           </w:pPr>
-          <w:hyperlink w:anchor="_Toc384813963" w:history="1">
+          <w:hyperlink w:anchor="_Toc386620035" w:history="1">
             <w:r>
               <w:rPr>
                 <w:rStyle w:val="Hyperlink"/>
@@ -586,7 +610,7 @@
                 <w:noProof/>
                 <w:webHidden/>
               </w:rPr>
-              <w:instrText xml:space="preserve"> PAGEREF _Toc384813963 \h </w:instrText>
+              <w:instrText xml:space="preserve"> PAGEREF _Toc386620035 \h </w:instrText>
             </w:r>
             <w:r>
               <w:rPr>
@@ -606,7 +630,7 @@
                 <w:noProof/>
                 <w:webHidden/>
               </w:rPr>
-              <w:t>4</w:t>
+              <w:t>5</w:t>
             </w:r>
             <w:r>
               <w:rPr>
@@ -628,14 +652,14 @@
               <w:lang w:bidi="ar-SA"/>
             </w:rPr>
           </w:pPr>
-          <w:hyperlink w:anchor="_Toc384813964" w:history="1">
+          <w:hyperlink w:anchor="_Toc386620036" w:history="1">
             <w:r>
               <w:rPr>
                 <w:rStyle w:val="Hyperlink"/>
                 <w:noProof/>
                 <w:lang w:val="en-US"/>
               </w:rPr>
-              <w:t>The events detail view</w:t>
+              <w:t>The tweets table view</w:t>
             </w:r>
             <w:r>
               <w:rPr>
@@ -656,7 +680,7 @@
                 <w:noProof/>
                 <w:webHidden/>
               </w:rPr>
-              <w:instrText xml:space="preserve"> PAGEREF _Toc384813964 \h </w:instrText>
+              <w:instrText xml:space="preserve"> PAGEREF _Toc386620036 \h </w:instrText>
             </w:r>
             <w:r>
               <w:rPr>
@@ -676,7 +700,7 @@
                 <w:noProof/>
                 <w:webHidden/>
               </w:rPr>
-              <w:t>4</w:t>
+              <w:t>5</w:t>
             </w:r>
             <w:r>
               <w:rPr>
@@ -721,7 +745,7 @@
           <w:lang w:val="en-US"/>
         </w:rPr>
       </w:pPr>
-      <w:bookmarkStart w:id="0" w:name="_Toc384813956"/>
+      <w:bookmarkStart w:id="0" w:name="_Toc386620028"/>
       <w:r>
         <w:rPr>
           <w:lang w:val="en-US"/>
@@ -947,7 +971,7 @@
           <w:lang w:val="en-US"/>
         </w:rPr>
       </w:pPr>
-      <w:bookmarkStart w:id="1" w:name="_Toc384813957"/>
+      <w:bookmarkStart w:id="1" w:name="_Toc386620029"/>
       <w:r>
         <w:rPr>
           <w:lang w:val="en-US"/>
@@ -1105,6 +1129,73 @@
           </w:p>
         </w:tc>
       </w:tr>
+      <w:tr>
+        <w:tc>
+          <w:tcPr>
+            <w:cnfStyle w:val="001000000000"/>
+            <w:tcW w:w="3136" w:type="dxa"/>
+          </w:tcPr>
+          <w:p>
+            <w:pPr>
+              <w:rPr>
+                <w:lang w:val="en-US"/>
+              </w:rPr>
+            </w:pPr>
+            <w:r>
+              <w:rPr>
+                <w:lang w:val="en-US"/>
+              </w:rPr>
+              <w:t>Sprint 2</w:t>
+            </w:r>
+          </w:p>
+        </w:tc>
+        <w:tc>
+          <w:tcPr>
+            <w:tcW w:w="2928" w:type="dxa"/>
+          </w:tcPr>
+          <w:p>
+            <w:pPr>
+              <w:cnfStyle w:val="000000000000"/>
+              <w:rPr>
+                <w:lang w:val="en-US"/>
+              </w:rPr>
+            </w:pPr>
+            <w:r>
+              <w:rPr>
+                <w:lang w:val="en-US"/>
+              </w:rPr>
+              <w:t>30.4.2014</w:t>
+            </w:r>
+          </w:p>
+        </w:tc>
+        <w:tc>
+          <w:tcPr>
+            <w:tcW w:w="3224" w:type="dxa"/>
+          </w:tcPr>
+          <w:p>
+            <w:pPr>
+              <w:cnfStyle w:val="000000000000"/>
+              <w:rPr>
+                <w:lang w:val="en-US"/>
+              </w:rPr>
+            </w:pPr>
+            <w:r>
+              <w:rPr>
+                <w:lang w:val="en-US"/>
+              </w:rPr>
+              <w:t xml:space="preserve">Max </w:t>
+            </w:r>
+            <w:proofErr w:type="spellStart"/>
+            <w:r>
+              <w:rPr>
+                <w:lang w:val="en-US"/>
+              </w:rPr>
+              <w:t>Kesselbacher</w:t>
+            </w:r>
+            <w:proofErr w:type="spellEnd"/>
+          </w:p>
+        </w:tc>
+      </w:tr>
     </w:tbl>
     <w:p>
       <w:pPr>
@@ -1130,11 +1221,11 @@
       <w:pPr>
         <w:pStyle w:val="Heading1"/>
         <w:rPr>
-          <w:rFonts w:ascii="Hea" w:hAnsi="Hea"/>
-          <w:lang w:val="en-US"/>
-        </w:rPr>
-      </w:pPr>
-      <w:bookmarkStart w:id="2" w:name="_Toc384813958"/>
+          <w:rFonts w:ascii="Hea" w:hAnsi="Hea" w:hint="eastAsia"/>
+          <w:lang w:val="en-US"/>
+        </w:rPr>
+      </w:pPr>
+      <w:bookmarkStart w:id="2" w:name="_Toc386620030"/>
       <w:r>
         <w:rPr>
           <w:rFonts w:ascii="Hea" w:hAnsi="Hea"/>
@@ -1230,7 +1321,7 @@
           <w:lang w:val="en-US"/>
         </w:rPr>
       </w:pPr>
-      <w:bookmarkStart w:id="3" w:name="_Toc384813959"/>
+      <w:bookmarkStart w:id="3" w:name="_Toc386620031"/>
       <w:r>
         <w:rPr>
           <w:lang w:val="en-US"/>
@@ -1272,7 +1363,7 @@
           <w:lang w:val="en-US"/>
         </w:rPr>
       </w:pPr>
-      <w:bookmarkStart w:id="4" w:name="_Toc384813960"/>
+      <w:bookmarkStart w:id="4" w:name="_Toc386620032"/>
       <w:r>
         <w:rPr>
           <w:lang w:val="en-US"/>
@@ -1283,298 +1374,6 @@
     </w:p>
     <w:p>
       <w:pPr>
-        <w:rPr>
-          <w:lang w:val="en-US"/>
-        </w:rPr>
-      </w:pPr>
-      <w:r>
-        <w:rPr>
-          <w:lang w:val="en-US"/>
-        </w:rPr>
-        <w:t xml:space="preserve">When navigating to the application site in the browser, the main application site is loaded, which consists of a table of already </w:t>
-      </w:r>
-      <w:r>
-        <w:rPr>
-          <w:lang w:val="en-US"/>
-        </w:rPr>
-        <w:t>created</w:t>
-      </w:r>
-      <w:r>
-        <w:rPr>
-          <w:lang w:val="en-US"/>
-        </w:rPr>
-        <w:t xml:space="preserve"> events and </w:t>
-      </w:r>
-      <w:r>
-        <w:rPr>
-          <w:lang w:val="en-US"/>
-        </w:rPr>
-        <w:t xml:space="preserve">various </w:t>
-      </w:r>
-      <w:r>
-        <w:rPr>
-          <w:lang w:val="en-US"/>
-        </w:rPr>
-        <w:t xml:space="preserve">buttons which are used to maintain </w:t>
-      </w:r>
-      <w:r>
-        <w:rPr>
-          <w:lang w:val="en-US"/>
-        </w:rPr>
-        <w:t>this table of events</w:t>
-      </w:r>
-      <w:r>
-        <w:rPr>
-          <w:lang w:val="en-US"/>
-        </w:rPr>
-        <w:t>.</w:t>
-      </w:r>
-      <w:r>
-        <w:rPr>
-          <w:lang w:val="en-US"/>
-        </w:rPr>
-        <w:t xml:space="preserve"> On initial startup, this table will be empty.</w:t>
-      </w:r>
-      <w:r>
-        <w:rPr>
-          <w:lang w:val="en-US"/>
-        </w:rPr>
-        <w:t xml:space="preserve"> When events are configured, the following information is displayed in the table view:</w:t>
-      </w:r>
-    </w:p>
-    <w:p>
-      <w:pPr>
-        <w:pStyle w:val="ListParagraph"/>
-        <w:numPr>
-          <w:ilvl w:val="0"/>
-          <w:numId w:val="3"/>
-        </w:numPr>
-        <w:rPr>
-          <w:lang w:val="en-US"/>
-        </w:rPr>
-      </w:pPr>
-      <w:r>
-        <w:rPr>
-          <w:lang w:val="en-US"/>
-        </w:rPr>
-        <w:t>Name</w:t>
-      </w:r>
-    </w:p>
-    <w:p>
-      <w:pPr>
-        <w:pStyle w:val="ListParagraph"/>
-        <w:numPr>
-          <w:ilvl w:val="0"/>
-          <w:numId w:val="3"/>
-        </w:numPr>
-        <w:rPr>
-          <w:lang w:val="en-US"/>
-        </w:rPr>
-      </w:pPr>
-      <w:r>
-        <w:rPr>
-          <w:lang w:val="en-US"/>
-        </w:rPr>
-        <w:t>From / T</w:t>
-      </w:r>
-      <w:r>
-        <w:rPr>
-          <w:lang w:val="en-US"/>
-        </w:rPr>
-        <w:t>o dates</w:t>
-      </w:r>
-      <w:r>
-        <w:rPr>
-          <w:lang w:val="en-US"/>
-        </w:rPr>
-        <w:t xml:space="preserve"> of data analysis</w:t>
-      </w:r>
-    </w:p>
-    <w:p>
-      <w:pPr>
-        <w:pStyle w:val="ListParagraph"/>
-        <w:numPr>
-          <w:ilvl w:val="0"/>
-          <w:numId w:val="3"/>
-        </w:numPr>
-        <w:rPr>
-          <w:lang w:val="en-US"/>
-        </w:rPr>
-      </w:pPr>
-      <w:r>
-        <w:rPr>
-          <w:lang w:val="en-US"/>
-        </w:rPr>
-        <w:t>D</w:t>
-      </w:r>
-      <w:r>
-        <w:rPr>
-          <w:lang w:val="en-US"/>
-        </w:rPr>
-        <w:t>escription</w:t>
-      </w:r>
-    </w:p>
-    <w:p>
-      <w:pPr>
-        <w:rPr>
-          <w:lang w:val="en-US"/>
-        </w:rPr>
-      </w:pPr>
-      <w:r>
-        <w:rPr>
-          <w:lang w:val="en-US"/>
-        </w:rPr>
-        <w:t>The following functions can be performed on this main application site:</w:t>
-      </w:r>
-    </w:p>
-    <w:p>
-      <w:pPr>
-        <w:pStyle w:val="ListParagraph"/>
-        <w:numPr>
-          <w:ilvl w:val="0"/>
-          <w:numId w:val="1"/>
-        </w:numPr>
-        <w:rPr>
-          <w:lang w:val="en-US"/>
-        </w:rPr>
-      </w:pPr>
-      <w:r>
-        <w:rPr>
-          <w:lang w:val="en-US"/>
-        </w:rPr>
-        <w:t>Adding a new event (with the global “Add Event” button)</w:t>
-      </w:r>
-    </w:p>
-    <w:p>
-      <w:pPr>
-        <w:pStyle w:val="ListParagraph"/>
-        <w:numPr>
-          <w:ilvl w:val="0"/>
-          <w:numId w:val="1"/>
-        </w:numPr>
-        <w:rPr>
-          <w:lang w:val="en-US"/>
-        </w:rPr>
-      </w:pPr>
-      <w:r>
-        <w:rPr>
-          <w:lang w:val="en-US"/>
-        </w:rPr>
-        <w:t>Editing an existing event (with the “Edit” button of the event to be added)</w:t>
-      </w:r>
-      <w:r>
-        <w:rPr>
-          <w:lang w:val="en-US"/>
-        </w:rPr>
-        <w:t>, editing also opens the detail view of the event</w:t>
-      </w:r>
-    </w:p>
-    <w:p>
-      <w:pPr>
-        <w:pStyle w:val="ListParagraph"/>
-        <w:numPr>
-          <w:ilvl w:val="0"/>
-          <w:numId w:val="1"/>
-        </w:numPr>
-        <w:rPr>
-          <w:lang w:val="en-US"/>
-        </w:rPr>
-      </w:pPr>
-      <w:r>
-        <w:rPr>
-          <w:lang w:val="en-US"/>
-        </w:rPr>
-        <w:t>Deleting an existing event (with the “Delete” button of the event to be deleted)</w:t>
-      </w:r>
-    </w:p>
-    <w:p>
-      <w:pPr>
-        <w:rPr>
-          <w:lang w:val="en-US"/>
-        </w:rPr>
-      </w:pPr>
-      <w:r>
-        <w:rPr>
-          <w:lang w:val="en-US"/>
-        </w:rPr>
-        <w:t>Moreover, a dropdown menu to change the working language the GUI is displayed in is already available. Currently, the following languages are supported:</w:t>
-      </w:r>
-    </w:p>
-    <w:p>
-      <w:pPr>
-        <w:pStyle w:val="ListParagraph"/>
-        <w:numPr>
-          <w:ilvl w:val="0"/>
-          <w:numId w:val="2"/>
-        </w:numPr>
-        <w:rPr>
-          <w:lang w:val="en-US"/>
-        </w:rPr>
-      </w:pPr>
-      <w:r>
-        <w:rPr>
-          <w:lang w:val="en-US"/>
-        </w:rPr>
-        <w:t>English</w:t>
-      </w:r>
-    </w:p>
-    <w:p>
-      <w:pPr>
-        <w:pStyle w:val="ListParagraph"/>
-        <w:numPr>
-          <w:ilvl w:val="0"/>
-          <w:numId w:val="2"/>
-        </w:numPr>
-        <w:rPr>
-          <w:lang w:val="en-US"/>
-        </w:rPr>
-      </w:pPr>
-      <w:r>
-        <w:rPr>
-          <w:lang w:val="en-US"/>
-        </w:rPr>
-        <w:t>German</w:t>
-      </w:r>
-    </w:p>
-    <w:p>
-      <w:pPr>
-        <w:rPr>
-          <w:lang w:val="en-US"/>
-        </w:rPr>
-      </w:pPr>
-    </w:p>
-    <w:p>
-      <w:pPr>
-        <w:rPr>
-          <w:lang w:val="en-US"/>
-        </w:rPr>
-      </w:pPr>
-    </w:p>
-    <w:p>
-      <w:pPr>
-        <w:rPr>
-          <w:lang w:val="en-US"/>
-        </w:rPr>
-      </w:pPr>
-    </w:p>
-    <w:p>
-      <w:pPr>
-        <w:rPr>
-          <w:color w:val="FF0000"/>
-          <w:lang w:val="en-US"/>
-        </w:rPr>
-      </w:pPr>
-      <w:r>
-        <w:rPr>
-          <w:color w:val="FF0000"/>
-          <w:lang w:val="en-US"/>
-        </w:rPr>
-        <w:t>**better Screenshot here**</w:t>
-      </w:r>
-    </w:p>
-    <w:p>
-      <w:pPr>
-        <w:pStyle w:val="Heading3"/>
         <w:rPr>
           <w:lang w:val="en-US"/>
         </w:rPr>
@@ -1588,15 +1387,15 @@
           <wp:anchor distT="0" distB="0" distL="114300" distR="114300" simplePos="0" relativeHeight="251658240" behindDoc="0" locked="0" layoutInCell="1" allowOverlap="1">
             <wp:simplePos x="0" y="0"/>
             <wp:positionH relativeFrom="column">
-              <wp:posOffset>-27305</wp:posOffset>
+              <wp:posOffset>15875</wp:posOffset>
             </wp:positionH>
             <wp:positionV relativeFrom="paragraph">
-              <wp:posOffset>83185</wp:posOffset>
+              <wp:posOffset>916940</wp:posOffset>
             </wp:positionV>
-            <wp:extent cx="5760085" cy="3234690"/>
+            <wp:extent cx="5760085" cy="1880235"/>
             <wp:effectExtent l="19050" t="0" r="0" b="0"/>
             <wp:wrapSquare wrapText="bothSides"/>
-            <wp:docPr id="1" name="Picture 1" descr="C:\Users\Max\Desktop\10174845_844407032251652_1945861032_n.jpg"/>
+            <wp:docPr id="2" name="Picture 1" descr="overview.png"/>
             <wp:cNvGraphicFramePr>
               <a:graphicFrameLocks xmlns:a="http://schemas.openxmlformats.org/drawingml/2006/main" noChangeAspect="1"/>
             </wp:cNvGraphicFramePr>
@@ -1604,33 +1403,23 @@
               <a:graphicData uri="http://schemas.openxmlformats.org/drawingml/2006/picture">
                 <pic:pic xmlns:pic="http://schemas.openxmlformats.org/drawingml/2006/picture">
                   <pic:nvPicPr>
-                    <pic:cNvPr id="0" name="Picture 1" descr="C:\Users\Max\Desktop\10174845_844407032251652_1945861032_n.jpg"/>
-                    <pic:cNvPicPr>
-                      <a:picLocks noChangeAspect="1" noChangeArrowheads="1"/>
-                    </pic:cNvPicPr>
+                    <pic:cNvPr id="0" name="overview.png"/>
+                    <pic:cNvPicPr/>
                   </pic:nvPicPr>
                   <pic:blipFill>
                     <a:blip r:embed="rId8" cstate="print"/>
-                    <a:srcRect/>
                     <a:stretch>
                       <a:fillRect/>
                     </a:stretch>
                   </pic:blipFill>
-                  <pic:spPr bwMode="auto">
+                  <pic:spPr>
                     <a:xfrm>
                       <a:off x="0" y="0"/>
-                      <a:ext cx="5760085" cy="3234690"/>
+                      <a:ext cx="5760085" cy="1880235"/>
                     </a:xfrm>
                     <a:prstGeom prst="rect">
                       <a:avLst/>
                     </a:prstGeom>
-                    <a:noFill/>
-                    <a:ln w="9525">
-                      <a:noFill/>
-                      <a:miter lim="800000"/>
-                      <a:headEnd/>
-                      <a:tailEnd/>
-                    </a:ln>
                   </pic:spPr>
                 </pic:pic>
               </a:graphicData>
@@ -1638,7 +1427,482 @@
           </wp:anchor>
         </w:drawing>
       </w:r>
-      <w:bookmarkStart w:id="5" w:name="_Toc384813961"/>
+      <w:r>
+        <w:rPr>
+          <w:lang w:val="en-US"/>
+        </w:rPr>
+        <w:t xml:space="preserve">When navigating to the application site in the browser, the main application site is loaded, which consists of a table of already </w:t>
+      </w:r>
+      <w:r>
+        <w:rPr>
+          <w:lang w:val="en-US"/>
+        </w:rPr>
+        <w:t>created</w:t>
+      </w:r>
+      <w:r>
+        <w:rPr>
+          <w:lang w:val="en-US"/>
+        </w:rPr>
+        <w:t xml:space="preserve"> events and </w:t>
+      </w:r>
+      <w:r>
+        <w:rPr>
+          <w:lang w:val="en-US"/>
+        </w:rPr>
+        <w:t xml:space="preserve">various </w:t>
+      </w:r>
+      <w:r>
+        <w:rPr>
+          <w:lang w:val="en-US"/>
+        </w:rPr>
+        <w:t xml:space="preserve">buttons which are used to maintain </w:t>
+      </w:r>
+      <w:r>
+        <w:rPr>
+          <w:lang w:val="en-US"/>
+        </w:rPr>
+        <w:t>this table of events</w:t>
+      </w:r>
+      <w:r>
+        <w:rPr>
+          <w:lang w:val="en-US"/>
+        </w:rPr>
+        <w:t>.</w:t>
+      </w:r>
+      <w:r>
+        <w:rPr>
+          <w:lang w:val="en-US"/>
+        </w:rPr>
+        <w:t xml:space="preserve"> On initial startup, this table will be empty.</w:t>
+      </w:r>
+      <w:r>
+        <w:rPr>
+          <w:lang w:val="en-US"/>
+        </w:rPr>
+        <w:t xml:space="preserve"> When events are configured, the following information is displayed in the table view:</w:t>
+      </w:r>
+    </w:p>
+    <w:p>
+      <w:pPr>
+        <w:rPr>
+          <w:lang w:val="en-US"/>
+        </w:rPr>
+      </w:pPr>
+    </w:p>
+    <w:p>
+      <w:pPr>
+        <w:pStyle w:val="ListParagraph"/>
+        <w:numPr>
+          <w:ilvl w:val="0"/>
+          <w:numId w:val="3"/>
+        </w:numPr>
+        <w:rPr>
+          <w:lang w:val="en-US"/>
+        </w:rPr>
+      </w:pPr>
+      <w:r>
+        <w:rPr>
+          <w:lang w:val="en-US"/>
+        </w:rPr>
+        <w:t>Name</w:t>
+      </w:r>
+    </w:p>
+    <w:p>
+      <w:pPr>
+        <w:pStyle w:val="ListParagraph"/>
+        <w:numPr>
+          <w:ilvl w:val="0"/>
+          <w:numId w:val="3"/>
+        </w:numPr>
+        <w:rPr>
+          <w:lang w:val="en-US"/>
+        </w:rPr>
+      </w:pPr>
+      <w:r>
+        <w:rPr>
+          <w:lang w:val="en-US"/>
+        </w:rPr>
+        <w:t>From / T</w:t>
+      </w:r>
+      <w:r>
+        <w:rPr>
+          <w:lang w:val="en-US"/>
+        </w:rPr>
+        <w:t>o dates</w:t>
+      </w:r>
+      <w:r>
+        <w:rPr>
+          <w:lang w:val="en-US"/>
+        </w:rPr>
+        <w:t xml:space="preserve"> of data analysis</w:t>
+      </w:r>
+    </w:p>
+    <w:p>
+      <w:pPr>
+        <w:pStyle w:val="ListParagraph"/>
+        <w:numPr>
+          <w:ilvl w:val="0"/>
+          <w:numId w:val="3"/>
+        </w:numPr>
+        <w:rPr>
+          <w:lang w:val="en-US"/>
+        </w:rPr>
+      </w:pPr>
+      <w:r>
+        <w:rPr>
+          <w:lang w:val="en-US"/>
+        </w:rPr>
+        <w:t>D</w:t>
+      </w:r>
+      <w:r>
+        <w:rPr>
+          <w:lang w:val="en-US"/>
+        </w:rPr>
+        <w:t>escription</w:t>
+      </w:r>
+    </w:p>
+    <w:p>
+      <w:pPr>
+        <w:pStyle w:val="ListParagraph"/>
+        <w:numPr>
+          <w:ilvl w:val="0"/>
+          <w:numId w:val="3"/>
+        </w:numPr>
+        <w:rPr>
+          <w:lang w:val="en-US"/>
+        </w:rPr>
+      </w:pPr>
+      <w:r>
+        <w:rPr>
+          <w:lang w:val="en-US"/>
+        </w:rPr>
+        <w:t xml:space="preserve">Status of the </w:t>
+      </w:r>
+      <w:r>
+        <w:rPr>
+          <w:lang w:val="en-US"/>
+        </w:rPr>
+        <w:t>tweet fetching</w:t>
+      </w:r>
+    </w:p>
+    <w:p>
+      <w:pPr>
+        <w:pStyle w:val="ListParagraph"/>
+        <w:numPr>
+          <w:ilvl w:val="0"/>
+          <w:numId w:val="3"/>
+        </w:numPr>
+        <w:rPr>
+          <w:lang w:val="en-US"/>
+        </w:rPr>
+      </w:pPr>
+      <w:r>
+        <w:rPr>
+          <w:lang w:val="en-US"/>
+        </w:rPr>
+        <w:t>Number of already fetched tweets</w:t>
+      </w:r>
+      <w:r>
+        <w:rPr>
+          <w:lang w:val="en-US"/>
+        </w:rPr>
+        <w:t xml:space="preserve"> </w:t>
+      </w:r>
+    </w:p>
+    <w:p>
+      <w:pPr>
+        <w:pStyle w:val="ListParagraph"/>
+        <w:numPr>
+          <w:ilvl w:val="0"/>
+          <w:numId w:val="3"/>
+        </w:numPr>
+        <w:rPr>
+          <w:lang w:val="en-US"/>
+        </w:rPr>
+      </w:pPr>
+      <w:r>
+        <w:rPr>
+          <w:lang w:val="en-US"/>
+        </w:rPr>
+        <w:t>Number of displayed events</w:t>
+      </w:r>
+    </w:p>
+    <w:p>
+      <w:pPr>
+        <w:rPr>
+          <w:lang w:val="en-US"/>
+        </w:rPr>
+      </w:pPr>
+      <w:r>
+        <w:rPr>
+          <w:lang w:val="en-US"/>
+        </w:rPr>
+        <w:t>The following functions can be performed on this main application site:</w:t>
+      </w:r>
+    </w:p>
+    <w:p>
+      <w:pPr>
+        <w:pStyle w:val="ListParagraph"/>
+        <w:numPr>
+          <w:ilvl w:val="0"/>
+          <w:numId w:val="1"/>
+        </w:numPr>
+        <w:rPr>
+          <w:lang w:val="en-US"/>
+        </w:rPr>
+      </w:pPr>
+      <w:r>
+        <w:rPr>
+          <w:lang w:val="en-US"/>
+        </w:rPr>
+        <w:lastRenderedPageBreak/>
+        <w:t>Adding a new event (with the global “Add Event” button)</w:t>
+      </w:r>
+    </w:p>
+    <w:p>
+      <w:pPr>
+        <w:pStyle w:val="ListParagraph"/>
+        <w:numPr>
+          <w:ilvl w:val="0"/>
+          <w:numId w:val="1"/>
+        </w:numPr>
+        <w:rPr>
+          <w:lang w:val="en-US"/>
+        </w:rPr>
+      </w:pPr>
+      <w:r>
+        <w:rPr>
+          <w:lang w:val="en-US"/>
+        </w:rPr>
+        <w:t xml:space="preserve">Editing an existing event (with the “Edit” button of the event to be </w:t>
+      </w:r>
+      <w:r>
+        <w:rPr>
+          <w:lang w:val="en-US"/>
+        </w:rPr>
+        <w:t>edited</w:t>
+      </w:r>
+      <w:r>
+        <w:rPr>
+          <w:lang w:val="en-US"/>
+        </w:rPr>
+        <w:t>)</w:t>
+      </w:r>
+      <w:r>
+        <w:rPr>
+          <w:lang w:val="en-US"/>
+        </w:rPr>
+        <w:t>, editing also opens the detail view of the event</w:t>
+      </w:r>
+    </w:p>
+    <w:p>
+      <w:pPr>
+        <w:pStyle w:val="ListParagraph"/>
+        <w:numPr>
+          <w:ilvl w:val="0"/>
+          <w:numId w:val="1"/>
+        </w:numPr>
+        <w:rPr>
+          <w:lang w:val="en-US"/>
+        </w:rPr>
+      </w:pPr>
+      <w:r>
+        <w:rPr>
+          <w:lang w:val="en-US"/>
+        </w:rPr>
+        <w:t>Deleting an existing event (with the “Delete” button of the event to be deleted)</w:t>
+      </w:r>
+    </w:p>
+    <w:p>
+      <w:pPr>
+        <w:pStyle w:val="ListParagraph"/>
+        <w:numPr>
+          <w:ilvl w:val="0"/>
+          <w:numId w:val="1"/>
+        </w:numPr>
+        <w:rPr>
+          <w:lang w:val="en-US"/>
+        </w:rPr>
+      </w:pPr>
+      <w:r>
+        <w:rPr>
+          <w:lang w:val="en-US"/>
+        </w:rPr>
+        <w:t>Searching for specific events by names</w:t>
+      </w:r>
+    </w:p>
+    <w:p>
+      <w:pPr>
+        <w:rPr>
+          <w:lang w:val="en-US"/>
+        </w:rPr>
+      </w:pPr>
+      <w:r>
+        <w:rPr>
+          <w:lang w:val="en-US"/>
+        </w:rPr>
+        <w:t xml:space="preserve">Switching between the events table and the tweets table </w:t>
+      </w:r>
+      <w:r>
+        <w:rPr>
+          <w:lang w:val="en-US"/>
+        </w:rPr>
+        <w:t>can be done by the navigation elements at the left of the site.</w:t>
+      </w:r>
+    </w:p>
+    <w:p>
+      <w:pPr>
+        <w:rPr>
+          <w:lang w:val="en-US"/>
+        </w:rPr>
+      </w:pPr>
+      <w:r>
+        <w:rPr>
+          <w:noProof/>
+          <w:lang w:bidi="ar-SA"/>
+        </w:rPr>
+        <w:drawing>
+          <wp:inline distT="0" distB="0" distL="0" distR="0">
+            <wp:extent cx="3096057" cy="1000265"/>
+            <wp:effectExtent l="19050" t="0" r="9093" b="0"/>
+            <wp:docPr id="4" name="Picture 3" descr="navBar.png"/>
+            <wp:cNvGraphicFramePr>
+              <a:graphicFrameLocks xmlns:a="http://schemas.openxmlformats.org/drawingml/2006/main" noChangeAspect="1"/>
+            </wp:cNvGraphicFramePr>
+            <a:graphic xmlns:a="http://schemas.openxmlformats.org/drawingml/2006/main">
+              <a:graphicData uri="http://schemas.openxmlformats.org/drawingml/2006/picture">
+                <pic:pic xmlns:pic="http://schemas.openxmlformats.org/drawingml/2006/picture">
+                  <pic:nvPicPr>
+                    <pic:cNvPr id="0" name="navBar.png"/>
+                    <pic:cNvPicPr/>
+                  </pic:nvPicPr>
+                  <pic:blipFill>
+                    <a:blip r:embed="rId9" cstate="print"/>
+                    <a:stretch>
+                      <a:fillRect/>
+                    </a:stretch>
+                  </pic:blipFill>
+                  <pic:spPr>
+                    <a:xfrm>
+                      <a:off x="0" y="0"/>
+                      <a:ext cx="3096057" cy="1000265"/>
+                    </a:xfrm>
+                    <a:prstGeom prst="rect">
+                      <a:avLst/>
+                    </a:prstGeom>
+                  </pic:spPr>
+                </pic:pic>
+              </a:graphicData>
+            </a:graphic>
+          </wp:inline>
+        </w:drawing>
+      </w:r>
+    </w:p>
+    <w:p>
+      <w:pPr>
+        <w:rPr>
+          <w:lang w:val="en-US"/>
+        </w:rPr>
+      </w:pPr>
+      <w:r>
+        <w:rPr>
+          <w:lang w:val="en-US"/>
+        </w:rPr>
+        <w:t>Moreover, a dropdown menu to change the working language the GUI is displayed in is already available. Currently, the following languages are supported:</w:t>
+      </w:r>
+    </w:p>
+    <w:p>
+      <w:pPr>
+        <w:pStyle w:val="ListParagraph"/>
+        <w:numPr>
+          <w:ilvl w:val="0"/>
+          <w:numId w:val="2"/>
+        </w:numPr>
+        <w:rPr>
+          <w:lang w:val="en-US"/>
+        </w:rPr>
+      </w:pPr>
+      <w:r>
+        <w:rPr>
+          <w:lang w:val="en-US"/>
+        </w:rPr>
+        <w:t>English</w:t>
+      </w:r>
+    </w:p>
+    <w:p>
+      <w:pPr>
+        <w:pStyle w:val="ListParagraph"/>
+        <w:numPr>
+          <w:ilvl w:val="0"/>
+          <w:numId w:val="2"/>
+        </w:numPr>
+        <w:rPr>
+          <w:lang w:val="en-US"/>
+        </w:rPr>
+      </w:pPr>
+      <w:r>
+        <w:rPr>
+          <w:lang w:val="en-US"/>
+        </w:rPr>
+        <w:t>German</w:t>
+      </w:r>
+    </w:p>
+    <w:p>
+      <w:pPr>
+        <w:rPr>
+          <w:lang w:val="en-US"/>
+        </w:rPr>
+      </w:pPr>
+      <w:r>
+        <w:rPr>
+          <w:noProof/>
+          <w:lang w:bidi="ar-SA"/>
+        </w:rPr>
+        <w:drawing>
+          <wp:inline distT="0" distB="0" distL="0" distR="0">
+            <wp:extent cx="2981741" cy="733527"/>
+            <wp:effectExtent l="19050" t="0" r="9109" b="0"/>
+            <wp:docPr id="3" name="Picture 2" descr="lang.png"/>
+            <wp:cNvGraphicFramePr>
+              <a:graphicFrameLocks xmlns:a="http://schemas.openxmlformats.org/drawingml/2006/main" noChangeAspect="1"/>
+            </wp:cNvGraphicFramePr>
+            <a:graphic xmlns:a="http://schemas.openxmlformats.org/drawingml/2006/main">
+              <a:graphicData uri="http://schemas.openxmlformats.org/drawingml/2006/picture">
+                <pic:pic xmlns:pic="http://schemas.openxmlformats.org/drawingml/2006/picture">
+                  <pic:nvPicPr>
+                    <pic:cNvPr id="0" name="lang.png"/>
+                    <pic:cNvPicPr/>
+                  </pic:nvPicPr>
+                  <pic:blipFill>
+                    <a:blip r:embed="rId10" cstate="print"/>
+                    <a:stretch>
+                      <a:fillRect/>
+                    </a:stretch>
+                  </pic:blipFill>
+                  <pic:spPr>
+                    <a:xfrm>
+                      <a:off x="0" y="0"/>
+                      <a:ext cx="2981741" cy="733527"/>
+                    </a:xfrm>
+                    <a:prstGeom prst="rect">
+                      <a:avLst/>
+                    </a:prstGeom>
+                  </pic:spPr>
+                </pic:pic>
+              </a:graphicData>
+            </a:graphic>
+          </wp:inline>
+        </w:drawing>
+      </w:r>
+    </w:p>
+    <w:p>
+      <w:pPr>
+        <w:pStyle w:val="Heading3"/>
+        <w:rPr>
+          <w:lang w:val="en-US"/>
+        </w:rPr>
+      </w:pPr>
+      <w:bookmarkStart w:id="5" w:name="_Toc386620033"/>
       <w:r>
         <w:rPr>
           <w:lang w:val="en-US"/>
@@ -1798,6 +2062,19 @@
         </w:rPr>
         <w:t>notification shall occur</w:t>
       </w:r>
+      <w:r>
+        <w:rPr>
+          <w:lang w:val="en-US"/>
+        </w:rPr>
+        <w:t xml:space="preserve"> </w:t>
+      </w:r>
+      <w:r>
+        <w:rPr>
+          <w:color w:val="FF0000"/>
+          <w:lang w:val="en-US"/>
+        </w:rPr>
+        <w:t>(not yet supported)</w:t>
+      </w:r>
     </w:p>
     <w:p>
       <w:pPr>
@@ -1821,6 +2098,202 @@
     <w:p>
       <w:pPr>
         <w:rPr>
+          <w:lang w:val="en-US"/>
+        </w:rPr>
+      </w:pPr>
+      <w:r>
+        <w:rPr>
+          <w:noProof/>
+          <w:lang w:bidi="ar-SA"/>
+        </w:rPr>
+        <w:lastRenderedPageBreak/>
+        <w:drawing>
+          <wp:inline distT="0" distB="0" distL="0" distR="0">
+            <wp:extent cx="5439535" cy="4182059"/>
+            <wp:effectExtent l="19050" t="0" r="8765" b="0"/>
+            <wp:docPr id="5" name="Picture 4" descr="addEvent.png"/>
+            <wp:cNvGraphicFramePr>
+              <a:graphicFrameLocks xmlns:a="http://schemas.openxmlformats.org/drawingml/2006/main" noChangeAspect="1"/>
+            </wp:cNvGraphicFramePr>
+            <a:graphic xmlns:a="http://schemas.openxmlformats.org/drawingml/2006/main">
+              <a:graphicData uri="http://schemas.openxmlformats.org/drawingml/2006/picture">
+                <pic:pic xmlns:pic="http://schemas.openxmlformats.org/drawingml/2006/picture">
+                  <pic:nvPicPr>
+                    <pic:cNvPr id="0" name="addEvent.png"/>
+                    <pic:cNvPicPr/>
+                  </pic:nvPicPr>
+                  <pic:blipFill>
+                    <a:blip r:embed="rId11" cstate="print"/>
+                    <a:stretch>
+                      <a:fillRect/>
+                    </a:stretch>
+                  </pic:blipFill>
+                  <pic:spPr>
+                    <a:xfrm>
+                      <a:off x="0" y="0"/>
+                      <a:ext cx="5439535" cy="4182059"/>
+                    </a:xfrm>
+                    <a:prstGeom prst="rect">
+                      <a:avLst/>
+                    </a:prstGeom>
+                  </pic:spPr>
+                </pic:pic>
+              </a:graphicData>
+            </a:graphic>
+          </wp:inline>
+        </w:drawing>
+      </w:r>
+    </w:p>
+    <w:p>
+      <w:pPr>
+        <w:pStyle w:val="Heading3"/>
+        <w:rPr>
+          <w:lang w:val="en-US"/>
+        </w:rPr>
+      </w:pPr>
+      <w:bookmarkStart w:id="6" w:name="_Toc386620034"/>
+      <w:r>
+        <w:rPr>
+          <w:lang w:val="en-US"/>
+        </w:rPr>
+        <w:t>Editing an event</w:t>
+      </w:r>
+      <w:bookmarkEnd w:id="6"/>
+    </w:p>
+    <w:p>
+      <w:pPr>
+        <w:rPr>
+          <w:lang w:val="en-US"/>
+        </w:rPr>
+      </w:pPr>
+      <w:r>
+        <w:rPr>
+          <w:lang w:val="en-US"/>
+        </w:rPr>
+        <w:t xml:space="preserve">The properties of existing events that are configured when adding those can later be edited. To accomplish this, </w:t>
+      </w:r>
+      <w:r>
+        <w:rPr>
+          <w:lang w:val="en-US"/>
+        </w:rPr>
+        <w:t>the “Edit” button of the corresponding event to be added</w:t>
+      </w:r>
+      <w:r>
+        <w:rPr>
+          <w:lang w:val="en-US"/>
+        </w:rPr>
+        <w:t xml:space="preserve"> has to be clicked. </w:t>
+      </w:r>
+      <w:r>
+        <w:rPr>
+          <w:lang w:val="en-US"/>
+        </w:rPr>
+        <w:t xml:space="preserve">Upon doing so, </w:t>
+      </w:r>
+      <w:r>
+        <w:rPr>
+          <w:lang w:val="en-US"/>
+        </w:rPr>
+        <w:t xml:space="preserve">the details view of the event will be </w:t>
+      </w:r>
+      <w:r>
+        <w:rPr>
+          <w:lang w:val="en-US"/>
+        </w:rPr>
+        <w:t xml:space="preserve">loaded. </w:t>
+      </w:r>
+      <w:r>
+        <w:rPr>
+          <w:lang w:val="en-US"/>
+        </w:rPr>
+        <w:t xml:space="preserve">In this view, the configured properties that are currently defined are shown. These properties can be edited and filled with new values. If the new values are valid ones and all mandatory properties are filled, the changes to the event can be saved. If the time frame is changed, possibly new tweets for the event </w:t>
+      </w:r>
+      <w:r>
+        <w:rPr>
+          <w:lang w:val="en-US"/>
+        </w:rPr>
+        <w:t xml:space="preserve">will </w:t>
+      </w:r>
+      <w:r>
+        <w:rPr>
+          <w:lang w:val="en-US"/>
+        </w:rPr>
+        <w:t>be fetched.</w:t>
+      </w:r>
+    </w:p>
+    <w:p>
+      <w:pPr>
+        <w:rPr>
+          <w:lang w:val="en-US"/>
+        </w:rPr>
+      </w:pPr>
+      <w:r>
+        <w:rPr>
+          <w:lang w:val="en-US"/>
+        </w:rPr>
+        <w:t>The details view where the properties of the event can be changed is the same form as for adding an event.</w:t>
+      </w:r>
+    </w:p>
+    <w:p>
+      <w:pPr>
+        <w:pStyle w:val="Heading3"/>
+        <w:rPr>
+          <w:lang w:val="en-US"/>
+        </w:rPr>
+      </w:pPr>
+      <w:bookmarkStart w:id="7" w:name="_Toc386620035"/>
+      <w:r>
+        <w:rPr>
+          <w:lang w:val="en-US"/>
+        </w:rPr>
+        <w:t>Deleting an event</w:t>
+      </w:r>
+      <w:bookmarkEnd w:id="7"/>
+    </w:p>
+    <w:p>
+      <w:pPr>
+        <w:rPr>
+          <w:lang w:val="en-US"/>
+        </w:rPr>
+      </w:pPr>
+      <w:r>
+        <w:rPr>
+          <w:lang w:val="en-US"/>
+        </w:rPr>
+        <w:t xml:space="preserve">When an event is not needed anymore in the system, it can be deleted. To accomplish this, the “Delete” button for the corresponding event to be deleted has to be pressed </w:t>
+      </w:r>
+      <w:r>
+        <w:rPr>
+          <w:lang w:val="en-US"/>
+        </w:rPr>
+        <w:t xml:space="preserve">in the events table view. Upon doing so, </w:t>
+      </w:r>
+      <w:r>
+        <w:rPr>
+          <w:lang w:val="en-US"/>
+        </w:rPr>
+        <w:t>a confirmation dialog shows up, requesting confirmation to the deletion of the selected event. When this confirmation is granted, the event will be deleted from the system.</w:t>
+      </w:r>
+    </w:p>
+    <w:p>
+      <w:pPr>
+        <w:pStyle w:val="Heading2"/>
+        <w:rPr>
+          <w:lang w:val="en-US"/>
+        </w:rPr>
+      </w:pPr>
+      <w:bookmarkStart w:id="8" w:name="_Toc386620036"/>
+      <w:r>
+        <w:rPr>
+          <w:lang w:val="en-US"/>
+        </w:rPr>
+        <w:t>The tweets table view</w:t>
+      </w:r>
+      <w:bookmarkEnd w:id="8"/>
+    </w:p>
+    <w:p>
+      <w:pPr>
+        <w:rPr>
           <w:color w:val="FF0000"/>
           <w:lang w:val="en-US"/>
         </w:rPr>
@@ -1830,172 +2303,11 @@
           <w:color w:val="FF0000"/>
           <w:lang w:val="en-US"/>
         </w:rPr>
-        <w:t>**Screenshot</w:t>
-      </w:r>
-      <w:r>
-        <w:rPr>
-          <w:color w:val="FF0000"/>
-          <w:lang w:val="en-US"/>
-        </w:rPr>
-        <w:t xml:space="preserve"> of form where properties are put in.</w:t>
-      </w:r>
-      <w:r>
-        <w:rPr>
-          <w:color w:val="FF0000"/>
-          <w:lang w:val="en-US"/>
-        </w:rPr>
-        <w:t>**</w:t>
-      </w:r>
-    </w:p>
-    <w:p>
-      <w:pPr>
-        <w:pStyle w:val="Heading3"/>
-        <w:rPr>
-          <w:lang w:val="en-US"/>
-        </w:rPr>
-      </w:pPr>
-      <w:bookmarkStart w:id="6" w:name="_Toc384813962"/>
-      <w:r>
-        <w:rPr>
-          <w:lang w:val="en-US"/>
-        </w:rPr>
-        <w:t>Editing an event</w:t>
-      </w:r>
-      <w:bookmarkEnd w:id="6"/>
-    </w:p>
-    <w:p>
-      <w:pPr>
-        <w:rPr>
-          <w:lang w:val="en-US"/>
-        </w:rPr>
-      </w:pPr>
-      <w:r>
-        <w:rPr>
-          <w:lang w:val="en-US"/>
-        </w:rPr>
-        <w:t xml:space="preserve">The properties of existing events that are configured when adding those can later be edited. To accomplish this, </w:t>
-      </w:r>
-      <w:r>
-        <w:rPr>
-          <w:lang w:val="en-US"/>
-        </w:rPr>
-        <w:t>the “Edit” button of the corresponding event to be added</w:t>
-      </w:r>
-      <w:r>
-        <w:rPr>
-          <w:lang w:val="en-US"/>
-        </w:rPr>
-        <w:t xml:space="preserve"> has to be clicked. Upon doing so, </w:t>
-      </w:r>
-      <w:r>
-        <w:rPr>
-          <w:lang w:val="en-US"/>
-        </w:rPr>
-        <w:t xml:space="preserve">the details view of the event will be loaded (more on this in the chapter about the events detail view). In this view, the configured properties that are currently defined are shown. These </w:t>
-      </w:r>
-      <w:r>
-        <w:rPr>
-          <w:lang w:val="en-US"/>
-        </w:rPr>
-        <w:lastRenderedPageBreak/>
-        <w:t>properties can be edited and filled with new values. If the new values are valid ones and all mandatory properties are filled, the changes to the event can be saved. If the time frame is changed, possibly new tweets for the event have to be fetched.</w:t>
-      </w:r>
-      <w:r>
-        <w:rPr>
-          <w:lang w:val="en-US"/>
-        </w:rPr>
-        <w:t xml:space="preserve"> Upon saving, the details view is not left.</w:t>
-      </w:r>
-    </w:p>
-    <w:p>
-      <w:pPr>
-        <w:rPr>
-          <w:color w:val="FF0000"/>
-          <w:lang w:val="en-US"/>
-        </w:rPr>
-      </w:pPr>
-      <w:r>
-        <w:rPr>
-          <w:color w:val="FF0000"/>
-          <w:lang w:val="en-US"/>
-        </w:rPr>
-        <w:t>**screenshot of details view**</w:t>
-      </w:r>
-    </w:p>
-    <w:p>
-      <w:pPr>
-        <w:pStyle w:val="Heading3"/>
-        <w:rPr>
-          <w:lang w:val="en-US"/>
-        </w:rPr>
-      </w:pPr>
-      <w:bookmarkStart w:id="7" w:name="_Toc384813963"/>
-      <w:r>
-        <w:rPr>
-          <w:lang w:val="en-US"/>
-        </w:rPr>
-        <w:t>Deleting an event</w:t>
-      </w:r>
-      <w:bookmarkEnd w:id="7"/>
-    </w:p>
-    <w:p>
-      <w:pPr>
-        <w:rPr>
-          <w:lang w:val="en-US"/>
-        </w:rPr>
-      </w:pPr>
-      <w:r>
-        <w:rPr>
-          <w:lang w:val="en-US"/>
-        </w:rPr>
-        <w:t xml:space="preserve">When an event is not needed anymore in the system, it can be deleted. To accomplish this, the “Delete” button for the corresponding event to be deleted has to be pressed </w:t>
-      </w:r>
-      <w:r>
-        <w:rPr>
-          <w:lang w:val="en-US"/>
-        </w:rPr>
-        <w:t xml:space="preserve">in the events table view. Upon doing so, </w:t>
-      </w:r>
-      <w:r>
-        <w:rPr>
-          <w:lang w:val="en-US"/>
-        </w:rPr>
-        <w:t>a confirmation dialog shows up, requesting confirmation to the deletion of the selected event. When this confirmation is granted, the event will be deleted from the system.</w:t>
-      </w:r>
-    </w:p>
-    <w:p>
-      <w:pPr>
-        <w:pStyle w:val="Heading2"/>
-        <w:rPr>
-          <w:lang w:val="en-US"/>
-        </w:rPr>
-      </w:pPr>
-      <w:bookmarkStart w:id="8" w:name="_Toc384813964"/>
-      <w:r>
-        <w:rPr>
-          <w:lang w:val="en-US"/>
-        </w:rPr>
-        <w:t>The events detail view</w:t>
-      </w:r>
-      <w:bookmarkEnd w:id="8"/>
-    </w:p>
-    <w:p>
-      <w:pPr>
-        <w:rPr>
-          <w:color w:val="FF0000"/>
-          <w:lang w:val="en-US"/>
-        </w:rPr>
-      </w:pPr>
-      <w:r>
-        <w:rPr>
-          <w:color w:val="FF0000"/>
-          <w:lang w:val="en-US"/>
-        </w:rPr>
         <w:t>Content follows.</w:t>
       </w:r>
     </w:p>
     <w:sectPr>
-      <w:footerReference w:type="default" r:id="rId9"/>
+      <w:footerReference w:type="default" r:id="rId12"/>
       <w:pgSz w:w="11906" w:h="16838"/>
       <w:pgMar w:top="1417" w:right="1417" w:bottom="1134" w:left="1417" w:header="708" w:footer="708" w:gutter="0"/>
       <w:cols w:space="708"/>
@@ -2051,7 +2363,7 @@
             <w:rPr>
               <w:noProof/>
             </w:rPr>
-            <w:t>5</w:t>
+            <w:t>1</w:t>
           </w:r>
         </w:fldSimple>
       </w:p>
@@ -3586,325 +3898,6 @@
 </w:styles>
 </file>
 
-<file path=word/glossary/document.xml><?xml version="1.0" encoding="utf-8"?>
-<w:glossaryDocument xmlns:ve="http://schemas.openxmlformats.org/markup-compatibility/2006" xmlns:o="urn:schemas-microsoft-com:office:office" xmlns:r="http://schemas.openxmlformats.org/officeDocument/2006/relationships" xmlns:m="http://schemas.openxmlformats.org/officeDocument/2006/math" xmlns:v="urn:schemas-microsoft-com:vml" xmlns:wp="http://schemas.openxmlformats.org/drawingml/2006/wordprocessingDrawing" xmlns:w10="urn:schemas-microsoft-com:office:word" xmlns:w="http://schemas.openxmlformats.org/wordprocessingml/2006/main" xmlns:wne="http://schemas.microsoft.com/office/word/2006/wordml">
-  <w:docParts/>
-</w:glossaryDocument>
-</file>
-
-<file path=word/glossary/fontTable.xml><?xml version="1.0" encoding="utf-8"?>
-<w:fonts xmlns:r="http://schemas.openxmlformats.org/officeDocument/2006/relationships" xmlns:w="http://schemas.openxmlformats.org/wordprocessingml/2006/main">
-  <w:font w:name="Symbol">
-    <w:panose1 w:val="05050102010706020507"/>
-    <w:charset w:val="02"/>
-    <w:family w:val="roman"/>
-    <w:pitch w:val="variable"/>
-    <w:sig w:usb0="00000000" w:usb1="10000000" w:usb2="00000000" w:usb3="00000000" w:csb0="80000000" w:csb1="00000000"/>
-  </w:font>
-  <w:font w:name="Times New Roman">
-    <w:panose1 w:val="02020603050405020304"/>
-    <w:charset w:val="00"/>
-    <w:family w:val="roman"/>
-    <w:pitch w:val="variable"/>
-    <w:sig w:usb0="20002A87" w:usb1="00000000" w:usb2="00000000" w:usb3="00000000" w:csb0="000001FF" w:csb1="00000000"/>
-  </w:font>
-  <w:font w:name="Courier New">
-    <w:panose1 w:val="02070309020205020404"/>
-    <w:charset w:val="00"/>
-    <w:family w:val="modern"/>
-    <w:pitch w:val="fixed"/>
-    <w:sig w:usb0="E0002AFF" w:usb1="C0007843" w:usb2="00000009" w:usb3="00000000" w:csb0="000001FF" w:csb1="00000000"/>
-  </w:font>
-  <w:font w:name="Wingdings">
-    <w:panose1 w:val="05000000000000000000"/>
-    <w:charset w:val="02"/>
-    <w:family w:val="auto"/>
-    <w:pitch w:val="variable"/>
-    <w:sig w:usb0="00000000" w:usb1="10000000" w:usb2="00000000" w:usb3="00000000" w:csb0="80000000" w:csb1="00000000"/>
-  </w:font>
-  <w:font w:name="Calibri">
-    <w:panose1 w:val="020F0502020204030204"/>
-    <w:charset w:val="00"/>
-    <w:family w:val="swiss"/>
-    <w:pitch w:val="variable"/>
-    <w:sig w:usb0="E00002FF" w:usb1="4000ACFF" w:usb2="00000001" w:usb3="00000000" w:csb0="0000019F" w:csb1="00000000"/>
-  </w:font>
-  <w:font w:name="PMingLiU">
-    <w:altName w:val="新細明體"/>
-    <w:panose1 w:val="02020500000000000000"/>
-    <w:charset w:val="88"/>
-    <w:family w:val="roman"/>
-    <w:pitch w:val="variable"/>
-    <w:sig w:usb0="A00002FF" w:usb1="28CFFCFA" w:usb2="00000016" w:usb3="00000000" w:csb0="00100001" w:csb1="00000000"/>
-  </w:font>
-  <w:font w:name="Arial">
-    <w:panose1 w:val="020B0604020202020204"/>
-    <w:charset w:val="00"/>
-    <w:family w:val="swiss"/>
-    <w:pitch w:val="variable"/>
-    <w:sig w:usb0="20002A87" w:usb1="00000000" w:usb2="00000000" w:usb3="00000000" w:csb0="000001FF" w:csb1="00000000"/>
-  </w:font>
-  <w:font w:name="Cambria">
-    <w:panose1 w:val="02040503050406030204"/>
-    <w:charset w:val="00"/>
-    <w:family w:val="roman"/>
-    <w:pitch w:val="variable"/>
-    <w:sig w:usb0="E00002FF" w:usb1="400004FF" w:usb2="00000000" w:usb3="00000000" w:csb0="0000019F" w:csb1="00000000"/>
-  </w:font>
-  <w:font w:name="Tahoma">
-    <w:panose1 w:val="020B0604030504040204"/>
-    <w:charset w:val="00"/>
-    <w:family w:val="swiss"/>
-    <w:pitch w:val="variable"/>
-    <w:sig w:usb0="E1002EFF" w:usb1="C000605B" w:usb2="00000029" w:usb3="00000000" w:csb0="000101FF" w:csb1="00000000"/>
-  </w:font>
-  <w:font w:name="Hea">
-    <w:altName w:val="Times New Roman"/>
-    <w:panose1 w:val="00000000000000000000"/>
-    <w:charset w:val="00"/>
-    <w:family w:val="roman"/>
-    <w:notTrueType/>
-    <w:pitch w:val="default"/>
-    <w:sig w:usb0="00000000" w:usb1="00000000" w:usb2="00000000" w:usb3="00000000" w:csb0="00000000" w:csb1="00000000"/>
-  </w:font>
-</w:fonts>
-</file>
-
-<file path=word/glossary/settings.xml><?xml version="1.0" encoding="utf-8"?>
-<w:settings xmlns:o="urn:schemas-microsoft-com:office:office" xmlns:r="http://schemas.openxmlformats.org/officeDocument/2006/relationships" xmlns:m="http://schemas.openxmlformats.org/officeDocument/2006/math" xmlns:v="urn:schemas-microsoft-com:vml" xmlns:w10="urn:schemas-microsoft-com:office:word" xmlns:w="http://schemas.openxmlformats.org/wordprocessingml/2006/main" xmlns:sl="http://schemas.openxmlformats.org/schemaLibrary/2006/main">
-  <w:view w:val="normal"/>
-  <w:defaultTabStop w:val="708"/>
-  <w:hyphenationZone w:val="425"/>
-  <w:characterSpacingControl w:val="doNotCompress"/>
-  <w:compat>
-    <w:useFELayout/>
-  </w:compat>
-  <w:rsids>
-    <w:rsidRoot w:val="0021607A"/>
-    <w:rsid w:val="0021607A"/>
-    <w:rsid w:val="00DA697A"/>
-  </w:rsids>
-  <m:mathPr>
-    <m:mathFont m:val="Cambria Math"/>
-    <m:brkBin m:val="before"/>
-    <m:brkBinSub m:val="--"/>
-    <m:smallFrac m:val="off"/>
-    <m:dispDef/>
-    <m:lMargin m:val="0"/>
-    <m:rMargin m:val="0"/>
-    <m:defJc m:val="centerGroup"/>
-    <m:wrapIndent m:val="1440"/>
-    <m:intLim m:val="subSup"/>
-    <m:naryLim m:val="undOvr"/>
-  </m:mathPr>
-  <w:themeFontLang w:val="de-AT" w:eastAsia="zh-TW"/>
-  <w:clrSchemeMapping w:bg1="light1" w:t1="dark1" w:bg2="light2" w:t2="dark2" w:accent1="accent1" w:accent2="accent2" w:accent3="accent3" w:accent4="accent4" w:accent5="accent5" w:accent6="accent6" w:hyperlink="hyperlink" w:followedHyperlink="followedHyperlink"/>
-  <w:decimalSymbol w:val=","/>
-  <w:listSeparator w:val=";"/>
-</w:settings>
-</file>
-
-<file path=word/glossary/styles.xml><?xml version="1.0" encoding="utf-8"?>
-<w:styles xmlns:r="http://schemas.openxmlformats.org/officeDocument/2006/relationships" xmlns:w="http://schemas.openxmlformats.org/wordprocessingml/2006/main">
-  <w:docDefaults>
-    <w:rPrDefault>
-      <w:rPr>
-        <w:rFonts w:asciiTheme="minorHAnsi" w:eastAsiaTheme="minorEastAsia" w:hAnsiTheme="minorHAnsi" w:cstheme="minorBidi"/>
-        <w:sz w:val="22"/>
-        <w:szCs w:val="22"/>
-        <w:lang w:val="de-AT" w:eastAsia="zh-TW" w:bidi="ar-SA"/>
-      </w:rPr>
-    </w:rPrDefault>
-    <w:pPrDefault>
-      <w:pPr>
-        <w:spacing w:after="200" w:line="276" w:lineRule="auto"/>
-      </w:pPr>
-    </w:pPrDefault>
-  </w:docDefaults>
-  <w:latentStyles w:defLockedState="0" w:defUIPriority="99" w:defSemiHidden="1" w:defUnhideWhenUsed="1" w:defQFormat="0" w:count="267">
-    <w:lsdException w:name="Normal" w:semiHidden="0" w:uiPriority="0" w:unhideWhenUsed="0" w:qFormat="1"/>
-    <w:lsdException w:name="heading 1" w:semiHidden="0" w:uiPriority="9" w:unhideWhenUsed="0" w:qFormat="1"/>
-    <w:lsdException w:name="heading 2" w:uiPriority="9" w:qFormat="1"/>
-    <w:lsdException w:name="heading 3" w:uiPriority="9" w:qFormat="1"/>
-    <w:lsdException w:name="heading 4" w:uiPriority="9" w:qFormat="1"/>
-    <w:lsdException w:name="heading 5" w:uiPriority="9" w:qFormat="1"/>
-    <w:lsdException w:name="heading 6" w:uiPriority="9" w:qFormat="1"/>
-    <w:lsdException w:name="heading 7" w:uiPriority="9" w:qFormat="1"/>
-    <w:lsdException w:name="heading 8" w:uiPriority="9" w:qFormat="1"/>
-    <w:lsdException w:name="heading 9" w:uiPriority="9" w:qFormat="1"/>
-    <w:lsdException w:name="toc 1" w:uiPriority="39"/>
-    <w:lsdException w:name="toc 2" w:uiPriority="39"/>
-    <w:lsdException w:name="toc 3" w:uiPriority="39"/>
-    <w:lsdException w:name="toc 4" w:uiPriority="39"/>
-    <w:lsdException w:name="toc 5" w:uiPriority="39"/>
-    <w:lsdException w:name="toc 6" w:uiPriority="39"/>
-    <w:lsdException w:name="toc 7" w:uiPriority="39"/>
-    <w:lsdException w:name="toc 8" w:uiPriority="39"/>
-    <w:lsdException w:name="toc 9" w:uiPriority="39"/>
-    <w:lsdException w:name="caption" w:uiPriority="35" w:qFormat="1"/>
-    <w:lsdException w:name="Title" w:semiHidden="0" w:uiPriority="10" w:unhideWhenUsed="0" w:qFormat="1"/>
-    <w:lsdException w:name="Default Paragraph Font" w:uiPriority="1"/>
-    <w:lsdException w:name="Subtitle" w:semiHidden="0" w:uiPriority="11" w:unhideWhenUsed="0" w:qFormat="1"/>
-    <w:lsdException w:name="Strong" w:semiHidden="0" w:uiPriority="22" w:unhideWhenUsed="0" w:qFormat="1"/>
-    <w:lsdException w:name="Emphasis" w:semiHidden="0" w:uiPriority="20" w:unhideWhenUsed="0" w:qFormat="1"/>
-    <w:lsdException w:name="Table Grid" w:semiHidden="0" w:uiPriority="59" w:unhideWhenUsed="0"/>
-    <w:lsdException w:name="Placeholder Text" w:unhideWhenUsed="0"/>
-    <w:lsdException w:name="No Spacing" w:semiHidden="0" w:uiPriority="1" w:unhideWhenUsed="0" w:qFormat="1"/>
-    <w:lsdException w:name="Light Shading" w:semiHidden="0" w:uiPriority="60" w:unhideWhenUsed="0"/>
-    <w:lsdException w:name="Light List" w:semiHidden="0" w:uiPriority="61" w:unhideWhenUsed="0"/>
-    <w:lsdException w:name="Light Grid" w:semiHidden="0" w:uiPriority="62" w:unhideWhenUsed="0"/>
-    <w:lsdException w:name="Medium Shading 1" w:semiHidden="0" w:uiPriority="63" w:unhideWhenUsed="0"/>
-    <w:lsdException w:name="Medium Shading 2" w:semiHidden="0" w:uiPriority="64" w:unhideWhenUsed="0"/>
-    <w:lsdException w:name="Medium List 1" w:semiHidden="0" w:uiPriority="65" w:unhideWhenUsed="0"/>
-    <w:lsdException w:name="Medium List 2" w:semiHidden="0" w:uiPriority="66" w:unhideWhenUsed="0"/>
-    <w:lsdException w:name="Medium Grid 1" w:semiHidden="0" w:uiPriority="67" w:unhideWhenUsed="0"/>
-    <w:lsdException w:name="Medium Grid 2" w:semiHidden="0" w:uiPriority="68" w:unhideWhenUsed="0"/>
-    <w:lsdException w:name="Medium Grid 3" w:semiHidden="0" w:uiPriority="69" w:unhideWhenUsed="0"/>
-    <w:lsdException w:name="Dark List" w:semiHidden="0" w:uiPriority="70" w:unhideWhenUsed="0"/>
-    <w:lsdException w:name="Colorful Shading" w:semiHidden="0" w:uiPriority="71" w:unhideWhenUsed="0"/>
-    <w:lsdException w:name="Colorful List" w:semiHidden="0" w:uiPriority="72" w:unhideWhenUsed="0"/>
-    <w:lsdException w:name="Colorful Grid" w:semiHidden="0" w:uiPriority="73" w:unhideWhenUsed="0"/>
-    <w:lsdException w:name="Light Shading Accent 1" w:semiHidden="0" w:uiPriority="60" w:unhideWhenUsed="0"/>
-    <w:lsdException w:name="Light List Accent 1" w:semiHidden="0" w:uiPriority="61" w:unhideWhenUsed="0"/>
-    <w:lsdException w:name="Light Grid Accent 1" w:semiHidden="0" w:uiPriority="62" w:unhideWhenUsed="0"/>
-    <w:lsdException w:name="Medium Shading 1 Accent 1" w:semiHidden="0" w:uiPriority="63" w:unhideWhenUsed="0"/>
-    <w:lsdException w:name="Medium Shading 2 Accent 1" w:semiHidden="0" w:uiPriority="64" w:unhideWhenUsed="0"/>
-    <w:lsdException w:name="Medium List 1 Accent 1" w:semiHidden="0" w:uiPriority="65" w:unhideWhenUsed="0"/>
-    <w:lsdException w:name="Revision" w:unhideWhenUsed="0"/>
-    <w:lsdException w:name="List Paragraph" w:semiHidden="0" w:uiPriority="34" w:unhideWhenUsed="0" w:qFormat="1"/>
-    <w:lsdException w:name="Quote" w:semiHidden="0" w:uiPriority="29" w:unhideWhenUsed="0" w:qFormat="1"/>
-    <w:lsdException w:name="Intense Quote" w:semiHidden="0" w:uiPriority="30" w:unhideWhenUsed="0" w:qFormat="1"/>
-    <w:lsdException w:name="Medium List 2 Accent 1" w:semiHidden="0" w:uiPriority="66" w:unhideWhenUsed="0"/>
-    <w:lsdException w:name="Medium Grid 1 Accent 1" w:semiHidden="0" w:uiPriority="67" w:unhideWhenUsed="0"/>
-    <w:lsdException w:name="Medium Grid 2 Accent 1" w:semiHidden="0" w:uiPriority="68" w:unhideWhenUsed="0"/>
-    <w:lsdException w:name="Medium Grid 3 Accent 1" w:semiHidden="0" w:uiPriority="69" w:unhideWhenUsed="0"/>
-    <w:lsdException w:name="Dark List Accent 1" w:semiHidden="0" w:uiPriority="70" w:unhideWhenUsed="0"/>
-    <w:lsdException w:name="Colorful Shading Accent 1" w:semiHidden="0" w:uiPriority="71" w:unhideWhenUsed="0"/>
-    <w:lsdException w:name="Colorful List Accent 1" w:semiHidden="0" w:uiPriority="72" w:unhideWhenUsed="0"/>
-    <w:lsdException w:name="Colorful Grid Accent 1" w:semiHidden="0" w:uiPriority="73" w:unhideWhenUsed="0"/>
-    <w:lsdException w:name="Light Shading Accent 2" w:semiHidden="0" w:uiPriority="60" w:unhideWhenUsed="0"/>
-    <w:lsdException w:name="Light List Accent 2" w:semiHidden="0" w:uiPriority="61" w:unhideWhenUsed="0"/>
-    <w:lsdException w:name="Light Grid Accent 2" w:semiHidden="0" w:uiPriority="62" w:unhideWhenUsed="0"/>
-    <w:lsdException w:name="Medium Shading 1 Accent 2" w:semiHidden="0" w:uiPriority="63" w:unhideWhenUsed="0"/>
-    <w:lsdException w:name="Medium Shading 2 Accent 2" w:semiHidden="0" w:uiPriority="64" w:unhideWhenUsed="0"/>
-    <w:lsdException w:name="Medium List 1 Accent 2" w:semiHidden="0" w:uiPriority="65" w:unhideWhenUsed="0"/>
-    <w:lsdException w:name="Medium List 2 Accent 2" w:semiHidden="0" w:uiPriority="66" w:unhideWhenUsed="0"/>
-    <w:lsdException w:name="Medium Grid 1 Accent 2" w:semiHidden="0" w:uiPriority="67" w:unhideWhenUsed="0"/>
-    <w:lsdException w:name="Medium Grid 2 Accent 2" w:semiHidden="0" w:uiPriority="68" w:unhideWhenUsed="0"/>
-    <w:lsdException w:name="Medium Grid 3 Accent 2" w:semiHidden="0" w:uiPriority="69" w:unhideWhenUsed="0"/>
-    <w:lsdException w:name="Dark List Accent 2" w:semiHidden="0" w:uiPriority="70" w:unhideWhenUsed="0"/>
-    <w:lsdException w:name="Colorful Shading Accent 2" w:semiHidden="0" w:uiPriority="71" w:unhideWhenUsed="0"/>
-    <w:lsdException w:name="Colorful List Accent 2" w:semiHidden="0" w:uiPriority="72" w:unhideWhenUsed="0"/>
-    <w:lsdException w:name="Colorful Grid Accent 2" w:semiHidden="0" w:uiPriority="73" w:unhideWhenUsed="0"/>
-    <w:lsdException w:name="Light Shading Accent 3" w:semiHidden="0" w:uiPriority="60" w:unhideWhenUsed="0"/>
-    <w:lsdException w:name="Light List Accent 3" w:semiHidden="0" w:uiPriority="61" w:unhideWhenUsed="0"/>
-    <w:lsdException w:name="Light Grid Accent 3" w:semiHidden="0" w:uiPriority="62" w:unhideWhenUsed="0"/>
-    <w:lsdException w:name="Medium Shading 1 Accent 3" w:semiHidden="0" w:uiPriority="63" w:unhideWhenUsed="0"/>
-    <w:lsdException w:name="Medium Shading 2 Accent 3" w:semiHidden="0" w:uiPriority="64" w:unhideWhenUsed="0"/>
-    <w:lsdException w:name="Medium List 1 Accent 3" w:semiHidden="0" w:uiPriority="65" w:unhideWhenUsed="0"/>
-    <w:lsdException w:name="Medium List 2 Accent 3" w:semiHidden="0" w:uiPriority="66" w:unhideWhenUsed="0"/>
-    <w:lsdException w:name="Medium Grid 1 Accent 3" w:semiHidden="0" w:uiPriority="67" w:unhideWhenUsed="0"/>
-    <w:lsdException w:name="Medium Grid 2 Accent 3" w:semiHidden="0" w:uiPriority="68" w:unhideWhenUsed="0"/>
-    <w:lsdException w:name="Medium Grid 3 Accent 3" w:semiHidden="0" w:uiPriority="69" w:unhideWhenUsed="0"/>
-    <w:lsdException w:name="Dark List Accent 3" w:semiHidden="0" w:uiPriority="70" w:unhideWhenUsed="0"/>
-    <w:lsdException w:name="Colorful Shading Accent 3" w:semiHidden="0" w:uiPriority="71" w:unhideWhenUsed="0"/>
-    <w:lsdException w:name="Colorful List Accent 3" w:semiHidden="0" w:uiPriority="72" w:unhideWhenUsed="0"/>
-    <w:lsdException w:name="Colorful Grid Accent 3" w:semiHidden="0" w:uiPriority="73" w:unhideWhenUsed="0"/>
-    <w:lsdException w:name="Light Shading Accent 4" w:semiHidden="0" w:uiPriority="60" w:unhideWhenUsed="0"/>
-    <w:lsdException w:name="Light List Accent 4" w:semiHidden="0" w:uiPriority="61" w:unhideWhenUsed="0"/>
-    <w:lsdException w:name="Light Grid Accent 4" w:semiHidden="0" w:uiPriority="62" w:unhideWhenUsed="0"/>
-    <w:lsdException w:name="Medium Shading 1 Accent 4" w:semiHidden="0" w:uiPriority="63" w:unhideWhenUsed="0"/>
-    <w:lsdException w:name="Medium Shading 2 Accent 4" w:semiHidden="0" w:uiPriority="64" w:unhideWhenUsed="0"/>
-    <w:lsdException w:name="Medium List 1 Accent 4" w:semiHidden="0" w:uiPriority="65" w:unhideWhenUsed="0"/>
-    <w:lsdException w:name="Medium List 2 Accent 4" w:semiHidden="0" w:uiPriority="66" w:unhideWhenUsed="0"/>
-    <w:lsdException w:name="Medium Grid 1 Accent 4" w:semiHidden="0" w:uiPriority="67" w:unhideWhenUsed="0"/>
-    <w:lsdException w:name="Medium Grid 2 Accent 4" w:semiHidden="0" w:uiPriority="68" w:unhideWhenUsed="0"/>
-    <w:lsdException w:name="Medium Grid 3 Accent 4" w:semiHidden="0" w:uiPriority="69" w:unhideWhenUsed="0"/>
-    <w:lsdException w:name="Dark List Accent 4" w:semiHidden="0" w:uiPriority="70" w:unhideWhenUsed="0"/>
-    <w:lsdException w:name="Colorful Shading Accent 4" w:semiHidden="0" w:uiPriority="71" w:unhideWhenUsed="0"/>
-    <w:lsdException w:name="Colorful List Accent 4" w:semiHidden="0" w:uiPriority="72" w:unhideWhenUsed="0"/>
-    <w:lsdException w:name="Colorful Grid Accent 4" w:semiHidden="0" w:uiPriority="73" w:unhideWhenUsed="0"/>
-    <w:lsdException w:name="Light Shading Accent 5" w:semiHidden="0" w:uiPriority="60" w:unhideWhenUsed="0"/>
-    <w:lsdException w:name="Light List Accent 5" w:semiHidden="0" w:uiPriority="61" w:unhideWhenUsed="0"/>
-    <w:lsdException w:name="Light Grid Accent 5" w:semiHidden="0" w:uiPriority="62" w:unhideWhenUsed="0"/>
-    <w:lsdException w:name="Medium Shading 1 Accent 5" w:semiHidden="0" w:uiPriority="63" w:unhideWhenUsed="0"/>
-    <w:lsdException w:name="Medium Shading 2 Accent 5" w:semiHidden="0" w:uiPriority="64" w:unhideWhenUsed="0"/>
-    <w:lsdException w:name="Medium List 1 Accent 5" w:semiHidden="0" w:uiPriority="65" w:unhideWhenUsed="0"/>
-    <w:lsdException w:name="Medium List 2 Accent 5" w:semiHidden="0" w:uiPriority="66" w:unhideWhenUsed="0"/>
-    <w:lsdException w:name="Medium Grid 1 Accent 5" w:semiHidden="0" w:uiPriority="67" w:unhideWhenUsed="0"/>
-    <w:lsdException w:name="Medium Grid 2 Accent 5" w:semiHidden="0" w:uiPriority="68" w:unhideWhenUsed="0"/>
-    <w:lsdException w:name="Medium Grid 3 Accent 5" w:semiHidden="0" w:uiPriority="69" w:unhideWhenUsed="0"/>
-    <w:lsdException w:name="Dark List Accent 5" w:semiHidden="0" w:uiPriority="70" w:unhideWhenUsed="0"/>
-    <w:lsdException w:name="Colorful Shading Accent 5" w:semiHidden="0" w:uiPriority="71" w:unhideWhenUsed="0"/>
-    <w:lsdException w:name="Colorful List Accent 5" w:semiHidden="0" w:uiPriority="72" w:unhideWhenUsed="0"/>
-    <w:lsdException w:name="Colorful Grid Accent 5" w:semiHidden="0" w:uiPriority="73" w:unhideWhenUsed="0"/>
-    <w:lsdException w:name="Light Shading Accent 6" w:semiHidden="0" w:uiPriority="60" w:unhideWhenUsed="0"/>
-    <w:lsdException w:name="Light List Accent 6" w:semiHidden="0" w:uiPriority="61" w:unhideWhenUsed="0"/>
-    <w:lsdException w:name="Light Grid Accent 6" w:semiHidden="0" w:uiPriority="62" w:unhideWhenUsed="0"/>
-    <w:lsdException w:name="Medium Shading 1 Accent 6" w:semiHidden="0" w:uiPriority="63" w:unhideWhenUsed="0"/>
-    <w:lsdException w:name="Medium Shading 2 Accent 6" w:semiHidden="0" w:uiPriority="64" w:unhideWhenUsed="0"/>
-    <w:lsdException w:name="Medium List 1 Accent 6" w:semiHidden="0" w:uiPriority="65" w:unhideWhenUsed="0"/>
-    <w:lsdException w:name="Medium List 2 Accent 6" w:semiHidden="0" w:uiPriority="66" w:unhideWhenUsed="0"/>
-    <w:lsdException w:name="Medium Grid 1 Accent 6" w:semiHidden="0" w:uiPriority="67" w:unhideWhenUsed="0"/>
-    <w:lsdException w:name="Medium Grid 2 Accent 6" w:semiHidden="0" w:uiPriority="68" w:unhideWhenUsed="0"/>
-    <w:lsdException w:name="Medium Grid 3 Accent 6" w:semiHidden="0" w:uiPriority="69" w:unhideWhenUsed="0"/>
-    <w:lsdException w:name="Dark List Accent 6" w:semiHidden="0" w:uiPriority="70" w:unhideWhenUsed="0"/>
-    <w:lsdException w:name="Colorful Shading Accent 6" w:semiHidden="0" w:uiPriority="71" w:unhideWhenUsed="0"/>
-    <w:lsdException w:name="Colorful List Accent 6" w:semiHidden="0" w:uiPriority="72" w:unhideWhenUsed="0"/>
-    <w:lsdException w:name="Colorful Grid Accent 6" w:semiHidden="0" w:uiPriority="73" w:unhideWhenUsed="0"/>
-    <w:lsdException w:name="Subtle Emphasis" w:semiHidden="0" w:uiPriority="19" w:unhideWhenUsed="0" w:qFormat="1"/>
-    <w:lsdException w:name="Intense Emphasis" w:semiHidden="0" w:uiPriority="21" w:unhideWhenUsed="0" w:qFormat="1"/>
-    <w:lsdException w:name="Subtle Reference" w:semiHidden="0" w:uiPriority="31" w:unhideWhenUsed="0" w:qFormat="1"/>
-    <w:lsdException w:name="Intense Reference" w:semiHidden="0" w:uiPriority="32" w:unhideWhenUsed="0" w:qFormat="1"/>
-    <w:lsdException w:name="Book Title" w:semiHidden="0" w:uiPriority="33" w:unhideWhenUsed="0" w:qFormat="1"/>
-    <w:lsdException w:name="Bibliography" w:uiPriority="37"/>
-    <w:lsdException w:name="TOC Heading" w:uiPriority="39" w:qFormat="1"/>
-  </w:latentStyles>
-  <w:style w:type="paragraph" w:default="1" w:styleId="Normal">
-    <w:name w:val="Normal"/>
-    <w:qFormat/>
-  </w:style>
-  <w:style w:type="character" w:default="1" w:styleId="DefaultParagraphFont">
-    <w:name w:val="Default Paragraph Font"/>
-    <w:uiPriority w:val="1"/>
-    <w:semiHidden/>
-    <w:unhideWhenUsed/>
-  </w:style>
-  <w:style w:type="table" w:default="1" w:styleId="TableNormal">
-    <w:name w:val="Normal Table"/>
-    <w:uiPriority w:val="99"/>
-    <w:semiHidden/>
-    <w:unhideWhenUsed/>
-    <w:qFormat/>
-    <w:tblPr>
-      <w:tblInd w:w="0" w:type="dxa"/>
-      <w:tblCellMar>
-        <w:top w:w="0" w:type="dxa"/>
-        <w:left w:w="108" w:type="dxa"/>
-        <w:bottom w:w="0" w:type="dxa"/>
-        <w:right w:w="108" w:type="dxa"/>
-      </w:tblCellMar>
-    </w:tblPr>
-  </w:style>
-  <w:style w:type="numbering" w:default="1" w:styleId="NoList">
-    <w:name w:val="No List"/>
-    <w:uiPriority w:val="99"/>
-    <w:semiHidden/>
-    <w:unhideWhenUsed/>
-  </w:style>
-  <w:style w:type="paragraph" w:customStyle="1" w:styleId="1B70CA81160D45BEB4366137A38E129D">
-    <w:name w:val="1B70CA81160D45BEB4366137A38E129D"/>
-    <w:rsid w:val="0021607A"/>
-  </w:style>
-</w:styles>
-</file>
-
-<file path=word/glossary/webSettings.xml><?xml version="1.0" encoding="utf-8"?>
-<w:webSettings xmlns:r="http://schemas.openxmlformats.org/officeDocument/2006/relationships" xmlns:w="http://schemas.openxmlformats.org/wordprocessingml/2006/main">
-  <w:optimizeForBrowser/>
-</w:webSettings>
-</file>
-
 <file path=word/theme/theme1.xml><?xml version="1.0" encoding="utf-8"?>
 <a:theme xmlns:a="http://schemas.openxmlformats.org/drawingml/2006/main" name="Larissa-Design">
   <a:themeElements>
@@ -4193,7 +4186,7 @@
 </file>
 
 <file path=customXml/itemProps1.xml><?xml version="1.0" encoding="utf-8"?>
-<ds:datastoreItem xmlns:ds="http://schemas.openxmlformats.org/officeDocument/2006/customXml" ds:itemID="{DF1402EF-883F-4389-9D76-BA3130F67712}">
+<ds:datastoreItem xmlns:ds="http://schemas.openxmlformats.org/officeDocument/2006/customXml" ds:itemID="{060860C7-91FA-4852-B64A-1578D69C3AFF}">
   <ds:schemaRefs>
     <ds:schemaRef ds:uri="http://schemas.openxmlformats.org/officeDocument/2006/bibliography"/>
   </ds:schemaRefs>

</xml_diff>

<commit_message>
user docu further updated
</commit_message>
<xml_diff>
--- a/doc/projectFiles/UserDocumentation.docx
+++ b/doc/projectFiles/UserDocumentation.docx
@@ -2294,20 +2294,271 @@
     <w:p>
       <w:pPr>
         <w:rPr>
-          <w:color w:val="FF0000"/>
-          <w:lang w:val="en-US"/>
-        </w:rPr>
-      </w:pPr>
-      <w:r>
-        <w:rPr>
-          <w:color w:val="FF0000"/>
-          <w:lang w:val="en-US"/>
-        </w:rPr>
-        <w:t>Content follows.</w:t>
+          <w:color w:val="000000" w:themeColor="text1"/>
+          <w:lang w:val="en-US"/>
+        </w:rPr>
+      </w:pPr>
+      <w:r>
+        <w:rPr>
+          <w:color w:val="000000" w:themeColor="text1"/>
+          <w:lang w:val="en-US"/>
+        </w:rPr>
+        <w:t xml:space="preserve">For the created events, tweets are gathered in the background, according to the configured tags of each event and the configured “from” and “until” dates capping the tweet gathering. The fetched tweets can be viewed in the tweets table. </w:t>
+      </w:r>
+      <w:r>
+        <w:rPr>
+          <w:color w:val="000000" w:themeColor="text1"/>
+          <w:lang w:val="en-US"/>
+        </w:rPr>
+        <w:t>This view can be invoked by selecting “View tweets” navigation element on the left of the screen.</w:t>
+      </w:r>
+    </w:p>
+    <w:p>
+      <w:pPr>
+        <w:rPr>
+          <w:color w:val="000000" w:themeColor="text1"/>
+          <w:lang w:val="en-US"/>
+        </w:rPr>
+      </w:pPr>
+      <w:r>
+        <w:rPr>
+          <w:color w:val="000000" w:themeColor="text1"/>
+          <w:lang w:val="en-US"/>
+        </w:rPr>
+        <w:t>In this table, the following information about tweets is displayed:</w:t>
+      </w:r>
+    </w:p>
+    <w:p>
+      <w:pPr>
+        <w:pStyle w:val="ListParagraph"/>
+        <w:numPr>
+          <w:ilvl w:val="0"/>
+          <w:numId w:val="5"/>
+        </w:numPr>
+        <w:rPr>
+          <w:color w:val="000000" w:themeColor="text1"/>
+          <w:lang w:val="en-US"/>
+        </w:rPr>
+      </w:pPr>
+      <w:r>
+        <w:rPr>
+          <w:color w:val="000000" w:themeColor="text1"/>
+          <w:lang w:val="en-US"/>
+        </w:rPr>
+        <w:lastRenderedPageBreak/>
+        <w:t>The tweet text message</w:t>
+      </w:r>
+    </w:p>
+    <w:p>
+      <w:pPr>
+        <w:pStyle w:val="ListParagraph"/>
+        <w:numPr>
+          <w:ilvl w:val="0"/>
+          <w:numId w:val="5"/>
+        </w:numPr>
+        <w:rPr>
+          <w:color w:val="000000" w:themeColor="text1"/>
+          <w:lang w:val="en-US"/>
+        </w:rPr>
+      </w:pPr>
+      <w:r>
+        <w:rPr>
+          <w:color w:val="000000" w:themeColor="text1"/>
+          <w:lang w:val="en-US"/>
+        </w:rPr>
+        <w:t>The date of the tweet</w:t>
+      </w:r>
+    </w:p>
+    <w:p>
+      <w:pPr>
+        <w:pStyle w:val="ListParagraph"/>
+        <w:numPr>
+          <w:ilvl w:val="0"/>
+          <w:numId w:val="5"/>
+        </w:numPr>
+        <w:rPr>
+          <w:color w:val="000000" w:themeColor="text1"/>
+          <w:lang w:val="en-US"/>
+        </w:rPr>
+      </w:pPr>
+      <w:r>
+        <w:rPr>
+          <w:color w:val="000000" w:themeColor="text1"/>
+          <w:lang w:val="en-US"/>
+        </w:rPr>
+        <w:t>The user name of the user that tweeted</w:t>
+      </w:r>
+    </w:p>
+    <w:p>
+      <w:pPr>
+        <w:pStyle w:val="ListParagraph"/>
+        <w:numPr>
+          <w:ilvl w:val="0"/>
+          <w:numId w:val="5"/>
+        </w:numPr>
+        <w:rPr>
+          <w:color w:val="000000" w:themeColor="text1"/>
+          <w:lang w:val="en-US"/>
+        </w:rPr>
+      </w:pPr>
+      <w:r>
+        <w:rPr>
+          <w:color w:val="000000" w:themeColor="text1"/>
+          <w:lang w:val="en-US"/>
+        </w:rPr>
+        <w:t>Location (if any)</w:t>
+      </w:r>
+      <w:r>
+        <w:rPr>
+          <w:color w:val="000000" w:themeColor="text1"/>
+          <w:lang w:val="en-US"/>
+        </w:rPr>
+        <w:t xml:space="preserve"> of the tweet</w:t>
+      </w:r>
+    </w:p>
+    <w:p>
+      <w:pPr>
+        <w:pStyle w:val="ListParagraph"/>
+        <w:numPr>
+          <w:ilvl w:val="0"/>
+          <w:numId w:val="5"/>
+        </w:numPr>
+        <w:rPr>
+          <w:color w:val="000000" w:themeColor="text1"/>
+          <w:lang w:val="en-US"/>
+        </w:rPr>
+      </w:pPr>
+      <w:r>
+        <w:rPr>
+          <w:color w:val="000000" w:themeColor="text1"/>
+          <w:lang w:val="en-US"/>
+        </w:rPr>
+        <w:t>Number of tweets in this view</w:t>
+      </w:r>
+    </w:p>
+    <w:p>
+      <w:pPr>
+        <w:rPr>
+          <w:color w:val="000000" w:themeColor="text1"/>
+          <w:lang w:val="en-US"/>
+        </w:rPr>
+      </w:pPr>
+      <w:r>
+        <w:rPr>
+          <w:color w:val="000000" w:themeColor="text1"/>
+          <w:lang w:val="en-US"/>
+        </w:rPr>
+        <w:t xml:space="preserve">Furthermore, the tweets can be filtered by </w:t>
+      </w:r>
+      <w:r>
+        <w:rPr>
+          <w:color w:val="000000" w:themeColor="text1"/>
+          <w:lang w:val="en-US"/>
+        </w:rPr>
+        <w:t xml:space="preserve">one </w:t>
+      </w:r>
+      <w:r>
+        <w:rPr>
+          <w:color w:val="000000" w:themeColor="text1"/>
+          <w:lang w:val="en-US"/>
+        </w:rPr>
+        <w:t>specific event</w:t>
+      </w:r>
+      <w:r>
+        <w:rPr>
+          <w:color w:val="000000" w:themeColor="text1"/>
+          <w:lang w:val="en-US"/>
+        </w:rPr>
+        <w:t>, selected in a</w:t>
+      </w:r>
+      <w:r>
+        <w:rPr>
+          <w:color w:val="000000" w:themeColor="text1"/>
+          <w:lang w:val="en-US"/>
+        </w:rPr>
+        <w:t xml:space="preserve"> dropdown</w:t>
+      </w:r>
+      <w:r>
+        <w:rPr>
+          <w:color w:val="000000" w:themeColor="text1"/>
+          <w:lang w:val="en-US"/>
+        </w:rPr>
+        <w:t xml:space="preserve"> menu. They can also be filtered by </w:t>
+      </w:r>
+      <w:r>
+        <w:rPr>
+          <w:color w:val="000000" w:themeColor="text1"/>
+          <w:lang w:val="en-US"/>
+        </w:rPr>
+        <w:t xml:space="preserve">the text input field on the right side of the screen. This text input matches for the </w:t>
+      </w:r>
+      <w:r>
+        <w:rPr>
+          <w:color w:val="000000" w:themeColor="text1"/>
+          <w:lang w:val="en-US"/>
+        </w:rPr>
+        <w:t xml:space="preserve">tweet </w:t>
+      </w:r>
+      <w:r>
+        <w:rPr>
+          <w:color w:val="000000" w:themeColor="text1"/>
+          <w:lang w:val="en-US"/>
+        </w:rPr>
+        <w:t>text and user name.</w:t>
+      </w:r>
+    </w:p>
+    <w:p>
+      <w:pPr>
+        <w:rPr>
+          <w:color w:val="000000" w:themeColor="text1"/>
+          <w:lang w:val="en-US"/>
+        </w:rPr>
+      </w:pPr>
+      <w:r>
+        <w:rPr>
+          <w:noProof/>
+          <w:color w:val="000000" w:themeColor="text1"/>
+          <w:lang w:bidi="ar-SA"/>
+        </w:rPr>
+        <w:drawing>
+          <wp:inline distT="0" distB="0" distL="0" distR="0">
+            <wp:extent cx="5760720" cy="2957830"/>
+            <wp:effectExtent l="19050" t="0" r="0" b="0"/>
+            <wp:docPr id="1" name="Picture 0" descr="tweetsView.png"/>
+            <wp:cNvGraphicFramePr>
+              <a:graphicFrameLocks xmlns:a="http://schemas.openxmlformats.org/drawingml/2006/main" noChangeAspect="1"/>
+            </wp:cNvGraphicFramePr>
+            <a:graphic xmlns:a="http://schemas.openxmlformats.org/drawingml/2006/main">
+              <a:graphicData uri="http://schemas.openxmlformats.org/drawingml/2006/picture">
+                <pic:pic xmlns:pic="http://schemas.openxmlformats.org/drawingml/2006/picture">
+                  <pic:nvPicPr>
+                    <pic:cNvPr id="0" name="tweetsView.png"/>
+                    <pic:cNvPicPr/>
+                  </pic:nvPicPr>
+                  <pic:blipFill>
+                    <a:blip r:embed="rId12" cstate="print"/>
+                    <a:stretch>
+                      <a:fillRect/>
+                    </a:stretch>
+                  </pic:blipFill>
+                  <pic:spPr>
+                    <a:xfrm>
+                      <a:off x="0" y="0"/>
+                      <a:ext cx="5760720" cy="2957830"/>
+                    </a:xfrm>
+                    <a:prstGeom prst="rect">
+                      <a:avLst/>
+                    </a:prstGeom>
+                  </pic:spPr>
+                </pic:pic>
+              </a:graphicData>
+            </a:graphic>
+          </wp:inline>
+        </w:drawing>
       </w:r>
     </w:p>
     <w:sectPr>
-      <w:footerReference w:type="default" r:id="rId12"/>
+      <w:footerReference w:type="default" r:id="rId13"/>
       <w:pgSz w:w="11906" w:h="16838"/>
       <w:pgMar w:top="1417" w:right="1417" w:bottom="1134" w:left="1417" w:header="708" w:footer="708" w:gutter="0"/>
       <w:cols w:space="708"/>
@@ -2363,7 +2614,7 @@
             <w:rPr>
               <w:noProof/>
             </w:rPr>
-            <w:t>1</w:t>
+            <w:t>6</w:t>
           </w:r>
         </w:fldSimple>
       </w:p>
@@ -2520,7 +2771,7 @@
   <w:abstractNum w:abstractNumId="1">
     <w:nsid w:val="298A42E2"/>
     <w:multiLevelType w:val="hybridMultilevel"/>
-    <w:tmpl w:val="334A1D64"/>
+    <w:tmpl w:val="1F429420"/>
     <w:lvl w:ilvl="0" w:tplc="0C070001">
       <w:start w:val="1"/>
       <w:numFmt w:val="bullet"/>
@@ -4186,7 +4437,7 @@
 </file>
 
 <file path=customXml/itemProps1.xml><?xml version="1.0" encoding="utf-8"?>
-<ds:datastoreItem xmlns:ds="http://schemas.openxmlformats.org/officeDocument/2006/customXml" ds:itemID="{060860C7-91FA-4852-B64A-1578D69C3AFF}">
+<ds:datastoreItem xmlns:ds="http://schemas.openxmlformats.org/officeDocument/2006/customXml" ds:itemID="{8EC698E6-F4D0-4AAC-80A3-5E78F270CE46}">
   <ds:schemaRefs>
     <ds:schemaRef ds:uri="http://schemas.openxmlformats.org/officeDocument/2006/bibliography"/>
   </ds:schemaRefs>

</xml_diff>

<commit_message>
test cases updated (typos and structure fixed) user docu updated to new sprint content manual test report for this sprint defects from manual test added to defects table
</commit_message>
<xml_diff>
--- a/doc/projectFiles/UserDocumentation.docx
+++ b/doc/projectFiles/UserDocumentation.docx
@@ -91,7 +91,7 @@
           <w:r>
             <w:fldChar w:fldCharType="separate"/>
           </w:r>
-          <w:hyperlink w:anchor="_Toc386620028" w:history="1">
+          <w:hyperlink w:anchor="_Toc387845483" w:history="1">
             <w:r>
               <w:rPr>
                 <w:rStyle w:val="Hyperlink"/>
@@ -119,7 +119,7 @@
                 <w:noProof/>
                 <w:webHidden/>
               </w:rPr>
-              <w:instrText xml:space="preserve"> PAGEREF _Toc386620028 \h </w:instrText>
+              <w:instrText xml:space="preserve"> PAGEREF _Toc387845483 \h </w:instrText>
             </w:r>
             <w:r>
               <w:rPr>
@@ -161,7 +161,7 @@
               <w:lang w:bidi="ar-SA"/>
             </w:rPr>
           </w:pPr>
-          <w:hyperlink w:anchor="_Toc386620029" w:history="1">
+          <w:hyperlink w:anchor="_Toc387845484" w:history="1">
             <w:r>
               <w:rPr>
                 <w:rStyle w:val="Hyperlink"/>
@@ -189,7 +189,7 @@
                 <w:noProof/>
                 <w:webHidden/>
               </w:rPr>
-              <w:instrText xml:space="preserve"> PAGEREF _Toc386620029 \h </w:instrText>
+              <w:instrText xml:space="preserve"> PAGEREF _Toc387845484 \h </w:instrText>
             </w:r>
             <w:r>
               <w:rPr>
@@ -231,7 +231,7 @@
               <w:lang w:bidi="ar-SA"/>
             </w:rPr>
           </w:pPr>
-          <w:hyperlink w:anchor="_Toc386620030" w:history="1">
+          <w:hyperlink w:anchor="_Toc387845485" w:history="1">
             <w:r>
               <w:rPr>
                 <w:rStyle w:val="Hyperlink"/>
@@ -260,7 +260,7 @@
                 <w:noProof/>
                 <w:webHidden/>
               </w:rPr>
-              <w:instrText xml:space="preserve"> PAGEREF _Toc386620030 \h </w:instrText>
+              <w:instrText xml:space="preserve"> PAGEREF _Toc387845485 \h </w:instrText>
             </w:r>
             <w:r>
               <w:rPr>
@@ -302,7 +302,7 @@
               <w:lang w:bidi="ar-SA"/>
             </w:rPr>
           </w:pPr>
-          <w:hyperlink w:anchor="_Toc386620031" w:history="1">
+          <w:hyperlink w:anchor="_Toc387845486" w:history="1">
             <w:r>
               <w:rPr>
                 <w:rStyle w:val="Hyperlink"/>
@@ -330,7 +330,7 @@
                 <w:noProof/>
                 <w:webHidden/>
               </w:rPr>
-              <w:instrText xml:space="preserve"> PAGEREF _Toc386620031 \h </w:instrText>
+              <w:instrText xml:space="preserve"> PAGEREF _Toc387845486 \h </w:instrText>
             </w:r>
             <w:r>
               <w:rPr>
@@ -372,7 +372,7 @@
               <w:lang w:bidi="ar-SA"/>
             </w:rPr>
           </w:pPr>
-          <w:hyperlink w:anchor="_Toc386620032" w:history="1">
+          <w:hyperlink w:anchor="_Toc387845487" w:history="1">
             <w:r>
               <w:rPr>
                 <w:rStyle w:val="Hyperlink"/>
@@ -400,7 +400,7 @@
                 <w:noProof/>
                 <w:webHidden/>
               </w:rPr>
-              <w:instrText xml:space="preserve"> PAGEREF _Toc386620032 \h </w:instrText>
+              <w:instrText xml:space="preserve"> PAGEREF _Toc387845487 \h </w:instrText>
             </w:r>
             <w:r>
               <w:rPr>
@@ -442,7 +442,7 @@
               <w:lang w:bidi="ar-SA"/>
             </w:rPr>
           </w:pPr>
-          <w:hyperlink w:anchor="_Toc386620033" w:history="1">
+          <w:hyperlink w:anchor="_Toc387845488" w:history="1">
             <w:r>
               <w:rPr>
                 <w:rStyle w:val="Hyperlink"/>
@@ -470,7 +470,7 @@
                 <w:noProof/>
                 <w:webHidden/>
               </w:rPr>
-              <w:instrText xml:space="preserve"> PAGEREF _Toc386620033 \h </w:instrText>
+              <w:instrText xml:space="preserve"> PAGEREF _Toc387845488 \h </w:instrText>
             </w:r>
             <w:r>
               <w:rPr>
@@ -512,7 +512,7 @@
               <w:lang w:bidi="ar-SA"/>
             </w:rPr>
           </w:pPr>
-          <w:hyperlink w:anchor="_Toc386620034" w:history="1">
+          <w:hyperlink w:anchor="_Toc387845489" w:history="1">
             <w:r>
               <w:rPr>
                 <w:rStyle w:val="Hyperlink"/>
@@ -540,7 +540,7 @@
                 <w:noProof/>
                 <w:webHidden/>
               </w:rPr>
-              <w:instrText xml:space="preserve"> PAGEREF _Toc386620034 \h </w:instrText>
+              <w:instrText xml:space="preserve"> PAGEREF _Toc387845489 \h </w:instrText>
             </w:r>
             <w:r>
               <w:rPr>
@@ -582,7 +582,7 @@
               <w:lang w:bidi="ar-SA"/>
             </w:rPr>
           </w:pPr>
-          <w:hyperlink w:anchor="_Toc386620035" w:history="1">
+          <w:hyperlink w:anchor="_Toc387845490" w:history="1">
             <w:r>
               <w:rPr>
                 <w:rStyle w:val="Hyperlink"/>
@@ -610,7 +610,7 @@
                 <w:noProof/>
                 <w:webHidden/>
               </w:rPr>
-              <w:instrText xml:space="preserve"> PAGEREF _Toc386620035 \h </w:instrText>
+              <w:instrText xml:space="preserve"> PAGEREF _Toc387845490 \h </w:instrText>
             </w:r>
             <w:r>
               <w:rPr>
@@ -652,7 +652,7 @@
               <w:lang w:bidi="ar-SA"/>
             </w:rPr>
           </w:pPr>
-          <w:hyperlink w:anchor="_Toc386620036" w:history="1">
+          <w:hyperlink w:anchor="_Toc387845491" w:history="1">
             <w:r>
               <w:rPr>
                 <w:rStyle w:val="Hyperlink"/>
@@ -680,7 +680,7 @@
                 <w:noProof/>
                 <w:webHidden/>
               </w:rPr>
-              <w:instrText xml:space="preserve"> PAGEREF _Toc386620036 \h </w:instrText>
+              <w:instrText xml:space="preserve"> PAGEREF _Toc387845491 \h </w:instrText>
             </w:r>
             <w:r>
               <w:rPr>
@@ -701,6 +701,216 @@
                 <w:webHidden/>
               </w:rPr>
               <w:t>5</w:t>
+            </w:r>
+            <w:r>
+              <w:rPr>
+                <w:noProof/>
+                <w:webHidden/>
+              </w:rPr>
+              <w:fldChar w:fldCharType="end"/>
+            </w:r>
+          </w:hyperlink>
+        </w:p>
+        <w:p>
+          <w:pPr>
+            <w:pStyle w:val="TOC3"/>
+            <w:tabs>
+              <w:tab w:val="right" w:leader="dot" w:pos="9062"/>
+            </w:tabs>
+            <w:rPr>
+              <w:noProof/>
+              <w:lang w:bidi="ar-SA"/>
+            </w:rPr>
+          </w:pPr>
+          <w:hyperlink w:anchor="_Toc387845492" w:history="1">
+            <w:r>
+              <w:rPr>
+                <w:rStyle w:val="Hyperlink"/>
+                <w:noProof/>
+                <w:lang w:val="en-US"/>
+              </w:rPr>
+              <w:t>Filter creation</w:t>
+            </w:r>
+            <w:r>
+              <w:rPr>
+                <w:noProof/>
+                <w:webHidden/>
+              </w:rPr>
+              <w:tab/>
+            </w:r>
+            <w:r>
+              <w:rPr>
+                <w:noProof/>
+                <w:webHidden/>
+              </w:rPr>
+              <w:fldChar w:fldCharType="begin"/>
+            </w:r>
+            <w:r>
+              <w:rPr>
+                <w:noProof/>
+                <w:webHidden/>
+              </w:rPr>
+              <w:instrText xml:space="preserve"> PAGEREF _Toc387845492 \h </w:instrText>
+            </w:r>
+            <w:r>
+              <w:rPr>
+                <w:noProof/>
+                <w:webHidden/>
+              </w:rPr>
+            </w:r>
+            <w:r>
+              <w:rPr>
+                <w:noProof/>
+                <w:webHidden/>
+              </w:rPr>
+              <w:fldChar w:fldCharType="separate"/>
+            </w:r>
+            <w:r>
+              <w:rPr>
+                <w:noProof/>
+                <w:webHidden/>
+              </w:rPr>
+              <w:t>6</w:t>
+            </w:r>
+            <w:r>
+              <w:rPr>
+                <w:noProof/>
+                <w:webHidden/>
+              </w:rPr>
+              <w:fldChar w:fldCharType="end"/>
+            </w:r>
+          </w:hyperlink>
+        </w:p>
+        <w:p>
+          <w:pPr>
+            <w:pStyle w:val="TOC3"/>
+            <w:tabs>
+              <w:tab w:val="right" w:leader="dot" w:pos="9062"/>
+            </w:tabs>
+            <w:rPr>
+              <w:noProof/>
+              <w:lang w:bidi="ar-SA"/>
+            </w:rPr>
+          </w:pPr>
+          <w:hyperlink w:anchor="_Toc387845493" w:history="1">
+            <w:r>
+              <w:rPr>
+                <w:rStyle w:val="Hyperlink"/>
+                <w:noProof/>
+                <w:lang w:val="en-US"/>
+              </w:rPr>
+              <w:t>Filter editing</w:t>
+            </w:r>
+            <w:r>
+              <w:rPr>
+                <w:noProof/>
+                <w:webHidden/>
+              </w:rPr>
+              <w:tab/>
+            </w:r>
+            <w:r>
+              <w:rPr>
+                <w:noProof/>
+                <w:webHidden/>
+              </w:rPr>
+              <w:fldChar w:fldCharType="begin"/>
+            </w:r>
+            <w:r>
+              <w:rPr>
+                <w:noProof/>
+                <w:webHidden/>
+              </w:rPr>
+              <w:instrText xml:space="preserve"> PAGEREF _Toc387845493 \h </w:instrText>
+            </w:r>
+            <w:r>
+              <w:rPr>
+                <w:noProof/>
+                <w:webHidden/>
+              </w:rPr>
+            </w:r>
+            <w:r>
+              <w:rPr>
+                <w:noProof/>
+                <w:webHidden/>
+              </w:rPr>
+              <w:fldChar w:fldCharType="separate"/>
+            </w:r>
+            <w:r>
+              <w:rPr>
+                <w:noProof/>
+                <w:webHidden/>
+              </w:rPr>
+              <w:t>7</w:t>
+            </w:r>
+            <w:r>
+              <w:rPr>
+                <w:noProof/>
+                <w:webHidden/>
+              </w:rPr>
+              <w:fldChar w:fldCharType="end"/>
+            </w:r>
+          </w:hyperlink>
+        </w:p>
+        <w:p>
+          <w:pPr>
+            <w:pStyle w:val="TOC2"/>
+            <w:tabs>
+              <w:tab w:val="right" w:leader="dot" w:pos="9062"/>
+            </w:tabs>
+            <w:rPr>
+              <w:noProof/>
+              <w:lang w:bidi="ar-SA"/>
+            </w:rPr>
+          </w:pPr>
+          <w:hyperlink w:anchor="_Toc387845494" w:history="1">
+            <w:r>
+              <w:rPr>
+                <w:rStyle w:val="Hyperlink"/>
+                <w:noProof/>
+                <w:lang w:val="en-US"/>
+              </w:rPr>
+              <w:t>Sentiment analysis</w:t>
+            </w:r>
+            <w:r>
+              <w:rPr>
+                <w:noProof/>
+                <w:webHidden/>
+              </w:rPr>
+              <w:tab/>
+            </w:r>
+            <w:r>
+              <w:rPr>
+                <w:noProof/>
+                <w:webHidden/>
+              </w:rPr>
+              <w:fldChar w:fldCharType="begin"/>
+            </w:r>
+            <w:r>
+              <w:rPr>
+                <w:noProof/>
+                <w:webHidden/>
+              </w:rPr>
+              <w:instrText xml:space="preserve"> PAGEREF _Toc387845494 \h </w:instrText>
+            </w:r>
+            <w:r>
+              <w:rPr>
+                <w:noProof/>
+                <w:webHidden/>
+              </w:rPr>
+            </w:r>
+            <w:r>
+              <w:rPr>
+                <w:noProof/>
+                <w:webHidden/>
+              </w:rPr>
+              <w:fldChar w:fldCharType="separate"/>
+            </w:r>
+            <w:r>
+              <w:rPr>
+                <w:noProof/>
+                <w:webHidden/>
+              </w:rPr>
+              <w:t>7</w:t>
             </w:r>
             <w:r>
               <w:rPr>
@@ -745,7 +955,7 @@
           <w:lang w:val="en-US"/>
         </w:rPr>
       </w:pPr>
-      <w:bookmarkStart w:id="0" w:name="_Toc386620028"/>
+      <w:bookmarkStart w:id="0" w:name="_Toc387845483"/>
       <w:r>
         <w:rPr>
           <w:lang w:val="en-US"/>
@@ -963,6 +1173,46 @@
           </w:p>
         </w:tc>
       </w:tr>
+      <w:tr>
+        <w:tc>
+          <w:tcPr>
+            <w:cnfStyle w:val="001000000000"/>
+            <w:tcW w:w="4606" w:type="dxa"/>
+          </w:tcPr>
+          <w:p>
+            <w:pPr>
+              <w:rPr>
+                <w:lang w:val="en-US"/>
+              </w:rPr>
+            </w:pPr>
+            <w:r>
+              <w:rPr>
+                <w:lang w:val="en-US"/>
+              </w:rPr>
+              <w:t>Filter</w:t>
+            </w:r>
+          </w:p>
+        </w:tc>
+        <w:tc>
+          <w:tcPr>
+            <w:tcW w:w="4606" w:type="dxa"/>
+          </w:tcPr>
+          <w:p>
+            <w:pPr>
+              <w:cnfStyle w:val="000000000000"/>
+              <w:rPr>
+                <w:lang w:val="en-US"/>
+              </w:rPr>
+            </w:pPr>
+            <w:r>
+              <w:rPr>
+                <w:lang w:val="en-US"/>
+              </w:rPr>
+              <w:t>A view configured to filter the amount of tweets shown for a specific event (only showing the tweets that match the filter properties)</w:t>
+            </w:r>
+          </w:p>
+        </w:tc>
+      </w:tr>
     </w:tbl>
     <w:p>
       <w:pPr>
@@ -971,7 +1221,7 @@
           <w:lang w:val="en-US"/>
         </w:rPr>
       </w:pPr>
-      <w:bookmarkStart w:id="1" w:name="_Toc386620029"/>
+      <w:bookmarkStart w:id="1" w:name="_Toc387845484"/>
       <w:r>
         <w:rPr>
           <w:lang w:val="en-US"/>
@@ -1196,6 +1446,76 @@
           </w:p>
         </w:tc>
       </w:tr>
+      <w:tr>
+        <w:trPr>
+          <w:cnfStyle w:val="000000100000"/>
+        </w:trPr>
+        <w:tc>
+          <w:tcPr>
+            <w:cnfStyle w:val="001000000000"/>
+            <w:tcW w:w="3136" w:type="dxa"/>
+          </w:tcPr>
+          <w:p>
+            <w:pPr>
+              <w:rPr>
+                <w:lang w:val="en-US"/>
+              </w:rPr>
+            </w:pPr>
+            <w:r>
+              <w:rPr>
+                <w:lang w:val="en-US"/>
+              </w:rPr>
+              <w:t>Sprint 3</w:t>
+            </w:r>
+          </w:p>
+        </w:tc>
+        <w:tc>
+          <w:tcPr>
+            <w:tcW w:w="2928" w:type="dxa"/>
+          </w:tcPr>
+          <w:p>
+            <w:pPr>
+              <w:cnfStyle w:val="000000100000"/>
+              <w:rPr>
+                <w:lang w:val="en-US"/>
+              </w:rPr>
+            </w:pPr>
+            <w:r>
+              <w:rPr>
+                <w:lang w:val="en-US"/>
+              </w:rPr>
+              <w:t>14.5.2014</w:t>
+            </w:r>
+          </w:p>
+        </w:tc>
+        <w:tc>
+          <w:tcPr>
+            <w:tcW w:w="3224" w:type="dxa"/>
+          </w:tcPr>
+          <w:p>
+            <w:pPr>
+              <w:cnfStyle w:val="000000100000"/>
+              <w:rPr>
+                <w:lang w:val="en-US"/>
+              </w:rPr>
+            </w:pPr>
+            <w:r>
+              <w:rPr>
+                <w:lang w:val="en-US"/>
+              </w:rPr>
+              <w:t xml:space="preserve">Max </w:t>
+            </w:r>
+            <w:proofErr w:type="spellStart"/>
+            <w:r>
+              <w:rPr>
+                <w:lang w:val="en-US"/>
+              </w:rPr>
+              <w:t>Kesselbacher</w:t>
+            </w:r>
+            <w:proofErr w:type="spellEnd"/>
+          </w:p>
+        </w:tc>
+      </w:tr>
     </w:tbl>
     <w:p>
       <w:pPr>
@@ -1225,7 +1545,7 @@
           <w:lang w:val="en-US"/>
         </w:rPr>
       </w:pPr>
-      <w:bookmarkStart w:id="2" w:name="_Toc386620030"/>
+      <w:bookmarkStart w:id="2" w:name="_Toc387845485"/>
       <w:r>
         <w:rPr>
           <w:rFonts w:ascii="Hea" w:hAnsi="Hea"/>
@@ -1321,7 +1641,7 @@
           <w:lang w:val="en-US"/>
         </w:rPr>
       </w:pPr>
-      <w:bookmarkStart w:id="3" w:name="_Toc386620031"/>
+      <w:bookmarkStart w:id="3" w:name="_Toc387845486"/>
       <w:r>
         <w:rPr>
           <w:lang w:val="en-US"/>
@@ -1363,7 +1683,7 @@
           <w:lang w:val="en-US"/>
         </w:rPr>
       </w:pPr>
-      <w:bookmarkStart w:id="4" w:name="_Toc386620032"/>
+      <w:bookmarkStart w:id="4" w:name="_Toc387845487"/>
       <w:r>
         <w:rPr>
           <w:lang w:val="en-US"/>
@@ -1902,7 +2222,7 @@
           <w:lang w:val="en-US"/>
         </w:rPr>
       </w:pPr>
-      <w:bookmarkStart w:id="5" w:name="_Toc386620033"/>
+      <w:bookmarkStart w:id="5" w:name="_Toc387845488"/>
       <w:r>
         <w:rPr>
           <w:lang w:val="en-US"/>
@@ -2151,7 +2471,7 @@
           <w:lang w:val="en-US"/>
         </w:rPr>
       </w:pPr>
-      <w:bookmarkStart w:id="6" w:name="_Toc386620034"/>
+      <w:bookmarkStart w:id="6" w:name="_Toc387845489"/>
       <w:r>
         <w:rPr>
           <w:lang w:val="en-US"/>
@@ -2241,7 +2561,7 @@
           <w:lang w:val="en-US"/>
         </w:rPr>
       </w:pPr>
-      <w:bookmarkStart w:id="7" w:name="_Toc386620035"/>
+      <w:bookmarkStart w:id="7" w:name="_Toc387845490"/>
       <w:r>
         <w:rPr>
           <w:lang w:val="en-US"/>
@@ -2282,7 +2602,7 @@
           <w:lang w:val="en-US"/>
         </w:rPr>
       </w:pPr>
-      <w:bookmarkStart w:id="8" w:name="_Toc386620036"/>
+      <w:bookmarkStart w:id="8" w:name="_Toc387845491"/>
       <w:r>
         <w:rPr>
           <w:lang w:val="en-US"/>
@@ -2310,7 +2630,21 @@
           <w:color w:val="000000" w:themeColor="text1"/>
           <w:lang w:val="en-US"/>
         </w:rPr>
-        <w:t>This view can be invoked by selecting “View tweets” navigation element on the left of the screen.</w:t>
+        <w:t xml:space="preserve">This view can be invoked by selecting </w:t>
+      </w:r>
+      <w:r>
+        <w:rPr>
+          <w:color w:val="000000" w:themeColor="text1"/>
+          <w:lang w:val="en-US"/>
+        </w:rPr>
+        <w:t xml:space="preserve">the </w:t>
+      </w:r>
+      <w:r>
+        <w:rPr>
+          <w:color w:val="000000" w:themeColor="text1"/>
+          <w:lang w:val="en-US"/>
+        </w:rPr>
+        <w:t>“View tweets” navigation element on the left of the screen.</w:t>
       </w:r>
     </w:p>
     <w:p>
@@ -2505,6 +2839,21 @@
           <w:lang w:val="en-US"/>
         </w:rPr>
         <w:t>text and user name.</w:t>
+      </w:r>
+    </w:p>
+    <w:p>
+      <w:pPr>
+        <w:rPr>
+          <w:color w:val="FF0000"/>
+          <w:lang w:val="en-US"/>
+        </w:rPr>
+      </w:pPr>
+      <w:r>
+        <w:rPr>
+          <w:color w:val="FF0000"/>
+          <w:lang w:val="en-US"/>
+        </w:rPr>
+        <w:t>*screenshot to be updated when language files work again*</w:t>
       </w:r>
     </w:p>
     <w:p>
@@ -2557,6 +2906,321 @@
         </w:drawing>
       </w:r>
     </w:p>
+    <w:p>
+      <w:pPr>
+        <w:rPr>
+          <w:color w:val="000000" w:themeColor="text1"/>
+          <w:lang w:val="en-US"/>
+        </w:rPr>
+      </w:pPr>
+      <w:r>
+        <w:rPr>
+          <w:color w:val="000000" w:themeColor="text1"/>
+          <w:lang w:val="en-US"/>
+        </w:rPr>
+        <w:t xml:space="preserve">With the “Filter” dropdown </w:t>
+      </w:r>
+      <w:r>
+        <w:rPr>
+          <w:color w:val="000000" w:themeColor="text1"/>
+          <w:lang w:val="en-US"/>
+        </w:rPr>
+        <w:t xml:space="preserve">list, filters to each event can be created, if an event is selected. Initially, no filter is selected and therefore all tweets for the selected event are displayed. </w:t>
+      </w:r>
+    </w:p>
+    <w:p>
+      <w:pPr>
+        <w:pStyle w:val="Heading3"/>
+        <w:rPr>
+          <w:lang w:val="en-US"/>
+        </w:rPr>
+      </w:pPr>
+      <w:bookmarkStart w:id="9" w:name="_Toc387845492"/>
+      <w:r>
+        <w:rPr>
+          <w:lang w:val="en-US"/>
+        </w:rPr>
+        <w:t>Filter creation</w:t>
+      </w:r>
+      <w:bookmarkEnd w:id="9"/>
+    </w:p>
+    <w:p>
+      <w:pPr>
+        <w:rPr>
+          <w:color w:val="000000" w:themeColor="text1"/>
+          <w:lang w:val="en-US"/>
+        </w:rPr>
+      </w:pPr>
+      <w:r>
+        <w:rPr>
+          <w:color w:val="000000" w:themeColor="text1"/>
+          <w:lang w:val="en-US"/>
+        </w:rPr>
+        <w:t xml:space="preserve">After selecting an event in the tweets table view, all tweets fetched for the event (with respect </w:t>
+      </w:r>
+      <w:r>
+        <w:rPr>
+          <w:color w:val="000000" w:themeColor="text1"/>
+          <w:lang w:val="en-US"/>
+        </w:rPr>
+        <w:t xml:space="preserve">to the timeframe configured in the event and the tweet tags) are listed. With the button “Create new filter”, a filter creation and editing form is opened. </w:t>
+      </w:r>
+      <w:r>
+        <w:rPr>
+          <w:color w:val="000000" w:themeColor="text1"/>
+          <w:lang w:val="en-US"/>
+        </w:rPr>
+        <w:t>In this form, the following fields can be entered in this order:</w:t>
+      </w:r>
+    </w:p>
+    <w:p>
+      <w:pPr>
+        <w:pStyle w:val="ListParagraph"/>
+        <w:numPr>
+          <w:ilvl w:val="0"/>
+          <w:numId w:val="6"/>
+        </w:numPr>
+        <w:rPr>
+          <w:color w:val="000000" w:themeColor="text1"/>
+          <w:lang w:val="en-US"/>
+        </w:rPr>
+      </w:pPr>
+      <w:r>
+        <w:rPr>
+          <w:color w:val="000000" w:themeColor="text1"/>
+          <w:lang w:val="en-US"/>
+        </w:rPr>
+        <w:t>Text to be matched</w:t>
+      </w:r>
+    </w:p>
+    <w:p>
+      <w:pPr>
+        <w:pStyle w:val="ListParagraph"/>
+        <w:numPr>
+          <w:ilvl w:val="0"/>
+          <w:numId w:val="6"/>
+        </w:numPr>
+        <w:rPr>
+          <w:color w:val="000000" w:themeColor="text1"/>
+          <w:lang w:val="en-US"/>
+        </w:rPr>
+      </w:pPr>
+      <w:r>
+        <w:rPr>
+          <w:color w:val="000000" w:themeColor="text1"/>
+          <w:lang w:val="en-US"/>
+        </w:rPr>
+        <w:t>Start date (“From”) of the filter</w:t>
+      </w:r>
+    </w:p>
+    <w:p>
+      <w:pPr>
+        <w:pStyle w:val="ListParagraph"/>
+        <w:numPr>
+          <w:ilvl w:val="0"/>
+          <w:numId w:val="6"/>
+        </w:numPr>
+        <w:rPr>
+          <w:color w:val="000000" w:themeColor="text1"/>
+          <w:lang w:val="en-US"/>
+        </w:rPr>
+      </w:pPr>
+      <w:r>
+        <w:rPr>
+          <w:color w:val="000000" w:themeColor="text1"/>
+          <w:lang w:val="en-US"/>
+        </w:rPr>
+        <w:t>End date (“Until”) of the filter</w:t>
+      </w:r>
+    </w:p>
+    <w:p>
+      <w:pPr>
+        <w:pStyle w:val="ListParagraph"/>
+        <w:numPr>
+          <w:ilvl w:val="0"/>
+          <w:numId w:val="6"/>
+        </w:numPr>
+        <w:rPr>
+          <w:color w:val="000000" w:themeColor="text1"/>
+          <w:lang w:val="en-US"/>
+        </w:rPr>
+      </w:pPr>
+      <w:r>
+        <w:rPr>
+          <w:color w:val="000000" w:themeColor="text1"/>
+          <w:lang w:val="en-US"/>
+        </w:rPr>
+        <w:t>User name to be matched</w:t>
+      </w:r>
+    </w:p>
+    <w:p>
+      <w:pPr>
+        <w:pStyle w:val="ListParagraph"/>
+        <w:numPr>
+          <w:ilvl w:val="0"/>
+          <w:numId w:val="6"/>
+        </w:numPr>
+        <w:rPr>
+          <w:color w:val="000000" w:themeColor="text1"/>
+          <w:lang w:val="en-US"/>
+        </w:rPr>
+      </w:pPr>
+      <w:r>
+        <w:rPr>
+          <w:color w:val="000000" w:themeColor="text1"/>
+          <w:lang w:val="en-US"/>
+        </w:rPr>
+        <w:t>Location to be matched</w:t>
+      </w:r>
+    </w:p>
+    <w:p>
+      <w:pPr>
+        <w:rPr>
+          <w:color w:val="000000" w:themeColor="text1"/>
+          <w:lang w:val="en-US"/>
+        </w:rPr>
+      </w:pPr>
+      <w:r>
+        <w:rPr>
+          <w:color w:val="000000" w:themeColor="text1"/>
+          <w:lang w:val="en-US"/>
+        </w:rPr>
+        <w:t>After filling in the desired properties and clicking “Save”, the filter is saved to the event. It can then be selected with the filters dropdown list, and is applied upon selection. Only tweets matching the filter properties are shown.</w:t>
+      </w:r>
+    </w:p>
+    <w:p>
+      <w:pPr>
+        <w:rPr>
+          <w:color w:val="FF0000"/>
+          <w:lang w:val="en-US"/>
+        </w:rPr>
+      </w:pPr>
+      <w:r>
+        <w:rPr>
+          <w:color w:val="FF0000"/>
+          <w:lang w:val="en-US"/>
+        </w:rPr>
+        <w:t>*screenshot of filter adding</w:t>
+      </w:r>
+      <w:r>
+        <w:rPr>
+          <w:color w:val="FF0000"/>
+          <w:lang w:val="en-US"/>
+        </w:rPr>
+        <w:t>, when language files work</w:t>
+      </w:r>
+      <w:r>
+        <w:rPr>
+          <w:color w:val="FF0000"/>
+          <w:lang w:val="en-US"/>
+        </w:rPr>
+        <w:t>*</w:t>
+      </w:r>
+    </w:p>
+    <w:p>
+      <w:pPr>
+        <w:pStyle w:val="Heading3"/>
+        <w:rPr>
+          <w:lang w:val="en-US"/>
+        </w:rPr>
+      </w:pPr>
+      <w:bookmarkStart w:id="10" w:name="_Toc387845493"/>
+      <w:r>
+        <w:rPr>
+          <w:lang w:val="en-US"/>
+        </w:rPr>
+        <w:lastRenderedPageBreak/>
+        <w:t>Filter editing</w:t>
+      </w:r>
+      <w:bookmarkEnd w:id="10"/>
+    </w:p>
+    <w:p>
+      <w:pPr>
+        <w:rPr>
+          <w:color w:val="000000" w:themeColor="text1"/>
+          <w:lang w:val="en-US"/>
+        </w:rPr>
+      </w:pPr>
+      <w:r>
+        <w:rPr>
+          <w:color w:val="000000" w:themeColor="text1"/>
+          <w:lang w:val="en-US"/>
+        </w:rPr>
+        <w:t>The existing filters can also be edited in the tweets table view. After selecting an event and one of the already existing filters, the filter properties can be edited with the button “Edit filter”. The filter creation and editing form is opened, where the properties can be altered and saved again.</w:t>
+      </w:r>
+      <w:r>
+        <w:rPr>
+          <w:color w:val="000000" w:themeColor="text1"/>
+          <w:lang w:val="en-US"/>
+        </w:rPr>
+        <w:t xml:space="preserve"> After saving, the updated filter is applied to the tweets of the event (only the tweets matching the filter are shown).</w:t>
+      </w:r>
+    </w:p>
+    <w:p>
+      <w:pPr>
+        <w:pStyle w:val="Heading2"/>
+        <w:rPr>
+          <w:lang w:val="en-US"/>
+        </w:rPr>
+      </w:pPr>
+      <w:bookmarkStart w:id="11" w:name="_Toc387845494"/>
+      <w:r>
+        <w:rPr>
+          <w:lang w:val="en-US"/>
+        </w:rPr>
+        <w:t>Sentiment analysis</w:t>
+      </w:r>
+      <w:bookmarkEnd w:id="11"/>
+    </w:p>
+    <w:p>
+      <w:pPr>
+        <w:rPr>
+          <w:lang w:val="en-US"/>
+        </w:rPr>
+      </w:pPr>
+      <w:r>
+        <w:rPr>
+          <w:lang w:val="en-US"/>
+        </w:rPr>
+        <w:t xml:space="preserve">In the tweets table view, the sentiment analysis </w:t>
+      </w:r>
+      <w:r>
+        <w:rPr>
+          <w:lang w:val="en-US"/>
+        </w:rPr>
+        <w:t>which assigns sentiment values to the fetched tweets can be started. First, an event and one of the configured filters (or the standard no-filter) has to be selected. The sentiments analysis is then invoked by clicking the button “Start analysis”.</w:t>
+      </w:r>
+    </w:p>
+    <w:p>
+      <w:pPr>
+        <w:rPr>
+          <w:color w:val="FF0000"/>
+          <w:lang w:val="en-US"/>
+        </w:rPr>
+      </w:pPr>
+      <w:r>
+        <w:rPr>
+          <w:color w:val="FF0000"/>
+          <w:lang w:val="en-US"/>
+        </w:rPr>
+        <w:t>*to be documented*</w:t>
+      </w:r>
+    </w:p>
+    <w:p>
+      <w:pPr>
+        <w:rPr>
+          <w:color w:val="FF0000"/>
+          <w:lang w:val="en-US"/>
+        </w:rPr>
+      </w:pPr>
+      <w:r>
+        <w:rPr>
+          <w:color w:val="FF0000"/>
+          <w:lang w:val="en-US"/>
+        </w:rPr>
+        <w:t>*paging to be documented*</w:t>
+      </w:r>
+    </w:p>
     <w:sectPr>
       <w:footerReference w:type="default" r:id="rId13"/>
       <w:pgSz w:w="11906" w:h="16838"/>
@@ -2614,7 +3278,7 @@
             <w:rPr>
               <w:noProof/>
             </w:rPr>
-            <w:t>6</w:t>
+            <w:t>7</w:t>
           </w:r>
         </w:fldSimple>
       </w:p>
@@ -3220,6 +3884,119 @@
       </w:rPr>
     </w:lvl>
   </w:abstractNum>
+  <w:abstractNum w:abstractNumId="5">
+    <w:nsid w:val="7F274428"/>
+    <w:multiLevelType w:val="hybridMultilevel"/>
+    <w:tmpl w:val="D2EE7974"/>
+    <w:lvl w:ilvl="0" w:tplc="0C070001">
+      <w:start w:val="1"/>
+      <w:numFmt w:val="bullet"/>
+      <w:lvlText w:val=""/>
+      <w:lvlJc w:val="left"/>
+      <w:pPr>
+        <w:ind w:left="720" w:hanging="360"/>
+      </w:pPr>
+      <w:rPr>
+        <w:rFonts w:ascii="Symbol" w:hAnsi="Symbol" w:hint="default"/>
+      </w:rPr>
+    </w:lvl>
+    <w:lvl w:ilvl="1" w:tplc="0C070003" w:tentative="1">
+      <w:start w:val="1"/>
+      <w:numFmt w:val="bullet"/>
+      <w:lvlText w:val="o"/>
+      <w:lvlJc w:val="left"/>
+      <w:pPr>
+        <w:ind w:left="1440" w:hanging="360"/>
+      </w:pPr>
+      <w:rPr>
+        <w:rFonts w:ascii="Courier New" w:hAnsi="Courier New" w:cs="Courier New" w:hint="default"/>
+      </w:rPr>
+    </w:lvl>
+    <w:lvl w:ilvl="2" w:tplc="0C070005" w:tentative="1">
+      <w:start w:val="1"/>
+      <w:numFmt w:val="bullet"/>
+      <w:lvlText w:val=""/>
+      <w:lvlJc w:val="left"/>
+      <w:pPr>
+        <w:ind w:left="2160" w:hanging="360"/>
+      </w:pPr>
+      <w:rPr>
+        <w:rFonts w:ascii="Wingdings" w:hAnsi="Wingdings" w:hint="default"/>
+      </w:rPr>
+    </w:lvl>
+    <w:lvl w:ilvl="3" w:tplc="0C070001" w:tentative="1">
+      <w:start w:val="1"/>
+      <w:numFmt w:val="bullet"/>
+      <w:lvlText w:val=""/>
+      <w:lvlJc w:val="left"/>
+      <w:pPr>
+        <w:ind w:left="2880" w:hanging="360"/>
+      </w:pPr>
+      <w:rPr>
+        <w:rFonts w:ascii="Symbol" w:hAnsi="Symbol" w:hint="default"/>
+      </w:rPr>
+    </w:lvl>
+    <w:lvl w:ilvl="4" w:tplc="0C070003" w:tentative="1">
+      <w:start w:val="1"/>
+      <w:numFmt w:val="bullet"/>
+      <w:lvlText w:val="o"/>
+      <w:lvlJc w:val="left"/>
+      <w:pPr>
+        <w:ind w:left="3600" w:hanging="360"/>
+      </w:pPr>
+      <w:rPr>
+        <w:rFonts w:ascii="Courier New" w:hAnsi="Courier New" w:cs="Courier New" w:hint="default"/>
+      </w:rPr>
+    </w:lvl>
+    <w:lvl w:ilvl="5" w:tplc="0C070005" w:tentative="1">
+      <w:start w:val="1"/>
+      <w:numFmt w:val="bullet"/>
+      <w:lvlText w:val=""/>
+      <w:lvlJc w:val="left"/>
+      <w:pPr>
+        <w:ind w:left="4320" w:hanging="360"/>
+      </w:pPr>
+      <w:rPr>
+        <w:rFonts w:ascii="Wingdings" w:hAnsi="Wingdings" w:hint="default"/>
+      </w:rPr>
+    </w:lvl>
+    <w:lvl w:ilvl="6" w:tplc="0C070001" w:tentative="1">
+      <w:start w:val="1"/>
+      <w:numFmt w:val="bullet"/>
+      <w:lvlText w:val=""/>
+      <w:lvlJc w:val="left"/>
+      <w:pPr>
+        <w:ind w:left="5040" w:hanging="360"/>
+      </w:pPr>
+      <w:rPr>
+        <w:rFonts w:ascii="Symbol" w:hAnsi="Symbol" w:hint="default"/>
+      </w:rPr>
+    </w:lvl>
+    <w:lvl w:ilvl="7" w:tplc="0C070003" w:tentative="1">
+      <w:start w:val="1"/>
+      <w:numFmt w:val="bullet"/>
+      <w:lvlText w:val="o"/>
+      <w:lvlJc w:val="left"/>
+      <w:pPr>
+        <w:ind w:left="5760" w:hanging="360"/>
+      </w:pPr>
+      <w:rPr>
+        <w:rFonts w:ascii="Courier New" w:hAnsi="Courier New" w:cs="Courier New" w:hint="default"/>
+      </w:rPr>
+    </w:lvl>
+    <w:lvl w:ilvl="8" w:tplc="0C070005" w:tentative="1">
+      <w:start w:val="1"/>
+      <w:numFmt w:val="bullet"/>
+      <w:lvlText w:val=""/>
+      <w:lvlJc w:val="left"/>
+      <w:pPr>
+        <w:ind w:left="6480" w:hanging="360"/>
+      </w:pPr>
+      <w:rPr>
+        <w:rFonts w:ascii="Wingdings" w:hAnsi="Wingdings" w:hint="default"/>
+      </w:rPr>
+    </w:lvl>
+  </w:abstractNum>
   <w:num w:numId="1">
     <w:abstractNumId w:val="4"/>
   </w:num>
@@ -3234,6 +4011,9 @@
   </w:num>
   <w:num w:numId="5">
     <w:abstractNumId w:val="1"/>
+  </w:num>
+  <w:num w:numId="6">
+    <w:abstractNumId w:val="5"/>
   </w:num>
 </w:numbering>
 </file>
@@ -4437,7 +5217,7 @@
 </file>
 
 <file path=customXml/itemProps1.xml><?xml version="1.0" encoding="utf-8"?>
-<ds:datastoreItem xmlns:ds="http://schemas.openxmlformats.org/officeDocument/2006/customXml" ds:itemID="{8EC698E6-F4D0-4AAC-80A3-5E78F270CE46}">
+<ds:datastoreItem xmlns:ds="http://schemas.openxmlformats.org/officeDocument/2006/customXml" ds:itemID="{72C1899F-FF84-418D-9229-90DF2EBB3A9B}">
   <ds:schemaRefs>
     <ds:schemaRef ds:uri="http://schemas.openxmlformats.org/officeDocument/2006/bibliography"/>
   </ds:schemaRefs>

</xml_diff>

<commit_message>
language texts updated. testcases and user documentation updated. manual test report added. defect table updated according to findings of test.
</commit_message>
<xml_diff>
--- a/doc/projectFiles/UserDocumentation.docx
+++ b/doc/projectFiles/UserDocumentation.docx
@@ -26,7 +26,13 @@
         <w:rPr>
           <w:lang w:val="en-US"/>
         </w:rPr>
-        <w:t>nalyser</w:t>
+        <w:t>n</w:t>
+      </w:r>
+      <w:r>
+        <w:rPr>
+          <w:lang w:val="en-US"/>
+        </w:rPr>
+        <w:t>alyser</w:t>
       </w:r>
       <w:proofErr w:type="spellEnd"/>
       <w:r>
@@ -91,7 +97,7 @@
           <w:r>
             <w:fldChar w:fldCharType="separate"/>
           </w:r>
-          <w:hyperlink w:anchor="_Toc387845483" w:history="1">
+          <w:hyperlink w:anchor="_Toc389655221" w:history="1">
             <w:r>
               <w:rPr>
                 <w:rStyle w:val="Hyperlink"/>
@@ -119,7 +125,7 @@
                 <w:noProof/>
                 <w:webHidden/>
               </w:rPr>
-              <w:instrText xml:space="preserve"> PAGEREF _Toc387845483 \h </w:instrText>
+              <w:instrText xml:space="preserve"> PAGEREF _Toc389655221 \h </w:instrText>
             </w:r>
             <w:r>
               <w:rPr>
@@ -161,7 +167,7 @@
               <w:lang w:bidi="ar-SA"/>
             </w:rPr>
           </w:pPr>
-          <w:hyperlink w:anchor="_Toc387845484" w:history="1">
+          <w:hyperlink w:anchor="_Toc389655222" w:history="1">
             <w:r>
               <w:rPr>
                 <w:rStyle w:val="Hyperlink"/>
@@ -189,7 +195,7 @@
                 <w:noProof/>
                 <w:webHidden/>
               </w:rPr>
-              <w:instrText xml:space="preserve"> PAGEREF _Toc387845484 \h </w:instrText>
+              <w:instrText xml:space="preserve"> PAGEREF _Toc389655222 \h </w:instrText>
             </w:r>
             <w:r>
               <w:rPr>
@@ -231,7 +237,7 @@
               <w:lang w:bidi="ar-SA"/>
             </w:rPr>
           </w:pPr>
-          <w:hyperlink w:anchor="_Toc387845485" w:history="1">
+          <w:hyperlink w:anchor="_Toc389655223" w:history="1">
             <w:r>
               <w:rPr>
                 <w:rStyle w:val="Hyperlink"/>
@@ -260,7 +266,7 @@
                 <w:noProof/>
                 <w:webHidden/>
               </w:rPr>
-              <w:instrText xml:space="preserve"> PAGEREF _Toc387845485 \h </w:instrText>
+              <w:instrText xml:space="preserve"> PAGEREF _Toc389655223 \h </w:instrText>
             </w:r>
             <w:r>
               <w:rPr>
@@ -302,7 +308,7 @@
               <w:lang w:bidi="ar-SA"/>
             </w:rPr>
           </w:pPr>
-          <w:hyperlink w:anchor="_Toc387845486" w:history="1">
+          <w:hyperlink w:anchor="_Toc389655224" w:history="1">
             <w:r>
               <w:rPr>
                 <w:rStyle w:val="Hyperlink"/>
@@ -330,7 +336,7 @@
                 <w:noProof/>
                 <w:webHidden/>
               </w:rPr>
-              <w:instrText xml:space="preserve"> PAGEREF _Toc387845486 \h </w:instrText>
+              <w:instrText xml:space="preserve"> PAGEREF _Toc389655224 \h </w:instrText>
             </w:r>
             <w:r>
               <w:rPr>
@@ -372,7 +378,7 @@
               <w:lang w:bidi="ar-SA"/>
             </w:rPr>
           </w:pPr>
-          <w:hyperlink w:anchor="_Toc387845487" w:history="1">
+          <w:hyperlink w:anchor="_Toc389655225" w:history="1">
             <w:r>
               <w:rPr>
                 <w:rStyle w:val="Hyperlink"/>
@@ -400,7 +406,7 @@
                 <w:noProof/>
                 <w:webHidden/>
               </w:rPr>
-              <w:instrText xml:space="preserve"> PAGEREF _Toc387845487 \h </w:instrText>
+              <w:instrText xml:space="preserve"> PAGEREF _Toc389655225 \h </w:instrText>
             </w:r>
             <w:r>
               <w:rPr>
@@ -442,7 +448,7 @@
               <w:lang w:bidi="ar-SA"/>
             </w:rPr>
           </w:pPr>
-          <w:hyperlink w:anchor="_Toc387845488" w:history="1">
+          <w:hyperlink w:anchor="_Toc389655226" w:history="1">
             <w:r>
               <w:rPr>
                 <w:rStyle w:val="Hyperlink"/>
@@ -470,7 +476,7 @@
                 <w:noProof/>
                 <w:webHidden/>
               </w:rPr>
-              <w:instrText xml:space="preserve"> PAGEREF _Toc387845488 \h </w:instrText>
+              <w:instrText xml:space="preserve"> PAGEREF _Toc389655226 \h </w:instrText>
             </w:r>
             <w:r>
               <w:rPr>
@@ -512,7 +518,7 @@
               <w:lang w:bidi="ar-SA"/>
             </w:rPr>
           </w:pPr>
-          <w:hyperlink w:anchor="_Toc387845489" w:history="1">
+          <w:hyperlink w:anchor="_Toc389655227" w:history="1">
             <w:r>
               <w:rPr>
                 <w:rStyle w:val="Hyperlink"/>
@@ -540,7 +546,7 @@
                 <w:noProof/>
                 <w:webHidden/>
               </w:rPr>
-              <w:instrText xml:space="preserve"> PAGEREF _Toc387845489 \h </w:instrText>
+              <w:instrText xml:space="preserve"> PAGEREF _Toc389655227 \h </w:instrText>
             </w:r>
             <w:r>
               <w:rPr>
@@ -582,7 +588,7 @@
               <w:lang w:bidi="ar-SA"/>
             </w:rPr>
           </w:pPr>
-          <w:hyperlink w:anchor="_Toc387845490" w:history="1">
+          <w:hyperlink w:anchor="_Toc389655228" w:history="1">
             <w:r>
               <w:rPr>
                 <w:rStyle w:val="Hyperlink"/>
@@ -610,7 +616,7 @@
                 <w:noProof/>
                 <w:webHidden/>
               </w:rPr>
-              <w:instrText xml:space="preserve"> PAGEREF _Toc387845490 \h </w:instrText>
+              <w:instrText xml:space="preserve"> PAGEREF _Toc389655228 \h </w:instrText>
             </w:r>
             <w:r>
               <w:rPr>
@@ -630,7 +636,7 @@
                 <w:noProof/>
                 <w:webHidden/>
               </w:rPr>
-              <w:t>5</w:t>
+              <w:t>6</w:t>
             </w:r>
             <w:r>
               <w:rPr>
@@ -652,7 +658,7 @@
               <w:lang w:bidi="ar-SA"/>
             </w:rPr>
           </w:pPr>
-          <w:hyperlink w:anchor="_Toc387845491" w:history="1">
+          <w:hyperlink w:anchor="_Toc389655229" w:history="1">
             <w:r>
               <w:rPr>
                 <w:rStyle w:val="Hyperlink"/>
@@ -680,7 +686,7 @@
                 <w:noProof/>
                 <w:webHidden/>
               </w:rPr>
-              <w:instrText xml:space="preserve"> PAGEREF _Toc387845491 \h </w:instrText>
+              <w:instrText xml:space="preserve"> PAGEREF _Toc389655229 \h </w:instrText>
             </w:r>
             <w:r>
               <w:rPr>
@@ -700,7 +706,7 @@
                 <w:noProof/>
                 <w:webHidden/>
               </w:rPr>
-              <w:t>5</w:t>
+              <w:t>6</w:t>
             </w:r>
             <w:r>
               <w:rPr>
@@ -722,7 +728,7 @@
               <w:lang w:bidi="ar-SA"/>
             </w:rPr>
           </w:pPr>
-          <w:hyperlink w:anchor="_Toc387845492" w:history="1">
+          <w:hyperlink w:anchor="_Toc389655230" w:history="1">
             <w:r>
               <w:rPr>
                 <w:rStyle w:val="Hyperlink"/>
@@ -750,7 +756,7 @@
                 <w:noProof/>
                 <w:webHidden/>
               </w:rPr>
-              <w:instrText xml:space="preserve"> PAGEREF _Toc387845492 \h </w:instrText>
+              <w:instrText xml:space="preserve"> PAGEREF _Toc389655230 \h </w:instrText>
             </w:r>
             <w:r>
               <w:rPr>
@@ -770,7 +776,7 @@
                 <w:noProof/>
                 <w:webHidden/>
               </w:rPr>
-              <w:t>6</w:t>
+              <w:t>7</w:t>
             </w:r>
             <w:r>
               <w:rPr>
@@ -792,7 +798,7 @@
               <w:lang w:bidi="ar-SA"/>
             </w:rPr>
           </w:pPr>
-          <w:hyperlink w:anchor="_Toc387845493" w:history="1">
+          <w:hyperlink w:anchor="_Toc389655231" w:history="1">
             <w:r>
               <w:rPr>
                 <w:rStyle w:val="Hyperlink"/>
@@ -820,7 +826,7 @@
                 <w:noProof/>
                 <w:webHidden/>
               </w:rPr>
-              <w:instrText xml:space="preserve"> PAGEREF _Toc387845493 \h </w:instrText>
+              <w:instrText xml:space="preserve"> PAGEREF _Toc389655231 \h </w:instrText>
             </w:r>
             <w:r>
               <w:rPr>
@@ -862,7 +868,7 @@
               <w:lang w:bidi="ar-SA"/>
             </w:rPr>
           </w:pPr>
-          <w:hyperlink w:anchor="_Toc387845494" w:history="1">
+          <w:hyperlink w:anchor="_Toc389655232" w:history="1">
             <w:r>
               <w:rPr>
                 <w:rStyle w:val="Hyperlink"/>
@@ -890,7 +896,7 @@
                 <w:noProof/>
                 <w:webHidden/>
               </w:rPr>
-              <w:instrText xml:space="preserve"> PAGEREF _Toc387845494 \h </w:instrText>
+              <w:instrText xml:space="preserve"> PAGEREF _Toc389655232 \h </w:instrText>
             </w:r>
             <w:r>
               <w:rPr>
@@ -910,7 +916,147 @@
                 <w:noProof/>
                 <w:webHidden/>
               </w:rPr>
-              <w:t>7</w:t>
+              <w:t>8</w:t>
+            </w:r>
+            <w:r>
+              <w:rPr>
+                <w:noProof/>
+                <w:webHidden/>
+              </w:rPr>
+              <w:fldChar w:fldCharType="end"/>
+            </w:r>
+          </w:hyperlink>
+        </w:p>
+        <w:p>
+          <w:pPr>
+            <w:pStyle w:val="TOC2"/>
+            <w:tabs>
+              <w:tab w:val="right" w:leader="dot" w:pos="9062"/>
+            </w:tabs>
+            <w:rPr>
+              <w:noProof/>
+              <w:lang w:bidi="ar-SA"/>
+            </w:rPr>
+          </w:pPr>
+          <w:hyperlink w:anchor="_Toc389655233" w:history="1">
+            <w:r>
+              <w:rPr>
+                <w:rStyle w:val="Hyperlink"/>
+                <w:noProof/>
+                <w:lang w:val="en-US"/>
+              </w:rPr>
+              <w:t>Sentiments maintenance view</w:t>
+            </w:r>
+            <w:r>
+              <w:rPr>
+                <w:noProof/>
+                <w:webHidden/>
+              </w:rPr>
+              <w:tab/>
+            </w:r>
+            <w:r>
+              <w:rPr>
+                <w:noProof/>
+                <w:webHidden/>
+              </w:rPr>
+              <w:fldChar w:fldCharType="begin"/>
+            </w:r>
+            <w:r>
+              <w:rPr>
+                <w:noProof/>
+                <w:webHidden/>
+              </w:rPr>
+              <w:instrText xml:space="preserve"> PAGEREF _Toc389655233 \h </w:instrText>
+            </w:r>
+            <w:r>
+              <w:rPr>
+                <w:noProof/>
+                <w:webHidden/>
+              </w:rPr>
+            </w:r>
+            <w:r>
+              <w:rPr>
+                <w:noProof/>
+                <w:webHidden/>
+              </w:rPr>
+              <w:fldChar w:fldCharType="separate"/>
+            </w:r>
+            <w:r>
+              <w:rPr>
+                <w:noProof/>
+                <w:webHidden/>
+              </w:rPr>
+              <w:t>8</w:t>
+            </w:r>
+            <w:r>
+              <w:rPr>
+                <w:noProof/>
+                <w:webHidden/>
+              </w:rPr>
+              <w:fldChar w:fldCharType="end"/>
+            </w:r>
+          </w:hyperlink>
+        </w:p>
+        <w:p>
+          <w:pPr>
+            <w:pStyle w:val="TOC2"/>
+            <w:tabs>
+              <w:tab w:val="right" w:leader="dot" w:pos="9062"/>
+            </w:tabs>
+            <w:rPr>
+              <w:noProof/>
+              <w:lang w:bidi="ar-SA"/>
+            </w:rPr>
+          </w:pPr>
+          <w:hyperlink w:anchor="_Toc389655234" w:history="1">
+            <w:r>
+              <w:rPr>
+                <w:rStyle w:val="Hyperlink"/>
+                <w:noProof/>
+                <w:lang w:val="en-US"/>
+              </w:rPr>
+              <w:t>Paging</w:t>
+            </w:r>
+            <w:r>
+              <w:rPr>
+                <w:noProof/>
+                <w:webHidden/>
+              </w:rPr>
+              <w:tab/>
+            </w:r>
+            <w:r>
+              <w:rPr>
+                <w:noProof/>
+                <w:webHidden/>
+              </w:rPr>
+              <w:fldChar w:fldCharType="begin"/>
+            </w:r>
+            <w:r>
+              <w:rPr>
+                <w:noProof/>
+                <w:webHidden/>
+              </w:rPr>
+              <w:instrText xml:space="preserve"> PAGEREF _Toc389655234 \h </w:instrText>
+            </w:r>
+            <w:r>
+              <w:rPr>
+                <w:noProof/>
+                <w:webHidden/>
+              </w:rPr>
+            </w:r>
+            <w:r>
+              <w:rPr>
+                <w:noProof/>
+                <w:webHidden/>
+              </w:rPr>
+              <w:fldChar w:fldCharType="separate"/>
+            </w:r>
+            <w:r>
+              <w:rPr>
+                <w:noProof/>
+                <w:webHidden/>
+              </w:rPr>
+              <w:t>8</w:t>
             </w:r>
             <w:r>
               <w:rPr>
@@ -955,7 +1101,7 @@
           <w:lang w:val="en-US"/>
         </w:rPr>
       </w:pPr>
-      <w:bookmarkStart w:id="0" w:name="_Toc387845483"/>
+      <w:bookmarkStart w:id="0" w:name="_Toc389655221"/>
       <w:r>
         <w:rPr>
           <w:lang w:val="en-US"/>
@@ -1221,7 +1367,7 @@
           <w:lang w:val="en-US"/>
         </w:rPr>
       </w:pPr>
-      <w:bookmarkStart w:id="1" w:name="_Toc387845484"/>
+      <w:bookmarkStart w:id="1" w:name="_Toc389655222"/>
       <w:r>
         <w:rPr>
           <w:lang w:val="en-US"/>
@@ -1516,6 +1662,73 @@
           </w:p>
         </w:tc>
       </w:tr>
+      <w:tr>
+        <w:tc>
+          <w:tcPr>
+            <w:cnfStyle w:val="001000000000"/>
+            <w:tcW w:w="3136" w:type="dxa"/>
+          </w:tcPr>
+          <w:p>
+            <w:pPr>
+              <w:rPr>
+                <w:lang w:val="en-US"/>
+              </w:rPr>
+            </w:pPr>
+            <w:r>
+              <w:rPr>
+                <w:lang w:val="en-US"/>
+              </w:rPr>
+              <w:t>Sprint 5</w:t>
+            </w:r>
+          </w:p>
+        </w:tc>
+        <w:tc>
+          <w:tcPr>
+            <w:tcW w:w="2928" w:type="dxa"/>
+          </w:tcPr>
+          <w:p>
+            <w:pPr>
+              <w:cnfStyle w:val="000000000000"/>
+              <w:rPr>
+                <w:lang w:val="en-US"/>
+              </w:rPr>
+            </w:pPr>
+            <w:r>
+              <w:rPr>
+                <w:lang w:val="en-US"/>
+              </w:rPr>
+              <w:t>4.6.2014</w:t>
+            </w:r>
+          </w:p>
+        </w:tc>
+        <w:tc>
+          <w:tcPr>
+            <w:tcW w:w="3224" w:type="dxa"/>
+          </w:tcPr>
+          <w:p>
+            <w:pPr>
+              <w:cnfStyle w:val="000000000000"/>
+              <w:rPr>
+                <w:lang w:val="en-US"/>
+              </w:rPr>
+            </w:pPr>
+            <w:r>
+              <w:rPr>
+                <w:lang w:val="en-US"/>
+              </w:rPr>
+              <w:t xml:space="preserve">Max </w:t>
+            </w:r>
+            <w:proofErr w:type="spellStart"/>
+            <w:r>
+              <w:rPr>
+                <w:lang w:val="en-US"/>
+              </w:rPr>
+              <w:t>Kesselbacher</w:t>
+            </w:r>
+            <w:proofErr w:type="spellEnd"/>
+          </w:p>
+        </w:tc>
+      </w:tr>
     </w:tbl>
     <w:p>
       <w:pPr>
@@ -1545,7 +1758,7 @@
           <w:lang w:val="en-US"/>
         </w:rPr>
       </w:pPr>
-      <w:bookmarkStart w:id="2" w:name="_Toc387845485"/>
+      <w:bookmarkStart w:id="2" w:name="_Toc389655223"/>
       <w:r>
         <w:rPr>
           <w:rFonts w:ascii="Hea" w:hAnsi="Hea"/>
@@ -1566,7 +1779,27 @@
         <w:rPr>
           <w:lang w:val="en-US"/>
         </w:rPr>
-        <w:t>Sentiment Grinder is an application operated through a web GUI which makes it possible to produce an analysis of sentiments for events, based on twitter tweet messages.</w:t>
+        <w:t>“</w:t>
+      </w:r>
+      <w:proofErr w:type="spellStart"/>
+      <w:r>
+        <w:rPr>
+          <w:lang w:val="en-US"/>
+        </w:rPr>
+        <w:t>Twitteranalyser</w:t>
+      </w:r>
+      <w:proofErr w:type="spellEnd"/>
+      <w:r>
+        <w:rPr>
+          <w:lang w:val="en-US"/>
+        </w:rPr>
+        <w:t>”</w:t>
+      </w:r>
+      <w:r>
+        <w:rPr>
+          <w:lang w:val="en-US"/>
+        </w:rPr>
+        <w:t xml:space="preserve"> is an application operated through a web GUI which makes it possible to produce an analysis of sentiments for events, based on twitter tweet messages.</w:t>
       </w:r>
     </w:p>
     <w:p>
@@ -1618,20 +1851,58 @@
         <w:rPr>
           <w:lang w:val="en-US"/>
         </w:rPr>
-        <w:t xml:space="preserve"> to produce a graphical overview and a time trend of the sentiments present in the twitter messages.</w:t>
-      </w:r>
-    </w:p>
-    <w:p>
-      <w:pPr>
-        <w:rPr>
-          <w:lang w:val="en-US"/>
-        </w:rPr>
-      </w:pPr>
-      <w:r>
-        <w:rPr>
-          <w:lang w:val="en-US"/>
-        </w:rPr>
-        <w:t>The gathered tweets and the sentiment analysis results can also be exported.</w:t>
+        <w:t xml:space="preserve"> to produce a graphical overview of the sentiments present in the twitter messages.</w:t>
+      </w:r>
+      <w:r>
+        <w:rPr>
+          <w:lang w:val="en-US"/>
+        </w:rPr>
+        <w:br/>
+      </w:r>
+      <w:r>
+        <w:rPr>
+          <w:lang w:val="en-US"/>
+        </w:rPr>
+        <w:t>The sentiment is rated with pre-defined as well as configurable words and their weighting.</w:t>
+      </w:r>
+    </w:p>
+    <w:p>
+      <w:pPr>
+        <w:rPr>
+          <w:lang w:val="en-US"/>
+        </w:rPr>
+      </w:pPr>
+      <w:r>
+        <w:rPr>
+          <w:lang w:val="en-US"/>
+        </w:rPr>
+        <w:t>The gathered tweets and the sentiment analysis results can also be exported</w:t>
+      </w:r>
+      <w:r>
+        <w:rPr>
+          <w:lang w:val="en-US"/>
+        </w:rPr>
+        <w:t xml:space="preserve"> in the .</w:t>
+      </w:r>
+      <w:proofErr w:type="spellStart"/>
+      <w:r>
+        <w:rPr>
+          <w:lang w:val="en-US"/>
+        </w:rPr>
+        <w:t>csv</w:t>
+      </w:r>
+      <w:proofErr w:type="spellEnd"/>
+      <w:r>
+        <w:rPr>
+          <w:lang w:val="en-US"/>
+        </w:rPr>
+        <w:t xml:space="preserve"> format</w:t>
+      </w:r>
+      <w:r>
+        <w:rPr>
+          <w:lang w:val="en-US"/>
+        </w:rPr>
+        <w:t>.</w:t>
       </w:r>
     </w:p>
     <w:p>
@@ -1641,7 +1912,7 @@
           <w:lang w:val="en-US"/>
         </w:rPr>
       </w:pPr>
-      <w:bookmarkStart w:id="3" w:name="_Toc387845486"/>
+      <w:bookmarkStart w:id="3" w:name="_Toc389655224"/>
       <w:r>
         <w:rPr>
           <w:lang w:val="en-US"/>
@@ -1660,20 +1931,56 @@
         <w:rPr>
           <w:lang w:val="en-US"/>
         </w:rPr>
-        <w:t>The application is operated through a web GUI. Currently, the newest version of the Mozilla Firefox browser is supported.</w:t>
+        <w:t>The application is operated through a web GUI. Currently, the newest version of the Mozilla Fi</w:t>
+      </w:r>
+      <w:r>
+        <w:rPr>
+          <w:lang w:val="en-US"/>
+        </w:rPr>
+        <w:t>refox browser is supported.</w:t>
       </w:r>
       <w:r>
         <w:rPr>
           <w:lang w:val="en-US"/>
         </w:rPr>
         <w:br/>
-        <w:t xml:space="preserve">So in order to use the application, the newest version of the Mozilla Firefox browser has to be installed (older versions are not guaranteed to work), and a working network connection to the </w:t>
-      </w:r>
-      <w:r>
-        <w:rPr>
-          <w:lang w:val="en-US"/>
-        </w:rPr>
-        <w:t>application main site has to be established. With these requirements met, the application can be properly used. Following is a discussion of the use cases that can be handled by the application.</w:t>
+        <w:t>I</w:t>
+      </w:r>
+      <w:r>
+        <w:rPr>
+          <w:lang w:val="en-US"/>
+        </w:rPr>
+        <w:t xml:space="preserve">n order to use the application, the newest version of the Mozilla Firefox browser has to be installed (older versions are not guaranteed to work), and a working network connection to the </w:t>
+      </w:r>
+      <w:r>
+        <w:rPr>
+          <w:lang w:val="en-US"/>
+        </w:rPr>
+        <w:t>application main site has to be established. With these requirem</w:t>
+      </w:r>
+      <w:r>
+        <w:rPr>
+          <w:lang w:val="en-US"/>
+        </w:rPr>
+        <w:t xml:space="preserve">ents met, the application can </w:t>
+      </w:r>
+      <w:r>
+        <w:rPr>
+          <w:lang w:val="en-US"/>
+        </w:rPr>
+        <w:t xml:space="preserve">properly </w:t>
+      </w:r>
+      <w:r>
+        <w:rPr>
+          <w:lang w:val="en-US"/>
+        </w:rPr>
+        <w:t xml:space="preserve">be </w:t>
+      </w:r>
+      <w:r>
+        <w:rPr>
+          <w:lang w:val="en-US"/>
+        </w:rPr>
+        <w:t>used. Following is a discussion of the use cases that can be handled by the application.</w:t>
       </w:r>
     </w:p>
     <w:p>
@@ -1683,7 +1990,7 @@
           <w:lang w:val="en-US"/>
         </w:rPr>
       </w:pPr>
-      <w:bookmarkStart w:id="4" w:name="_Toc387845487"/>
+      <w:bookmarkStart w:id="4" w:name="_Toc389655225"/>
       <w:r>
         <w:rPr>
           <w:lang w:val="en-US"/>
@@ -1707,15 +2014,15 @@
           <wp:anchor distT="0" distB="0" distL="114300" distR="114300" simplePos="0" relativeHeight="251658240" behindDoc="0" locked="0" layoutInCell="1" allowOverlap="1">
             <wp:simplePos x="0" y="0"/>
             <wp:positionH relativeFrom="column">
-              <wp:posOffset>15875</wp:posOffset>
+              <wp:posOffset>-433070</wp:posOffset>
             </wp:positionH>
             <wp:positionV relativeFrom="paragraph">
-              <wp:posOffset>916940</wp:posOffset>
+              <wp:posOffset>915670</wp:posOffset>
             </wp:positionV>
-            <wp:extent cx="5760085" cy="1880235"/>
-            <wp:effectExtent l="19050" t="0" r="0" b="0"/>
+            <wp:extent cx="6376035" cy="2276475"/>
+            <wp:effectExtent l="19050" t="0" r="5715" b="0"/>
             <wp:wrapSquare wrapText="bothSides"/>
-            <wp:docPr id="2" name="Picture 1" descr="overview.png"/>
+            <wp:docPr id="6" name="Picture 5" descr="overview.png"/>
             <wp:cNvGraphicFramePr>
               <a:graphicFrameLocks xmlns:a="http://schemas.openxmlformats.org/drawingml/2006/main" noChangeAspect="1"/>
             </wp:cNvGraphicFramePr>
@@ -1735,7 +2042,7 @@
                   <pic:spPr>
                     <a:xfrm>
                       <a:off x="0" y="0"/>
-                      <a:ext cx="5760085" cy="1880235"/>
+                      <a:ext cx="6376035" cy="2276475"/>
                     </a:xfrm>
                     <a:prstGeom prst="rect">
                       <a:avLst/>
@@ -1854,7 +2161,13 @@
         <w:rPr>
           <w:lang w:val="en-US"/>
         </w:rPr>
-        <w:t xml:space="preserve"> of data analysis</w:t>
+        <w:t xml:space="preserve"> of </w:t>
+      </w:r>
+      <w:r>
+        <w:rPr>
+          <w:lang w:val="en-US"/>
+        </w:rPr>
+        <w:t>tweets fetching</w:t>
       </w:r>
     </w:p>
     <w:p>
@@ -1920,13 +2233,7 @@
         <w:rPr>
           <w:lang w:val="en-US"/>
         </w:rPr>
-        <w:t>Number of already fetched tweets</w:t>
-      </w:r>
-      <w:r>
-        <w:rPr>
-          <w:lang w:val="en-US"/>
-        </w:rPr>
-        <w:t xml:space="preserve"> </w:t>
+        <w:t>Threshold tweet number needed for analysis</w:t>
       </w:r>
     </w:p>
     <w:p>
@@ -1944,7 +2251,75 @@
         <w:rPr>
           <w:lang w:val="en-US"/>
         </w:rPr>
+        <w:lastRenderedPageBreak/>
         <w:t>Number of displayed events</w:t>
+      </w:r>
+    </w:p>
+    <w:p>
+      <w:pPr>
+        <w:rPr>
+          <w:lang w:val="en-US"/>
+        </w:rPr>
+      </w:pPr>
+      <w:r>
+        <w:rPr>
+          <w:lang w:val="en-US"/>
+        </w:rPr>
+        <w:t xml:space="preserve">The status has three possible values: </w:t>
+      </w:r>
+    </w:p>
+    <w:p>
+      <w:pPr>
+        <w:pStyle w:val="ListParagraph"/>
+        <w:numPr>
+          <w:ilvl w:val="0"/>
+          <w:numId w:val="7"/>
+        </w:numPr>
+        <w:rPr>
+          <w:lang w:val="en-US"/>
+        </w:rPr>
+      </w:pPr>
+      <w:r>
+        <w:rPr>
+          <w:lang w:val="en-US"/>
+        </w:rPr>
+        <w:t>New events are initialized and considered in the next scheduled tweets fetching – “initialized”</w:t>
+      </w:r>
+    </w:p>
+    <w:p>
+      <w:pPr>
+        <w:pStyle w:val="ListParagraph"/>
+        <w:numPr>
+          <w:ilvl w:val="0"/>
+          <w:numId w:val="7"/>
+        </w:numPr>
+        <w:rPr>
+          <w:lang w:val="en-US"/>
+        </w:rPr>
+      </w:pPr>
+      <w:r>
+        <w:rPr>
+          <w:lang w:val="en-US"/>
+        </w:rPr>
+        <w:t>When the collection is currently running for an event, the status is “collection running”</w:t>
+      </w:r>
+    </w:p>
+    <w:p>
+      <w:pPr>
+        <w:pStyle w:val="ListParagraph"/>
+        <w:numPr>
+          <w:ilvl w:val="0"/>
+          <w:numId w:val="7"/>
+        </w:numPr>
+        <w:rPr>
+          <w:lang w:val="en-US"/>
+        </w:rPr>
+      </w:pPr>
+      <w:r>
+        <w:rPr>
+          <w:lang w:val="en-US"/>
+        </w:rPr>
+        <w:t>When the collection is finished, the newest tweets for the time frame of the events are fetched – “collection finished”</w:t>
       </w:r>
     </w:p>
     <w:p>
@@ -1975,8 +2350,25 @@
         <w:rPr>
           <w:lang w:val="en-US"/>
         </w:rPr>
-        <w:lastRenderedPageBreak/>
-        <w:t>Adding a new event (with the global “Add Event” button)</w:t>
+        <w:t>Adding a new event (with the global “</w:t>
+      </w:r>
+      <w:r>
+        <w:rPr>
+          <w:lang w:val="en-US"/>
+        </w:rPr>
+        <w:t>Create new</w:t>
+      </w:r>
+      <w:r>
+        <w:rPr>
+          <w:lang w:val="en-US"/>
+        </w:rPr>
+        <w:t xml:space="preserve"> e</w:t>
+      </w:r>
+      <w:r>
+        <w:rPr>
+          <w:lang w:val="en-US"/>
+        </w:rPr>
+        <w:t>vent” button)</w:t>
       </w:r>
     </w:p>
     <w:p>
@@ -1994,7 +2386,19 @@
         <w:rPr>
           <w:lang w:val="en-US"/>
         </w:rPr>
-        <w:t xml:space="preserve">Editing an existing event (with the “Edit” button of the event to be </w:t>
+        <w:t>Editing an existing event (with the “</w:t>
+      </w:r>
+      <w:r>
+        <w:rPr>
+          <w:lang w:val="en-US"/>
+        </w:rPr>
+        <w:t>edit event</w:t>
+      </w:r>
+      <w:r>
+        <w:rPr>
+          <w:lang w:val="en-US"/>
+        </w:rPr>
+        <w:t xml:space="preserve">” button of the event to be </w:t>
       </w:r>
       <w:r>
         <w:rPr>
@@ -2030,7 +2434,19 @@
         <w:rPr>
           <w:lang w:val="en-US"/>
         </w:rPr>
-        <w:t>Deleting an existing event (with the “Delete” button of the event to be deleted)</w:t>
+        <w:t>Deleting an existing event (with the “</w:t>
+      </w:r>
+      <w:r>
+        <w:rPr>
+          <w:lang w:val="en-US"/>
+        </w:rPr>
+        <w:t>delete event</w:t>
+      </w:r>
+      <w:r>
+        <w:rPr>
+          <w:lang w:val="en-US"/>
+        </w:rPr>
+        <w:t>” button of the event to be deleted)</w:t>
       </w:r>
     </w:p>
     <w:p>
@@ -2061,7 +2477,19 @@
         <w:rPr>
           <w:lang w:val="en-US"/>
         </w:rPr>
-        <w:t xml:space="preserve">Switching between the events table and the tweets table </w:t>
+        <w:t xml:space="preserve">Switching between the </w:t>
+      </w:r>
+      <w:r>
+        <w:rPr>
+          <w:lang w:val="en-US"/>
+        </w:rPr>
+        <w:t xml:space="preserve">management </w:t>
+      </w:r>
+      <w:r>
+        <w:rPr>
+          <w:lang w:val="en-US"/>
+        </w:rPr>
+        <w:t xml:space="preserve">views </w:t>
       </w:r>
       <w:r>
         <w:rPr>
@@ -2083,9 +2511,9 @@
         </w:rPr>
         <w:drawing>
           <wp:inline distT="0" distB="0" distL="0" distR="0">
-            <wp:extent cx="3096057" cy="1000265"/>
-            <wp:effectExtent l="19050" t="0" r="9093" b="0"/>
-            <wp:docPr id="4" name="Picture 3" descr="navBar.png"/>
+            <wp:extent cx="2991268" cy="1238423"/>
+            <wp:effectExtent l="19050" t="0" r="0" b="0"/>
+            <wp:docPr id="7" name="Picture 6" descr="navBar.png"/>
             <wp:cNvGraphicFramePr>
               <a:graphicFrameLocks xmlns:a="http://schemas.openxmlformats.org/drawingml/2006/main" noChangeAspect="1"/>
             </wp:cNvGraphicFramePr>
@@ -2105,7 +2533,7 @@
                   <pic:spPr>
                     <a:xfrm>
                       <a:off x="0" y="0"/>
-                      <a:ext cx="3096057" cy="1000265"/>
+                      <a:ext cx="2991268" cy="1238423"/>
                     </a:xfrm>
                     <a:prstGeom prst="rect">
                       <a:avLst/>
@@ -2128,7 +2556,74 @@
         <w:rPr>
           <w:lang w:val="en-US"/>
         </w:rPr>
-        <w:t>Moreover, a dropdown menu to change the working language the GUI is displayed in is already available. Currently, the following languages are supported:</w:t>
+        <w:t xml:space="preserve">Switching between the </w:t>
+      </w:r>
+      <w:r>
+        <w:rPr>
+          <w:lang w:val="en-US"/>
+        </w:rPr>
+        <w:t>configuration views and the data analysis views can be done by the navigation elements at the top of the site.</w:t>
+      </w:r>
+    </w:p>
+    <w:p>
+      <w:pPr>
+        <w:rPr>
+          <w:lang w:val="en-US"/>
+        </w:rPr>
+      </w:pPr>
+      <w:r>
+        <w:rPr>
+          <w:noProof/>
+          <w:lang w:bidi="ar-SA"/>
+        </w:rPr>
+        <w:drawing>
+          <wp:inline distT="0" distB="0" distL="0" distR="0">
+            <wp:extent cx="4563112" cy="438211"/>
+            <wp:effectExtent l="19050" t="0" r="8888" b="0"/>
+            <wp:docPr id="8" name="Picture 7" descr="topnavBar.png"/>
+            <wp:cNvGraphicFramePr>
+              <a:graphicFrameLocks xmlns:a="http://schemas.openxmlformats.org/drawingml/2006/main" noChangeAspect="1"/>
+            </wp:cNvGraphicFramePr>
+            <a:graphic xmlns:a="http://schemas.openxmlformats.org/drawingml/2006/main">
+              <a:graphicData uri="http://schemas.openxmlformats.org/drawingml/2006/picture">
+                <pic:pic xmlns:pic="http://schemas.openxmlformats.org/drawingml/2006/picture">
+                  <pic:nvPicPr>
+                    <pic:cNvPr id="0" name="topnavBar.png"/>
+                    <pic:cNvPicPr/>
+                  </pic:nvPicPr>
+                  <pic:blipFill>
+                    <a:blip r:embed="rId10" cstate="print"/>
+                    <a:stretch>
+                      <a:fillRect/>
+                    </a:stretch>
+                  </pic:blipFill>
+                  <pic:spPr>
+                    <a:xfrm>
+                      <a:off x="0" y="0"/>
+                      <a:ext cx="4563112" cy="438211"/>
+                    </a:xfrm>
+                    <a:prstGeom prst="rect">
+                      <a:avLst/>
+                    </a:prstGeom>
+                  </pic:spPr>
+                </pic:pic>
+              </a:graphicData>
+            </a:graphic>
+          </wp:inline>
+        </w:drawing>
+      </w:r>
+    </w:p>
+    <w:p>
+      <w:pPr>
+        <w:rPr>
+          <w:lang w:val="en-US"/>
+        </w:rPr>
+      </w:pPr>
+      <w:r>
+        <w:rPr>
+          <w:lang w:val="en-US"/>
+        </w:rPr>
+        <w:t>Moreover, a dropdown menu to change the working language the GUI is displayed in is available. Currently, the following languages are supported:</w:t>
       </w:r>
     </w:p>
     <w:p>
@@ -2194,7 +2689,7 @@
                     <pic:cNvPicPr/>
                   </pic:nvPicPr>
                   <pic:blipFill>
-                    <a:blip r:embed="rId10" cstate="print"/>
+                    <a:blip r:embed="rId11" cstate="print"/>
                     <a:stretch>
                       <a:fillRect/>
                     </a:stretch>
@@ -2222,7 +2717,7 @@
           <w:lang w:val="en-US"/>
         </w:rPr>
       </w:pPr>
-      <w:bookmarkStart w:id="5" w:name="_Toc387845488"/>
+      <w:bookmarkStart w:id="5" w:name="_Toc389655226"/>
       <w:r>
         <w:rPr>
           <w:lang w:val="en-US"/>
@@ -2247,7 +2742,19 @@
         <w:rPr>
           <w:lang w:val="en-US"/>
         </w:rPr>
-        <w:t xml:space="preserve">the global “Add event” button in the events table view has to be pressed. Upon doing so, </w:t>
+        <w:t>the global “</w:t>
+      </w:r>
+      <w:r>
+        <w:rPr>
+          <w:lang w:val="en-US"/>
+        </w:rPr>
+        <w:t>Create new event</w:t>
+      </w:r>
+      <w:r>
+        <w:rPr>
+          <w:lang w:val="en-US"/>
+        </w:rPr>
+        <w:t xml:space="preserve">” button in the events table view has to be pressed. Upon doing so, </w:t>
       </w:r>
       <w:r>
         <w:rPr>
@@ -2277,6 +2784,7 @@
         <w:rPr>
           <w:lang w:val="en-US"/>
         </w:rPr>
+        <w:lastRenderedPageBreak/>
         <w:t>Name of the event</w:t>
       </w:r>
     </w:p>
@@ -2295,13 +2803,13 @@
         <w:rPr>
           <w:lang w:val="en-US"/>
         </w:rPr>
-        <w:t xml:space="preserve">Description why the event </w:t>
-      </w:r>
-      <w:r>
-        <w:rPr>
-          <w:lang w:val="en-US"/>
-        </w:rPr>
-        <w:t>shall be analyzed</w:t>
+        <w:t>List of tags for which the twitter tweets shall be fetched</w:t>
+      </w:r>
+      <w:r>
+        <w:rPr>
+          <w:lang w:val="en-US"/>
+        </w:rPr>
+        <w:t xml:space="preserve"> (comma-separated)</w:t>
       </w:r>
     </w:p>
     <w:p>
@@ -2319,24 +2827,6 @@
         <w:rPr>
           <w:lang w:val="en-US"/>
         </w:rPr>
-        <w:t>List of tags for which the twitter tweets shall be fetched</w:t>
-      </w:r>
-    </w:p>
-    <w:p>
-      <w:pPr>
-        <w:pStyle w:val="ListParagraph"/>
-        <w:numPr>
-          <w:ilvl w:val="0"/>
-          <w:numId w:val="4"/>
-        </w:numPr>
-        <w:rPr>
-          <w:lang w:val="en-US"/>
-        </w:rPr>
-      </w:pPr>
-      <w:r>
-        <w:rPr>
-          <w:lang w:val="en-US"/>
-        </w:rPr>
         <w:t xml:space="preserve">Time frame (from and to date) of the data fetching, </w:t>
       </w:r>
       <w:r>
@@ -2374,26 +2864,44 @@
         <w:rPr>
           <w:lang w:val="en-US"/>
         </w:rPr>
-        <w:t xml:space="preserve">Minimum number of tweets that shall be fetched before a </w:t>
-      </w:r>
-      <w:r>
-        <w:rPr>
-          <w:lang w:val="en-US"/>
-        </w:rPr>
-        <w:t>notification shall occur</w:t>
-      </w:r>
-      <w:r>
-        <w:rPr>
-          <w:lang w:val="en-US"/>
-        </w:rPr>
-        <w:t xml:space="preserve"> </w:t>
-      </w:r>
-      <w:r>
-        <w:rPr>
-          <w:color w:val="FF0000"/>
-          <w:lang w:val="en-US"/>
-        </w:rPr>
-        <w:t>(not yet supported)</w:t>
+        <w:t xml:space="preserve">Minimum </w:t>
+      </w:r>
+      <w:r>
+        <w:rPr>
+          <w:color w:val="000000" w:themeColor="text1"/>
+          <w:lang w:val="en-US"/>
+        </w:rPr>
+        <w:t>number of tweets</w:t>
+      </w:r>
+      <w:r>
+        <w:rPr>
+          <w:lang w:val="en-US"/>
+        </w:rPr>
+        <w:t xml:space="preserve"> that shall be fetched before </w:t>
+      </w:r>
+      <w:r>
+        <w:rPr>
+          <w:lang w:val="en-US"/>
+        </w:rPr>
+        <w:t>the analysis can be performed</w:t>
+      </w:r>
+    </w:p>
+    <w:p>
+      <w:pPr>
+        <w:pStyle w:val="ListParagraph"/>
+        <w:numPr>
+          <w:ilvl w:val="0"/>
+          <w:numId w:val="5"/>
+        </w:numPr>
+        <w:rPr>
+          <w:lang w:val="en-US"/>
+        </w:rPr>
+      </w:pPr>
+      <w:r>
+        <w:rPr>
+          <w:lang w:val="en-US"/>
+        </w:rPr>
+        <w:t>Description why the event shall be analyzed</w:t>
       </w:r>
     </w:p>
     <w:p>
@@ -2413,6 +2921,12 @@
           <w:lang w:val="en-US"/>
         </w:rPr>
         <w:t>nts table view is loaded, with the newly created event also in the table.</w:t>
+      </w:r>
+      <w:r>
+        <w:rPr>
+          <w:lang w:val="en-US"/>
+        </w:rPr>
+        <w:t xml:space="preserve"> On the next scheduled tweets fetching, the new event will also be considered.</w:t>
       </w:r>
     </w:p>
     <w:p>
@@ -2426,12 +2940,11 @@
           <w:noProof/>
           <w:lang w:bidi="ar-SA"/>
         </w:rPr>
-        <w:lastRenderedPageBreak/>
         <w:drawing>
           <wp:inline distT="0" distB="0" distL="0" distR="0">
-            <wp:extent cx="5439535" cy="4182059"/>
-            <wp:effectExtent l="19050" t="0" r="8765" b="0"/>
-            <wp:docPr id="5" name="Picture 4" descr="addEvent.png"/>
+            <wp:extent cx="5420482" cy="4744112"/>
+            <wp:effectExtent l="19050" t="0" r="8768" b="0"/>
+            <wp:docPr id="9" name="Picture 8" descr="addEvent.png"/>
             <wp:cNvGraphicFramePr>
               <a:graphicFrameLocks xmlns:a="http://schemas.openxmlformats.org/drawingml/2006/main" noChangeAspect="1"/>
             </wp:cNvGraphicFramePr>
@@ -2443,7 +2956,7 @@
                     <pic:cNvPicPr/>
                   </pic:nvPicPr>
                   <pic:blipFill>
-                    <a:blip r:embed="rId11" cstate="print"/>
+                    <a:blip r:embed="rId12" cstate="print"/>
                     <a:stretch>
                       <a:fillRect/>
                     </a:stretch>
@@ -2451,7 +2964,7 @@
                   <pic:spPr>
                     <a:xfrm>
                       <a:off x="0" y="0"/>
-                      <a:ext cx="5439535" cy="4182059"/>
+                      <a:ext cx="5420482" cy="4744112"/>
                     </a:xfrm>
                     <a:prstGeom prst="rect">
                       <a:avLst/>
@@ -2471,7 +2984,7 @@
           <w:lang w:val="en-US"/>
         </w:rPr>
       </w:pPr>
-      <w:bookmarkStart w:id="6" w:name="_Toc387845489"/>
+      <w:bookmarkStart w:id="6" w:name="_Toc389655227"/>
       <w:r>
         <w:rPr>
           <w:lang w:val="en-US"/>
@@ -2496,7 +3009,19 @@
         <w:rPr>
           <w:lang w:val="en-US"/>
         </w:rPr>
-        <w:t>the “Edit” button of the corresponding event to be added</w:t>
+        <w:t>the “</w:t>
+      </w:r>
+      <w:r>
+        <w:rPr>
+          <w:lang w:val="en-US"/>
+        </w:rPr>
+        <w:t>edit event</w:t>
+      </w:r>
+      <w:r>
+        <w:rPr>
+          <w:lang w:val="en-US"/>
+        </w:rPr>
+        <w:t>” button of the corresponding event to be added</w:t>
       </w:r>
       <w:r>
         <w:rPr>
@@ -2551,6 +3076,7 @@
         <w:rPr>
           <w:lang w:val="en-US"/>
         </w:rPr>
+        <w:lastRenderedPageBreak/>
         <w:t>The details view where the properties of the event can be changed is the same form as for adding an event.</w:t>
       </w:r>
     </w:p>
@@ -2561,7 +3087,7 @@
           <w:lang w:val="en-US"/>
         </w:rPr>
       </w:pPr>
-      <w:bookmarkStart w:id="7" w:name="_Toc387845490"/>
+      <w:bookmarkStart w:id="7" w:name="_Toc389655228"/>
       <w:r>
         <w:rPr>
           <w:lang w:val="en-US"/>
@@ -2580,7 +3106,19 @@
         <w:rPr>
           <w:lang w:val="en-US"/>
         </w:rPr>
-        <w:t xml:space="preserve">When an event is not needed anymore in the system, it can be deleted. To accomplish this, the “Delete” button for the corresponding event to be deleted has to be pressed </w:t>
+        <w:t>When an event is not needed anymore in the system, it can be deleted. To accomplish this, the “</w:t>
+      </w:r>
+      <w:r>
+        <w:rPr>
+          <w:lang w:val="en-US"/>
+        </w:rPr>
+        <w:t>delete event</w:t>
+      </w:r>
+      <w:r>
+        <w:rPr>
+          <w:lang w:val="en-US"/>
+        </w:rPr>
+        <w:t xml:space="preserve">” button for the corresponding event to be deleted has to be pressed </w:t>
       </w:r>
       <w:r>
         <w:rPr>
@@ -2602,7 +3140,7 @@
           <w:lang w:val="en-US"/>
         </w:rPr>
       </w:pPr>
-      <w:bookmarkStart w:id="8" w:name="_Toc387845491"/>
+      <w:bookmarkStart w:id="8" w:name="_Toc389655229"/>
       <w:r>
         <w:rPr>
           <w:lang w:val="en-US"/>
@@ -2679,7 +3217,6 @@
           <w:color w:val="000000" w:themeColor="text1"/>
           <w:lang w:val="en-US"/>
         </w:rPr>
-        <w:lastRenderedPageBreak/>
         <w:t>The tweet text message</w:t>
       </w:r>
     </w:p>
@@ -2844,21 +3381,6 @@
     <w:p>
       <w:pPr>
         <w:rPr>
-          <w:color w:val="FF0000"/>
-          <w:lang w:val="en-US"/>
-        </w:rPr>
-      </w:pPr>
-      <w:r>
-        <w:rPr>
-          <w:color w:val="FF0000"/>
-          <w:lang w:val="en-US"/>
-        </w:rPr>
-        <w:t>*screenshot to be updated when language files work again*</w:t>
-      </w:r>
-    </w:p>
-    <w:p>
-      <w:pPr>
-        <w:rPr>
           <w:color w:val="000000" w:themeColor="text1"/>
           <w:lang w:val="en-US"/>
         </w:rPr>
@@ -2871,9 +3393,9 @@
         </w:rPr>
         <w:drawing>
           <wp:inline distT="0" distB="0" distL="0" distR="0">
-            <wp:extent cx="5760720" cy="2957830"/>
+            <wp:extent cx="5760720" cy="2537460"/>
             <wp:effectExtent l="19050" t="0" r="0" b="0"/>
-            <wp:docPr id="1" name="Picture 0" descr="tweetsView.png"/>
+            <wp:docPr id="10" name="Picture 9" descr="tweetsView.png"/>
             <wp:cNvGraphicFramePr>
               <a:graphicFrameLocks xmlns:a="http://schemas.openxmlformats.org/drawingml/2006/main" noChangeAspect="1"/>
             </wp:cNvGraphicFramePr>
@@ -2885,7 +3407,7 @@
                     <pic:cNvPicPr/>
                   </pic:nvPicPr>
                   <pic:blipFill>
-                    <a:blip r:embed="rId12" cstate="print"/>
+                    <a:blip r:embed="rId13" cstate="print"/>
                     <a:stretch>
                       <a:fillRect/>
                     </a:stretch>
@@ -2893,7 +3415,7 @@
                   <pic:spPr>
                     <a:xfrm>
                       <a:off x="0" y="0"/>
-                      <a:ext cx="5760720" cy="2957830"/>
+                      <a:ext cx="5760720" cy="2537460"/>
                     </a:xfrm>
                     <a:prstGeom prst="rect">
                       <a:avLst/>
@@ -2918,6 +3440,91 @@
           <w:color w:val="000000" w:themeColor="text1"/>
           <w:lang w:val="en-US"/>
         </w:rPr>
+        <w:t xml:space="preserve">Single tweets can be ignored from analysis in the current filter </w:t>
+      </w:r>
+      <w:r>
+        <w:rPr>
+          <w:color w:val="000000" w:themeColor="text1"/>
+          <w:lang w:val="en-US"/>
+        </w:rPr>
+        <w:t xml:space="preserve">by </w:t>
+      </w:r>
+      <w:r>
+        <w:rPr>
+          <w:color w:val="000000" w:themeColor="text1"/>
+          <w:lang w:val="en-US"/>
+        </w:rPr>
+        <w:t xml:space="preserve">clicking </w:t>
+      </w:r>
+      <w:r>
+        <w:rPr>
+          <w:color w:val="000000" w:themeColor="text1"/>
+          <w:lang w:val="en-US"/>
+        </w:rPr>
+        <w:t xml:space="preserve">the </w:t>
+      </w:r>
+      <w:r>
+        <w:rPr>
+          <w:color w:val="000000" w:themeColor="text1"/>
+          <w:lang w:val="en-US"/>
+        </w:rPr>
+        <w:t xml:space="preserve">toggle </w:t>
+      </w:r>
+      <w:r>
+        <w:rPr>
+          <w:color w:val="000000" w:themeColor="text1"/>
+          <w:lang w:val="en-US"/>
+        </w:rPr>
+        <w:t>button “ignore”.</w:t>
+      </w:r>
+      <w:r>
+        <w:rPr>
+          <w:color w:val="000000" w:themeColor="text1"/>
+          <w:lang w:val="en-US"/>
+        </w:rPr>
+        <w:t xml:space="preserve"> </w:t>
+      </w:r>
+      <w:r>
+        <w:rPr>
+          <w:color w:val="000000" w:themeColor="text1"/>
+          <w:lang w:val="en-US"/>
+        </w:rPr>
+        <w:t xml:space="preserve">Single tweets (or all tweets with the top-most checkbox) can be selected </w:t>
+      </w:r>
+      <w:r>
+        <w:rPr>
+          <w:color w:val="000000" w:themeColor="text1"/>
+          <w:lang w:val="en-US"/>
+        </w:rPr>
+        <w:t>with the checkbox at each tweet. The selected tweets can be deleted with the button “delete Tweets”</w:t>
+      </w:r>
+      <w:r>
+        <w:rPr>
+          <w:color w:val="000000" w:themeColor="text1"/>
+          <w:lang w:val="en-US"/>
+        </w:rPr>
+        <w:t xml:space="preserve"> at the bottom of the </w:t>
+      </w:r>
+      <w:r>
+        <w:rPr>
+          <w:color w:val="000000" w:themeColor="text1"/>
+          <w:lang w:val="en-US"/>
+        </w:rPr>
+        <w:t>site.</w:t>
+      </w:r>
+    </w:p>
+    <w:p>
+      <w:pPr>
+        <w:rPr>
+          <w:color w:val="000000" w:themeColor="text1"/>
+          <w:lang w:val="en-US"/>
+        </w:rPr>
+      </w:pPr>
+      <w:r>
+        <w:rPr>
+          <w:color w:val="000000" w:themeColor="text1"/>
+          <w:lang w:val="en-US"/>
+        </w:rPr>
         <w:t xml:space="preserve">With the “Filter” dropdown </w:t>
       </w:r>
       <w:r>
@@ -2925,7 +3532,86 @@
           <w:color w:val="000000" w:themeColor="text1"/>
           <w:lang w:val="en-US"/>
         </w:rPr>
-        <w:t xml:space="preserve">list, filters to each event can be created, if an event is selected. Initially, no filter is selected and therefore all tweets for the selected event are displayed. </w:t>
+        <w:t>list, filter</w:t>
+      </w:r>
+      <w:r>
+        <w:rPr>
+          <w:color w:val="000000" w:themeColor="text1"/>
+          <w:lang w:val="en-US"/>
+        </w:rPr>
+        <w:t xml:space="preserve"> to each event can be </w:t>
+      </w:r>
+      <w:r>
+        <w:rPr>
+          <w:color w:val="000000" w:themeColor="text1"/>
+          <w:lang w:val="en-US"/>
+        </w:rPr>
+        <w:t>selected</w:t>
+      </w:r>
+      <w:r>
+        <w:rPr>
+          <w:color w:val="000000" w:themeColor="text1"/>
+          <w:lang w:val="en-US"/>
+        </w:rPr>
+        <w:t xml:space="preserve">, if an event is selected. Initially, no filter is selected and therefore all tweets for the selected event are displayed. </w:t>
+      </w:r>
+    </w:p>
+    <w:p>
+      <w:pPr>
+        <w:rPr>
+          <w:color w:val="000000" w:themeColor="text1"/>
+          <w:lang w:val="en-US"/>
+        </w:rPr>
+      </w:pPr>
+      <w:r>
+        <w:rPr>
+          <w:color w:val="000000" w:themeColor="text1"/>
+          <w:lang w:val="en-US"/>
+        </w:rPr>
+        <w:lastRenderedPageBreak/>
+        <w:t xml:space="preserve">Filter for the tweets of one event can </w:t>
+      </w:r>
+      <w:r>
+        <w:rPr>
+          <w:color w:val="000000" w:themeColor="text1"/>
+          <w:lang w:val="en-US"/>
+        </w:rPr>
+        <w:t xml:space="preserve">be created (button “New”), </w:t>
+      </w:r>
+      <w:r>
+        <w:rPr>
+          <w:color w:val="000000" w:themeColor="text1"/>
+          <w:lang w:val="en-US"/>
+        </w:rPr>
+        <w:t xml:space="preserve">edited  (button “edit filter”) and deleted (button “delete filter”). </w:t>
+      </w:r>
+      <w:r>
+        <w:rPr>
+          <w:color w:val="000000" w:themeColor="text1"/>
+          <w:lang w:val="en-US"/>
+        </w:rPr>
+        <w:t xml:space="preserve">From this view, it is also possible to start the </w:t>
+      </w:r>
+      <w:r>
+        <w:rPr>
+          <w:color w:val="000000" w:themeColor="text1"/>
+          <w:lang w:val="en-US"/>
+        </w:rPr>
+        <w:t xml:space="preserve">sentiment </w:t>
+      </w:r>
+      <w:r>
+        <w:rPr>
+          <w:color w:val="000000" w:themeColor="text1"/>
+          <w:lang w:val="en-US"/>
+        </w:rPr>
+        <w:t xml:space="preserve">analysis </w:t>
+      </w:r>
+      <w:r>
+        <w:rPr>
+          <w:color w:val="000000" w:themeColor="text1"/>
+          <w:lang w:val="en-US"/>
+        </w:rPr>
+        <w:t>for the selected event and filter.</w:t>
       </w:r>
     </w:p>
     <w:p>
@@ -2935,7 +3621,7 @@
           <w:lang w:val="en-US"/>
         </w:rPr>
       </w:pPr>
-      <w:bookmarkStart w:id="9" w:name="_Toc387845492"/>
+      <w:bookmarkStart w:id="9" w:name="_Toc389655230"/>
       <w:r>
         <w:rPr>
           <w:lang w:val="en-US"/>
@@ -2990,7 +3676,21 @@
           <w:color w:val="000000" w:themeColor="text1"/>
           <w:lang w:val="en-US"/>
         </w:rPr>
-        <w:t>Text to be matched</w:t>
+        <w:t>Name</w:t>
+      </w:r>
+      <w:r>
+        <w:rPr>
+          <w:color w:val="000000" w:themeColor="text1"/>
+          <w:lang w:val="en-US"/>
+        </w:rPr>
+        <w:t xml:space="preserve">: Name </w:t>
+      </w:r>
+      <w:r>
+        <w:rPr>
+          <w:color w:val="000000" w:themeColor="text1"/>
+          <w:lang w:val="en-US"/>
+        </w:rPr>
+        <w:t>of the filter (not used for filtering purposes)</w:t>
       </w:r>
     </w:p>
     <w:p>
@@ -3010,7 +3710,28 @@
           <w:color w:val="000000" w:themeColor="text1"/>
           <w:lang w:val="en-US"/>
         </w:rPr>
-        <w:t>Start date (“From”) of the filter</w:t>
+        <w:t xml:space="preserve">Tweet tags: </w:t>
+      </w:r>
+      <w:r>
+        <w:rPr>
+          <w:color w:val="000000" w:themeColor="text1"/>
+          <w:lang w:val="en-US"/>
+        </w:rPr>
+        <w:t xml:space="preserve">Text </w:t>
+      </w:r>
+      <w:r>
+        <w:rPr>
+          <w:color w:val="000000" w:themeColor="text1"/>
+          <w:lang w:val="en-US"/>
+        </w:rPr>
+        <w:t xml:space="preserve">in the tweets </w:t>
+      </w:r>
+      <w:r>
+        <w:rPr>
+          <w:color w:val="000000" w:themeColor="text1"/>
+          <w:lang w:val="en-US"/>
+        </w:rPr>
+        <w:t>to be matched</w:t>
       </w:r>
     </w:p>
     <w:p>
@@ -3030,7 +3751,28 @@
           <w:color w:val="000000" w:themeColor="text1"/>
           <w:lang w:val="en-US"/>
         </w:rPr>
-        <w:t>End date (“Until”) of the filter</w:t>
+        <w:t xml:space="preserve">From date: </w:t>
+      </w:r>
+      <w:r>
+        <w:rPr>
+          <w:color w:val="000000" w:themeColor="text1"/>
+          <w:lang w:val="en-US"/>
+        </w:rPr>
+        <w:t xml:space="preserve"> Start date</w:t>
+      </w:r>
+      <w:r>
+        <w:rPr>
+          <w:color w:val="000000" w:themeColor="text1"/>
+          <w:lang w:val="en-US"/>
+        </w:rPr>
+        <w:t xml:space="preserve"> of the filter</w:t>
+      </w:r>
+      <w:r>
+        <w:rPr>
+          <w:color w:val="000000" w:themeColor="text1"/>
+          <w:lang w:val="en-US"/>
+        </w:rPr>
+        <w:t xml:space="preserve"> timeframe</w:t>
       </w:r>
     </w:p>
     <w:p>
@@ -3050,7 +3792,7 @@
           <w:color w:val="000000" w:themeColor="text1"/>
           <w:lang w:val="en-US"/>
         </w:rPr>
-        <w:t>User name to be matched</w:t>
+        <w:t>To date: End date of the filter timeframe</w:t>
       </w:r>
     </w:p>
     <w:p>
@@ -3070,16 +3812,64 @@
           <w:color w:val="000000" w:themeColor="text1"/>
           <w:lang w:val="en-US"/>
         </w:rPr>
-        <w:t>Location to be matched</w:t>
-      </w:r>
-    </w:p>
-    <w:p>
-      <w:pPr>
-        <w:rPr>
-          <w:color w:val="000000" w:themeColor="text1"/>
-          <w:lang w:val="en-US"/>
-        </w:rPr>
-      </w:pPr>
+        <w:t xml:space="preserve">Location: </w:t>
+      </w:r>
+      <w:r>
+        <w:rPr>
+          <w:color w:val="000000" w:themeColor="text1"/>
+          <w:lang w:val="en-US"/>
+        </w:rPr>
+        <w:t>Location of the tweets to be filtered</w:t>
+      </w:r>
+    </w:p>
+    <w:p>
+      <w:pPr>
+        <w:pStyle w:val="ListParagraph"/>
+        <w:numPr>
+          <w:ilvl w:val="0"/>
+          <w:numId w:val="6"/>
+        </w:numPr>
+        <w:rPr>
+          <w:color w:val="000000" w:themeColor="text1"/>
+          <w:lang w:val="en-US"/>
+        </w:rPr>
+      </w:pPr>
+      <w:r>
+        <w:rPr>
+          <w:color w:val="000000" w:themeColor="text1"/>
+          <w:lang w:val="en-US"/>
+        </w:rPr>
+        <w:t xml:space="preserve">Language: </w:t>
+      </w:r>
+      <w:r>
+        <w:rPr>
+          <w:color w:val="000000" w:themeColor="text1"/>
+          <w:lang w:val="en-US"/>
+        </w:rPr>
+        <w:t>List of configured languages of the tweets</w:t>
+      </w:r>
+    </w:p>
+    <w:p>
+      <w:pPr>
+        <w:rPr>
+          <w:color w:val="000000" w:themeColor="text1"/>
+          <w:lang w:val="en-US"/>
+        </w:rPr>
+      </w:pPr>
+      <w:r>
+        <w:rPr>
+          <w:color w:val="000000" w:themeColor="text1"/>
+          <w:lang w:val="en-US"/>
+        </w:rPr>
+        <w:t xml:space="preserve">Properties that are not filled </w:t>
+      </w:r>
+      <w:r>
+        <w:rPr>
+          <w:color w:val="000000" w:themeColor="text1"/>
+          <w:lang w:val="en-US"/>
+        </w:rPr>
+        <w:t xml:space="preserve">are not used for filtering. </w:t>
+      </w:r>
       <w:r>
         <w:rPr>
           <w:color w:val="000000" w:themeColor="text1"/>
@@ -3097,63 +3887,589 @@
       </w:pPr>
       <w:r>
         <w:rPr>
+          <w:noProof/>
           <w:color w:val="FF0000"/>
-          <w:lang w:val="en-US"/>
-        </w:rPr>
-        <w:t>*screenshot of filter adding</w:t>
+          <w:lang w:bidi="ar-SA"/>
+        </w:rPr>
+        <w:drawing>
+          <wp:inline distT="0" distB="0" distL="0" distR="0">
+            <wp:extent cx="5239482" cy="4096322"/>
+            <wp:effectExtent l="19050" t="0" r="0" b="0"/>
+            <wp:docPr id="12" name="Picture 11" descr="addFilter.png"/>
+            <wp:cNvGraphicFramePr>
+              <a:graphicFrameLocks xmlns:a="http://schemas.openxmlformats.org/drawingml/2006/main" noChangeAspect="1"/>
+            </wp:cNvGraphicFramePr>
+            <a:graphic xmlns:a="http://schemas.openxmlformats.org/drawingml/2006/main">
+              <a:graphicData uri="http://schemas.openxmlformats.org/drawingml/2006/picture">
+                <pic:pic xmlns:pic="http://schemas.openxmlformats.org/drawingml/2006/picture">
+                  <pic:nvPicPr>
+                    <pic:cNvPr id="0" name="addFilter.png"/>
+                    <pic:cNvPicPr/>
+                  </pic:nvPicPr>
+                  <pic:blipFill>
+                    <a:blip r:embed="rId14" cstate="print"/>
+                    <a:stretch>
+                      <a:fillRect/>
+                    </a:stretch>
+                  </pic:blipFill>
+                  <pic:spPr>
+                    <a:xfrm>
+                      <a:off x="0" y="0"/>
+                      <a:ext cx="5239482" cy="4096322"/>
+                    </a:xfrm>
+                    <a:prstGeom prst="rect">
+                      <a:avLst/>
+                    </a:prstGeom>
+                  </pic:spPr>
+                </pic:pic>
+              </a:graphicData>
+            </a:graphic>
+          </wp:inline>
+        </w:drawing>
+      </w:r>
+    </w:p>
+    <w:p>
+      <w:pPr>
+        <w:pStyle w:val="Heading3"/>
+        <w:rPr>
+          <w:lang w:val="en-US"/>
+        </w:rPr>
+      </w:pPr>
+      <w:bookmarkStart w:id="10" w:name="_Toc389655231"/>
+      <w:r>
+        <w:rPr>
+          <w:lang w:val="en-US"/>
+        </w:rPr>
+        <w:t>Filter editing</w:t>
+      </w:r>
+      <w:bookmarkEnd w:id="10"/>
+    </w:p>
+    <w:p>
+      <w:pPr>
+        <w:rPr>
+          <w:color w:val="000000" w:themeColor="text1"/>
+          <w:lang w:val="en-US"/>
+        </w:rPr>
+      </w:pPr>
+      <w:r>
+        <w:rPr>
+          <w:color w:val="000000" w:themeColor="text1"/>
+          <w:lang w:val="en-US"/>
+        </w:rPr>
+        <w:t xml:space="preserve">The existing filters can also be edited in the tweets table view. After selecting an event and one of the already existing filters, the filter properties </w:t>
+      </w:r>
+      <w:r>
+        <w:rPr>
+          <w:color w:val="000000" w:themeColor="text1"/>
+          <w:lang w:val="en-US"/>
+        </w:rPr>
+        <w:t>can be edited with the button “e</w:t>
+      </w:r>
+      <w:r>
+        <w:rPr>
+          <w:color w:val="000000" w:themeColor="text1"/>
+          <w:lang w:val="en-US"/>
+        </w:rPr>
+        <w:t>dit filter”. The filter creation and editing form is opened, where the properties can be altered and saved again.</w:t>
+      </w:r>
+      <w:r>
+        <w:rPr>
+          <w:color w:val="000000" w:themeColor="text1"/>
+          <w:lang w:val="en-US"/>
+        </w:rPr>
+        <w:t xml:space="preserve"> After </w:t>
+      </w:r>
+      <w:r>
+        <w:rPr>
+          <w:color w:val="000000" w:themeColor="text1"/>
+          <w:lang w:val="en-US"/>
+        </w:rPr>
+        <w:lastRenderedPageBreak/>
+        <w:t>saving, the updated filter is applied to the tweets of the event (only the tweets matching the filter are shown).</w:t>
+      </w:r>
+    </w:p>
+    <w:p>
+      <w:pPr>
+        <w:pStyle w:val="Heading2"/>
+        <w:rPr>
+          <w:lang w:val="en-US"/>
+        </w:rPr>
+      </w:pPr>
+      <w:bookmarkStart w:id="11" w:name="_Toc389655232"/>
+      <w:r>
+        <w:rPr>
+          <w:lang w:val="en-US"/>
+        </w:rPr>
+        <w:t>Sentiment analysis</w:t>
+      </w:r>
+      <w:bookmarkEnd w:id="11"/>
+    </w:p>
+    <w:p>
+      <w:pPr>
+        <w:rPr>
+          <w:lang w:val="en-US"/>
+        </w:rPr>
+      </w:pPr>
+      <w:r>
+        <w:rPr>
+          <w:lang w:val="en-US"/>
+        </w:rPr>
+        <w:t xml:space="preserve">In the tweets table view, the sentiment analysis </w:t>
+      </w:r>
+      <w:r>
+        <w:rPr>
+          <w:lang w:val="en-US"/>
+        </w:rPr>
+        <w:t>which assigns sentiment values to the fetched tweets can be started. First, an event and one of the configured filters (or the standard no-filter) has to be selected. The sentiments analysis is then invoked by clicking the button “Start analysis”.</w:t>
+      </w:r>
+    </w:p>
+    <w:p>
+      <w:pPr>
+        <w:rPr>
+          <w:lang w:val="en-US"/>
+        </w:rPr>
+      </w:pPr>
+      <w:r>
+        <w:rPr>
+          <w:lang w:val="en-US"/>
+        </w:rPr>
+        <w:t xml:space="preserve">The results </w:t>
+      </w:r>
+      <w:r>
+        <w:rPr>
+          <w:lang w:val="en-US"/>
+        </w:rPr>
+        <w:t xml:space="preserve">of the analysis </w:t>
+      </w:r>
+      <w:r>
+        <w:rPr>
+          <w:lang w:val="en-US"/>
+        </w:rPr>
+        <w:t xml:space="preserve">are saved on the server and can be viewed in the </w:t>
       </w:r>
       <w:r>
         <w:rPr>
           <w:color w:val="FF0000"/>
           <w:lang w:val="en-US"/>
         </w:rPr>
-        <w:t>, when language files work</w:t>
-      </w:r>
-      <w:r>
+        <w:t>“data analysis tab”</w:t>
+      </w:r>
+      <w:r>
+        <w:rPr>
+          <w:lang w:val="en-US"/>
+        </w:rPr>
+        <w:t>.</w:t>
+      </w:r>
+    </w:p>
+    <w:p>
+      <w:pPr>
+        <w:pStyle w:val="Heading2"/>
+        <w:rPr>
+          <w:lang w:val="en-US"/>
+        </w:rPr>
+      </w:pPr>
+      <w:bookmarkStart w:id="12" w:name="_Toc389655233"/>
+      <w:r>
+        <w:rPr>
+          <w:lang w:val="en-US"/>
+        </w:rPr>
+        <w:t>Sentiments maintenance</w:t>
+      </w:r>
+      <w:r>
+        <w:rPr>
+          <w:lang w:val="en-US"/>
+        </w:rPr>
+        <w:t xml:space="preserve"> view</w:t>
+      </w:r>
+      <w:bookmarkEnd w:id="12"/>
+    </w:p>
+    <w:p>
+      <w:pPr>
+        <w:rPr>
+          <w:lang w:val="en-US"/>
+        </w:rPr>
+      </w:pPr>
+      <w:r>
+        <w:rPr>
+          <w:lang w:val="en-US"/>
+        </w:rPr>
+        <w:t xml:space="preserve">In the sentiments maintenance view, every user can </w:t>
+      </w:r>
+      <w:r>
+        <w:rPr>
+          <w:lang w:val="en-US"/>
+        </w:rPr>
+        <w:t>maintain the list of additional words for the sentiments analysis</w:t>
+      </w:r>
+      <w:r>
+        <w:rPr>
+          <w:lang w:val="en-US"/>
+        </w:rPr>
+        <w:t>. Those words will be used for the appropriate language</w:t>
+      </w:r>
+      <w:r>
+        <w:rPr>
+          <w:lang w:val="en-US"/>
+        </w:rPr>
+        <w:t xml:space="preserve">, and </w:t>
+      </w:r>
+      <w:r>
+        <w:rPr>
+          <w:lang w:val="en-US"/>
+        </w:rPr>
+        <w:t>add to the big pre-configured standard word list for English tweets.</w:t>
+      </w:r>
+    </w:p>
+    <w:p>
+      <w:pPr>
+        <w:rPr>
+          <w:lang w:val="en-US"/>
+        </w:rPr>
+      </w:pPr>
+      <w:r>
+        <w:rPr>
+          <w:noProof/>
+          <w:lang w:bidi="ar-SA"/>
+        </w:rPr>
+        <w:drawing>
+          <wp:inline distT="0" distB="0" distL="0" distR="0">
+            <wp:extent cx="5760720" cy="2733675"/>
+            <wp:effectExtent l="19050" t="0" r="0" b="0"/>
+            <wp:docPr id="14" name="Picture 13" descr="sentimentMaintenance.png"/>
+            <wp:cNvGraphicFramePr>
+              <a:graphicFrameLocks xmlns:a="http://schemas.openxmlformats.org/drawingml/2006/main" noChangeAspect="1"/>
+            </wp:cNvGraphicFramePr>
+            <a:graphic xmlns:a="http://schemas.openxmlformats.org/drawingml/2006/main">
+              <a:graphicData uri="http://schemas.openxmlformats.org/drawingml/2006/picture">
+                <pic:pic xmlns:pic="http://schemas.openxmlformats.org/drawingml/2006/picture">
+                  <pic:nvPicPr>
+                    <pic:cNvPr id="0" name="sentimentMaintenance.png"/>
+                    <pic:cNvPicPr/>
+                  </pic:nvPicPr>
+                  <pic:blipFill>
+                    <a:blip r:embed="rId15" cstate="print"/>
+                    <a:stretch>
+                      <a:fillRect/>
+                    </a:stretch>
+                  </pic:blipFill>
+                  <pic:spPr>
+                    <a:xfrm>
+                      <a:off x="0" y="0"/>
+                      <a:ext cx="5760720" cy="2733675"/>
+                    </a:xfrm>
+                    <a:prstGeom prst="rect">
+                      <a:avLst/>
+                    </a:prstGeom>
+                  </pic:spPr>
+                </pic:pic>
+              </a:graphicData>
+            </a:graphic>
+          </wp:inline>
+        </w:drawing>
+      </w:r>
+    </w:p>
+    <w:p>
+      <w:pPr>
+        <w:rPr>
+          <w:lang w:val="en-US"/>
+        </w:rPr>
+      </w:pPr>
+      <w:r>
+        <w:rPr>
+          <w:lang w:val="en-US"/>
+        </w:rPr>
+        <w:t xml:space="preserve">In the sentiment words table, </w:t>
+      </w:r>
+      <w:r>
+        <w:rPr>
+          <w:lang w:val="en-US"/>
+        </w:rPr>
+        <w:t>the following information can be seen:</w:t>
+      </w:r>
+    </w:p>
+    <w:p>
+      <w:pPr>
+        <w:pStyle w:val="ListParagraph"/>
+        <w:numPr>
+          <w:ilvl w:val="0"/>
+          <w:numId w:val="9"/>
+        </w:numPr>
+        <w:rPr>
+          <w:lang w:val="en-US"/>
+        </w:rPr>
+      </w:pPr>
+      <w:r>
+        <w:rPr>
+          <w:lang w:val="en-US"/>
+        </w:rPr>
+        <w:t>Language of each configured sentiment word, t</w:t>
+      </w:r>
+      <w:r>
+        <w:rPr>
+          <w:lang w:val="en-US"/>
+        </w:rPr>
+        <w:t>he word</w:t>
+      </w:r>
+      <w:r>
+        <w:rPr>
+          <w:lang w:val="en-US"/>
+        </w:rPr>
+        <w:t xml:space="preserve"> and its weight </w:t>
+      </w:r>
+      <w:r>
+        <w:rPr>
+          <w:lang w:val="en-US"/>
+        </w:rPr>
+        <w:t>of the word</w:t>
+      </w:r>
+    </w:p>
+    <w:p>
+      <w:pPr>
+        <w:pStyle w:val="ListParagraph"/>
+        <w:numPr>
+          <w:ilvl w:val="0"/>
+          <w:numId w:val="9"/>
+        </w:numPr>
+        <w:rPr>
+          <w:lang w:val="en-US"/>
+        </w:rPr>
+      </w:pPr>
+      <w:r>
+        <w:rPr>
+          <w:lang w:val="en-US"/>
+        </w:rPr>
+        <w:t>The total number of user-configured words</w:t>
+      </w:r>
+    </w:p>
+    <w:p>
+      <w:pPr>
+        <w:rPr>
+          <w:lang w:val="en-US"/>
+        </w:rPr>
+      </w:pPr>
+      <w:r>
+        <w:rPr>
+          <w:lang w:val="en-US"/>
+        </w:rPr>
+        <w:t xml:space="preserve">Furthermore, the following functionality can be </w:t>
+      </w:r>
+      <w:r>
+        <w:rPr>
+          <w:lang w:val="en-US"/>
+        </w:rPr>
+        <w:t>invoked in the sentiment words table:</w:t>
+      </w:r>
+    </w:p>
+    <w:p>
+      <w:pPr>
+        <w:pStyle w:val="ListParagraph"/>
+        <w:numPr>
+          <w:ilvl w:val="0"/>
+          <w:numId w:val="10"/>
+        </w:numPr>
+        <w:rPr>
+          <w:lang w:val="en-US"/>
+        </w:rPr>
+      </w:pPr>
+      <w:r>
+        <w:rPr>
+          <w:lang w:val="en-US"/>
+        </w:rPr>
+        <w:t>Editing of a configured sentiment word (with the button “edit word”)</w:t>
+      </w:r>
+    </w:p>
+    <w:p>
+      <w:pPr>
+        <w:pStyle w:val="ListParagraph"/>
+        <w:numPr>
+          <w:ilvl w:val="0"/>
+          <w:numId w:val="10"/>
+        </w:numPr>
+        <w:rPr>
+          <w:lang w:val="en-US"/>
+        </w:rPr>
+      </w:pPr>
+      <w:r>
+        <w:rPr>
+          <w:lang w:val="en-US"/>
+        </w:rPr>
+        <w:t>Deletion of a configured sentiment word (with the button “delete word”)</w:t>
+      </w:r>
+    </w:p>
+    <w:p>
+      <w:pPr>
+        <w:rPr>
+          <w:lang w:val="en-US"/>
+        </w:rPr>
+      </w:pPr>
+      <w:r>
+        <w:rPr>
+          <w:lang w:val="en-US"/>
+        </w:rPr>
+        <w:t xml:space="preserve">Lastly, </w:t>
+      </w:r>
+      <w:r>
+        <w:rPr>
+          <w:lang w:val="en-US"/>
+        </w:rPr>
+        <w:t>new sentiment words can be configured by clicking on the button “Create new word”.</w:t>
+      </w:r>
+    </w:p>
+    <w:p>
+      <w:pPr>
+        <w:rPr>
+          <w:lang w:val="en-US"/>
+        </w:rPr>
+      </w:pPr>
+      <w:r>
+        <w:rPr>
+          <w:lang w:val="en-US"/>
+        </w:rPr>
+        <w:t xml:space="preserve">In the sentiment word form, </w:t>
+      </w:r>
+      <w:r>
+        <w:rPr>
+          <w:lang w:val="en-US"/>
+        </w:rPr>
+        <w:t>three properties can be configured:</w:t>
+      </w:r>
+    </w:p>
+    <w:p>
+      <w:pPr>
+        <w:pStyle w:val="ListParagraph"/>
+        <w:numPr>
+          <w:ilvl w:val="0"/>
+          <w:numId w:val="11"/>
+        </w:numPr>
+        <w:rPr>
+          <w:lang w:val="en-US"/>
+        </w:rPr>
+      </w:pPr>
+      <w:r>
+        <w:rPr>
+          <w:lang w:val="en-US"/>
+        </w:rPr>
+        <w:t>The language the word shall be configured for (values are can be chosen from a drop-down list of the languages configured for the application)</w:t>
+      </w:r>
+    </w:p>
+    <w:p>
+      <w:pPr>
+        <w:pStyle w:val="ListParagraph"/>
+        <w:numPr>
+          <w:ilvl w:val="0"/>
+          <w:numId w:val="11"/>
+        </w:numPr>
+        <w:rPr>
+          <w:lang w:val="en-US"/>
+        </w:rPr>
+      </w:pPr>
+      <w:r>
+        <w:rPr>
+          <w:lang w:val="en-US"/>
+        </w:rPr>
+        <w:t>The word itself, as text input</w:t>
+      </w:r>
+    </w:p>
+    <w:p>
+      <w:pPr>
+        <w:pStyle w:val="ListParagraph"/>
+        <w:numPr>
+          <w:ilvl w:val="0"/>
+          <w:numId w:val="11"/>
+        </w:numPr>
+        <w:rPr>
+          <w:lang w:val="en-US"/>
+        </w:rPr>
+      </w:pPr>
+      <w:r>
+        <w:rPr>
+          <w:lang w:val="en-US"/>
+        </w:rPr>
+        <w:t xml:space="preserve">The weight of the word, which can be chosen with the </w:t>
+      </w:r>
+      <w:r>
+        <w:rPr>
+          <w:lang w:val="en-US"/>
+        </w:rPr>
+        <w:t>spinner field and is in the range between -5 and +5.</w:t>
+      </w:r>
+    </w:p>
+    <w:p>
+      <w:pPr>
+        <w:rPr>
+          <w:lang w:val="en-US"/>
+        </w:rPr>
+      </w:pPr>
+      <w:r>
+        <w:rPr>
+          <w:noProof/>
+          <w:lang w:bidi="ar-SA"/>
+        </w:rPr>
+        <w:lastRenderedPageBreak/>
+        <w:drawing>
+          <wp:inline distT="0" distB="0" distL="0" distR="0">
+            <wp:extent cx="5277587" cy="2648320"/>
+            <wp:effectExtent l="19050" t="0" r="0" b="0"/>
+            <wp:docPr id="15" name="Picture 14" descr="sentimentAdding.png"/>
+            <wp:cNvGraphicFramePr>
+              <a:graphicFrameLocks xmlns:a="http://schemas.openxmlformats.org/drawingml/2006/main" noChangeAspect="1"/>
+            </wp:cNvGraphicFramePr>
+            <a:graphic xmlns:a="http://schemas.openxmlformats.org/drawingml/2006/main">
+              <a:graphicData uri="http://schemas.openxmlformats.org/drawingml/2006/picture">
+                <pic:pic xmlns:pic="http://schemas.openxmlformats.org/drawingml/2006/picture">
+                  <pic:nvPicPr>
+                    <pic:cNvPr id="0" name="sentimentAdding.png"/>
+                    <pic:cNvPicPr/>
+                  </pic:nvPicPr>
+                  <pic:blipFill>
+                    <a:blip r:embed="rId16" cstate="print"/>
+                    <a:stretch>
+                      <a:fillRect/>
+                    </a:stretch>
+                  </pic:blipFill>
+                  <pic:spPr>
+                    <a:xfrm>
+                      <a:off x="0" y="0"/>
+                      <a:ext cx="5277587" cy="2648320"/>
+                    </a:xfrm>
+                    <a:prstGeom prst="rect">
+                      <a:avLst/>
+                    </a:prstGeom>
+                  </pic:spPr>
+                </pic:pic>
+              </a:graphicData>
+            </a:graphic>
+          </wp:inline>
+        </w:drawing>
+      </w:r>
+    </w:p>
+    <w:p>
+      <w:pPr>
+        <w:pStyle w:val="Heading2"/>
+        <w:rPr>
+          <w:lang w:val="en-US"/>
+        </w:rPr>
+      </w:pPr>
+      <w:r>
+        <w:rPr>
+          <w:lang w:val="en-US"/>
+        </w:rPr>
+        <w:t>Data analysis tab</w:t>
+      </w:r>
+    </w:p>
+    <w:p>
+      <w:pPr>
         <w:rPr>
           <w:color w:val="FF0000"/>
           <w:lang w:val="en-US"/>
         </w:rPr>
-        <w:t>*</w:t>
-      </w:r>
-    </w:p>
-    <w:p>
-      <w:pPr>
-        <w:pStyle w:val="Heading3"/>
-        <w:rPr>
-          <w:lang w:val="en-US"/>
-        </w:rPr>
-      </w:pPr>
-      <w:bookmarkStart w:id="10" w:name="_Toc387845493"/>
-      <w:r>
-        <w:rPr>
-          <w:lang w:val="en-US"/>
-        </w:rPr>
-        <w:lastRenderedPageBreak/>
-        <w:t>Filter editing</w:t>
-      </w:r>
-      <w:bookmarkEnd w:id="10"/>
-    </w:p>
-    <w:p>
-      <w:pPr>
-        <w:rPr>
-          <w:color w:val="000000" w:themeColor="text1"/>
-          <w:lang w:val="en-US"/>
-        </w:rPr>
-      </w:pPr>
-      <w:r>
-        <w:rPr>
-          <w:color w:val="000000" w:themeColor="text1"/>
-          <w:lang w:val="en-US"/>
-        </w:rPr>
-        <w:t>The existing filters can also be edited in the tweets table view. After selecting an event and one of the already existing filters, the filter properties can be edited with the button “Edit filter”. The filter creation and editing form is opened, where the properties can be altered and saved again.</w:t>
-      </w:r>
-      <w:r>
-        <w:rPr>
-          <w:color w:val="000000" w:themeColor="text1"/>
-          <w:lang w:val="en-US"/>
-        </w:rPr>
-        <w:t xml:space="preserve"> After saving, the updated filter is applied to the tweets of the event (only the tweets matching the filter are shown).</w:t>
+      </w:pPr>
+      <w:r>
+        <w:rPr>
+          <w:color w:val="FF0000"/>
+          <w:lang w:val="en-US"/>
+        </w:rPr>
+        <w:t>To be documented.</w:t>
       </w:r>
     </w:p>
     <w:p>
@@ -3163,32 +4479,11 @@
           <w:lang w:val="en-US"/>
         </w:rPr>
       </w:pPr>
-      <w:bookmarkStart w:id="11" w:name="_Toc387845494"/>
-      <w:r>
-        <w:rPr>
-          <w:lang w:val="en-US"/>
-        </w:rPr>
-        <w:t>Sentiment analysis</w:t>
-      </w:r>
-      <w:bookmarkEnd w:id="11"/>
-    </w:p>
-    <w:p>
-      <w:pPr>
-        <w:rPr>
-          <w:lang w:val="en-US"/>
-        </w:rPr>
-      </w:pPr>
-      <w:r>
-        <w:rPr>
-          <w:lang w:val="en-US"/>
-        </w:rPr>
-        <w:t xml:space="preserve">In the tweets table view, the sentiment analysis </w:t>
-      </w:r>
-      <w:r>
-        <w:rPr>
-          <w:lang w:val="en-US"/>
-        </w:rPr>
-        <w:t>which assigns sentiment values to the fetched tweets can be started. First, an event and one of the configured filters (or the standard no-filter) has to be selected. The sentiments analysis is then invoked by clicking the button “Start analysis”.</w:t>
+      <w:r>
+        <w:rPr>
+          <w:lang w:val="en-US"/>
+        </w:rPr>
+        <w:t>Export</w:t>
       </w:r>
     </w:p>
     <w:p>
@@ -3203,26 +4498,130 @@
           <w:color w:val="FF0000"/>
           <w:lang w:val="en-US"/>
         </w:rPr>
-        <w:t>*to be documented*</w:t>
-      </w:r>
-    </w:p>
-    <w:p>
-      <w:pPr>
-        <w:rPr>
-          <w:color w:val="FF0000"/>
-          <w:lang w:val="en-US"/>
-        </w:rPr>
-      </w:pPr>
-      <w:r>
-        <w:rPr>
-          <w:color w:val="FF0000"/>
-          <w:lang w:val="en-US"/>
-        </w:rPr>
-        <w:t>*paging to be documented*</w:t>
+        <w:t>To be documented.</w:t>
+      </w:r>
+    </w:p>
+    <w:p>
+      <w:pPr>
+        <w:pStyle w:val="Heading2"/>
+        <w:rPr>
+          <w:lang w:val="en-US"/>
+        </w:rPr>
+      </w:pPr>
+      <w:bookmarkStart w:id="13" w:name="_Toc389655234"/>
+      <w:r>
+        <w:rPr>
+          <w:lang w:val="en-US"/>
+        </w:rPr>
+        <w:t>Paging</w:t>
+      </w:r>
+      <w:bookmarkEnd w:id="13"/>
+    </w:p>
+    <w:p>
+      <w:pPr>
+        <w:rPr>
+          <w:color w:val="000000" w:themeColor="text1"/>
+          <w:lang w:val="en-US"/>
+        </w:rPr>
+      </w:pPr>
+      <w:r>
+        <w:rPr>
+          <w:color w:val="000000" w:themeColor="text1"/>
+          <w:lang w:val="en-US"/>
+        </w:rPr>
+        <w:t xml:space="preserve">On all views that feature a table with possibly multiple entries, paging is implemented so that only a subset of all the </w:t>
+      </w:r>
+      <w:r>
+        <w:rPr>
+          <w:color w:val="000000" w:themeColor="text1"/>
+          <w:lang w:val="en-US"/>
+        </w:rPr>
+        <w:t xml:space="preserve">entries are fetched at any time. </w:t>
+      </w:r>
+      <w:r>
+        <w:rPr>
+          <w:color w:val="000000" w:themeColor="text1"/>
+          <w:lang w:val="en-US"/>
+        </w:rPr>
+        <w:t>The following information is shown at the bottom of tables:</w:t>
+      </w:r>
+    </w:p>
+    <w:p>
+      <w:pPr>
+        <w:pStyle w:val="ListParagraph"/>
+        <w:numPr>
+          <w:ilvl w:val="0"/>
+          <w:numId w:val="8"/>
+        </w:numPr>
+        <w:rPr>
+          <w:color w:val="000000" w:themeColor="text1"/>
+          <w:lang w:val="en-US"/>
+        </w:rPr>
+      </w:pPr>
+      <w:r>
+        <w:rPr>
+          <w:color w:val="000000" w:themeColor="text1"/>
+          <w:lang w:val="en-US"/>
+        </w:rPr>
+        <w:t xml:space="preserve">The number of </w:t>
+      </w:r>
+      <w:r>
+        <w:rPr>
+          <w:color w:val="000000" w:themeColor="text1"/>
+          <w:lang w:val="en-US"/>
+        </w:rPr>
+        <w:t>shown entries</w:t>
+      </w:r>
+    </w:p>
+    <w:p>
+      <w:pPr>
+        <w:pStyle w:val="ListParagraph"/>
+        <w:numPr>
+          <w:ilvl w:val="0"/>
+          <w:numId w:val="8"/>
+        </w:numPr>
+        <w:rPr>
+          <w:color w:val="000000" w:themeColor="text1"/>
+          <w:lang w:val="en-US"/>
+        </w:rPr>
+      </w:pPr>
+      <w:r>
+        <w:rPr>
+          <w:color w:val="000000" w:themeColor="text1"/>
+          <w:lang w:val="en-US"/>
+        </w:rPr>
+        <w:t>The number of total entries in this view</w:t>
+      </w:r>
+    </w:p>
+    <w:p>
+      <w:pPr>
+        <w:pStyle w:val="ListParagraph"/>
+        <w:numPr>
+          <w:ilvl w:val="0"/>
+          <w:numId w:val="8"/>
+        </w:numPr>
+        <w:rPr>
+          <w:color w:val="000000" w:themeColor="text1"/>
+          <w:lang w:val="en-US"/>
+        </w:rPr>
+      </w:pPr>
+      <w:r>
+        <w:rPr>
+          <w:color w:val="000000" w:themeColor="text1"/>
+          <w:lang w:val="en-US"/>
+        </w:rPr>
+        <w:t xml:space="preserve">Paging navigation </w:t>
+      </w:r>
+      <w:r>
+        <w:rPr>
+          <w:color w:val="000000" w:themeColor="text1"/>
+          <w:lang w:val="en-US"/>
+        </w:rPr>
+        <w:t>to navigate through the pages of this table.</w:t>
       </w:r>
     </w:p>
     <w:sectPr>
-      <w:footerReference w:type="default" r:id="rId13"/>
+      <w:footerReference w:type="default" r:id="rId17"/>
       <w:pgSz w:w="11906" w:h="16838"/>
       <w:pgMar w:top="1417" w:right="1417" w:bottom="1134" w:left="1417" w:header="708" w:footer="708" w:gutter="0"/>
       <w:cols w:space="708"/>
@@ -3278,7 +4677,7 @@
             <w:rPr>
               <w:noProof/>
             </w:rPr>
-            <w:t>7</w:t>
+            <w:t>9</w:t>
           </w:r>
         </w:fldSimple>
       </w:p>
@@ -3433,6 +4832,119 @@
     </w:lvl>
   </w:abstractNum>
   <w:abstractNum w:abstractNumId="1">
+    <w:nsid w:val="288410BE"/>
+    <w:multiLevelType w:val="hybridMultilevel"/>
+    <w:tmpl w:val="1034EFC4"/>
+    <w:lvl w:ilvl="0" w:tplc="0C070001">
+      <w:start w:val="1"/>
+      <w:numFmt w:val="bullet"/>
+      <w:lvlText w:val=""/>
+      <w:lvlJc w:val="left"/>
+      <w:pPr>
+        <w:ind w:left="720" w:hanging="360"/>
+      </w:pPr>
+      <w:rPr>
+        <w:rFonts w:ascii="Symbol" w:hAnsi="Symbol" w:hint="default"/>
+      </w:rPr>
+    </w:lvl>
+    <w:lvl w:ilvl="1" w:tplc="0C070003" w:tentative="1">
+      <w:start w:val="1"/>
+      <w:numFmt w:val="bullet"/>
+      <w:lvlText w:val="o"/>
+      <w:lvlJc w:val="left"/>
+      <w:pPr>
+        <w:ind w:left="1440" w:hanging="360"/>
+      </w:pPr>
+      <w:rPr>
+        <w:rFonts w:ascii="Courier New" w:hAnsi="Courier New" w:cs="Courier New" w:hint="default"/>
+      </w:rPr>
+    </w:lvl>
+    <w:lvl w:ilvl="2" w:tplc="0C070005" w:tentative="1">
+      <w:start w:val="1"/>
+      <w:numFmt w:val="bullet"/>
+      <w:lvlText w:val=""/>
+      <w:lvlJc w:val="left"/>
+      <w:pPr>
+        <w:ind w:left="2160" w:hanging="360"/>
+      </w:pPr>
+      <w:rPr>
+        <w:rFonts w:ascii="Wingdings" w:hAnsi="Wingdings" w:hint="default"/>
+      </w:rPr>
+    </w:lvl>
+    <w:lvl w:ilvl="3" w:tplc="0C070001" w:tentative="1">
+      <w:start w:val="1"/>
+      <w:numFmt w:val="bullet"/>
+      <w:lvlText w:val=""/>
+      <w:lvlJc w:val="left"/>
+      <w:pPr>
+        <w:ind w:left="2880" w:hanging="360"/>
+      </w:pPr>
+      <w:rPr>
+        <w:rFonts w:ascii="Symbol" w:hAnsi="Symbol" w:hint="default"/>
+      </w:rPr>
+    </w:lvl>
+    <w:lvl w:ilvl="4" w:tplc="0C070003" w:tentative="1">
+      <w:start w:val="1"/>
+      <w:numFmt w:val="bullet"/>
+      <w:lvlText w:val="o"/>
+      <w:lvlJc w:val="left"/>
+      <w:pPr>
+        <w:ind w:left="3600" w:hanging="360"/>
+      </w:pPr>
+      <w:rPr>
+        <w:rFonts w:ascii="Courier New" w:hAnsi="Courier New" w:cs="Courier New" w:hint="default"/>
+      </w:rPr>
+    </w:lvl>
+    <w:lvl w:ilvl="5" w:tplc="0C070005" w:tentative="1">
+      <w:start w:val="1"/>
+      <w:numFmt w:val="bullet"/>
+      <w:lvlText w:val=""/>
+      <w:lvlJc w:val="left"/>
+      <w:pPr>
+        <w:ind w:left="4320" w:hanging="360"/>
+      </w:pPr>
+      <w:rPr>
+        <w:rFonts w:ascii="Wingdings" w:hAnsi="Wingdings" w:hint="default"/>
+      </w:rPr>
+    </w:lvl>
+    <w:lvl w:ilvl="6" w:tplc="0C070001" w:tentative="1">
+      <w:start w:val="1"/>
+      <w:numFmt w:val="bullet"/>
+      <w:lvlText w:val=""/>
+      <w:lvlJc w:val="left"/>
+      <w:pPr>
+        <w:ind w:left="5040" w:hanging="360"/>
+      </w:pPr>
+      <w:rPr>
+        <w:rFonts w:ascii="Symbol" w:hAnsi="Symbol" w:hint="default"/>
+      </w:rPr>
+    </w:lvl>
+    <w:lvl w:ilvl="7" w:tplc="0C070003" w:tentative="1">
+      <w:start w:val="1"/>
+      <w:numFmt w:val="bullet"/>
+      <w:lvlText w:val="o"/>
+      <w:lvlJc w:val="left"/>
+      <w:pPr>
+        <w:ind w:left="5760" w:hanging="360"/>
+      </w:pPr>
+      <w:rPr>
+        <w:rFonts w:ascii="Courier New" w:hAnsi="Courier New" w:cs="Courier New" w:hint="default"/>
+      </w:rPr>
+    </w:lvl>
+    <w:lvl w:ilvl="8" w:tplc="0C070005" w:tentative="1">
+      <w:start w:val="1"/>
+      <w:numFmt w:val="bullet"/>
+      <w:lvlText w:val=""/>
+      <w:lvlJc w:val="left"/>
+      <w:pPr>
+        <w:ind w:left="6480" w:hanging="360"/>
+      </w:pPr>
+      <w:rPr>
+        <w:rFonts w:ascii="Wingdings" w:hAnsi="Wingdings" w:hint="default"/>
+      </w:rPr>
+    </w:lvl>
+  </w:abstractNum>
+  <w:abstractNum w:abstractNumId="2">
     <w:nsid w:val="298A42E2"/>
     <w:multiLevelType w:val="hybridMultilevel"/>
     <w:tmpl w:val="1F429420"/>
@@ -3545,7 +5057,233 @@
       </w:rPr>
     </w:lvl>
   </w:abstractNum>
-  <w:abstractNum w:abstractNumId="2">
+  <w:abstractNum w:abstractNumId="3">
+    <w:nsid w:val="2CFE50ED"/>
+    <w:multiLevelType w:val="hybridMultilevel"/>
+    <w:tmpl w:val="AA924FCE"/>
+    <w:lvl w:ilvl="0" w:tplc="0C070001">
+      <w:start w:val="1"/>
+      <w:numFmt w:val="bullet"/>
+      <w:lvlText w:val=""/>
+      <w:lvlJc w:val="left"/>
+      <w:pPr>
+        <w:ind w:left="720" w:hanging="360"/>
+      </w:pPr>
+      <w:rPr>
+        <w:rFonts w:ascii="Symbol" w:hAnsi="Symbol" w:hint="default"/>
+      </w:rPr>
+    </w:lvl>
+    <w:lvl w:ilvl="1" w:tplc="0C070003" w:tentative="1">
+      <w:start w:val="1"/>
+      <w:numFmt w:val="bullet"/>
+      <w:lvlText w:val="o"/>
+      <w:lvlJc w:val="left"/>
+      <w:pPr>
+        <w:ind w:left="1440" w:hanging="360"/>
+      </w:pPr>
+      <w:rPr>
+        <w:rFonts w:ascii="Courier New" w:hAnsi="Courier New" w:cs="Courier New" w:hint="default"/>
+      </w:rPr>
+    </w:lvl>
+    <w:lvl w:ilvl="2" w:tplc="0C070005" w:tentative="1">
+      <w:start w:val="1"/>
+      <w:numFmt w:val="bullet"/>
+      <w:lvlText w:val=""/>
+      <w:lvlJc w:val="left"/>
+      <w:pPr>
+        <w:ind w:left="2160" w:hanging="360"/>
+      </w:pPr>
+      <w:rPr>
+        <w:rFonts w:ascii="Wingdings" w:hAnsi="Wingdings" w:hint="default"/>
+      </w:rPr>
+    </w:lvl>
+    <w:lvl w:ilvl="3" w:tplc="0C070001" w:tentative="1">
+      <w:start w:val="1"/>
+      <w:numFmt w:val="bullet"/>
+      <w:lvlText w:val=""/>
+      <w:lvlJc w:val="left"/>
+      <w:pPr>
+        <w:ind w:left="2880" w:hanging="360"/>
+      </w:pPr>
+      <w:rPr>
+        <w:rFonts w:ascii="Symbol" w:hAnsi="Symbol" w:hint="default"/>
+      </w:rPr>
+    </w:lvl>
+    <w:lvl w:ilvl="4" w:tplc="0C070003" w:tentative="1">
+      <w:start w:val="1"/>
+      <w:numFmt w:val="bullet"/>
+      <w:lvlText w:val="o"/>
+      <w:lvlJc w:val="left"/>
+      <w:pPr>
+        <w:ind w:left="3600" w:hanging="360"/>
+      </w:pPr>
+      <w:rPr>
+        <w:rFonts w:ascii="Courier New" w:hAnsi="Courier New" w:cs="Courier New" w:hint="default"/>
+      </w:rPr>
+    </w:lvl>
+    <w:lvl w:ilvl="5" w:tplc="0C070005" w:tentative="1">
+      <w:start w:val="1"/>
+      <w:numFmt w:val="bullet"/>
+      <w:lvlText w:val=""/>
+      <w:lvlJc w:val="left"/>
+      <w:pPr>
+        <w:ind w:left="4320" w:hanging="360"/>
+      </w:pPr>
+      <w:rPr>
+        <w:rFonts w:ascii="Wingdings" w:hAnsi="Wingdings" w:hint="default"/>
+      </w:rPr>
+    </w:lvl>
+    <w:lvl w:ilvl="6" w:tplc="0C070001" w:tentative="1">
+      <w:start w:val="1"/>
+      <w:numFmt w:val="bullet"/>
+      <w:lvlText w:val=""/>
+      <w:lvlJc w:val="left"/>
+      <w:pPr>
+        <w:ind w:left="5040" w:hanging="360"/>
+      </w:pPr>
+      <w:rPr>
+        <w:rFonts w:ascii="Symbol" w:hAnsi="Symbol" w:hint="default"/>
+      </w:rPr>
+    </w:lvl>
+    <w:lvl w:ilvl="7" w:tplc="0C070003" w:tentative="1">
+      <w:start w:val="1"/>
+      <w:numFmt w:val="bullet"/>
+      <w:lvlText w:val="o"/>
+      <w:lvlJc w:val="left"/>
+      <w:pPr>
+        <w:ind w:left="5760" w:hanging="360"/>
+      </w:pPr>
+      <w:rPr>
+        <w:rFonts w:ascii="Courier New" w:hAnsi="Courier New" w:cs="Courier New" w:hint="default"/>
+      </w:rPr>
+    </w:lvl>
+    <w:lvl w:ilvl="8" w:tplc="0C070005" w:tentative="1">
+      <w:start w:val="1"/>
+      <w:numFmt w:val="bullet"/>
+      <w:lvlText w:val=""/>
+      <w:lvlJc w:val="left"/>
+      <w:pPr>
+        <w:ind w:left="6480" w:hanging="360"/>
+      </w:pPr>
+      <w:rPr>
+        <w:rFonts w:ascii="Wingdings" w:hAnsi="Wingdings" w:hint="default"/>
+      </w:rPr>
+    </w:lvl>
+  </w:abstractNum>
+  <w:abstractNum w:abstractNumId="4">
+    <w:nsid w:val="36DA781A"/>
+    <w:multiLevelType w:val="hybridMultilevel"/>
+    <w:tmpl w:val="97B46604"/>
+    <w:lvl w:ilvl="0" w:tplc="0C070001">
+      <w:start w:val="1"/>
+      <w:numFmt w:val="bullet"/>
+      <w:lvlText w:val=""/>
+      <w:lvlJc w:val="left"/>
+      <w:pPr>
+        <w:ind w:left="720" w:hanging="360"/>
+      </w:pPr>
+      <w:rPr>
+        <w:rFonts w:ascii="Symbol" w:hAnsi="Symbol" w:hint="default"/>
+      </w:rPr>
+    </w:lvl>
+    <w:lvl w:ilvl="1" w:tplc="0C070003" w:tentative="1">
+      <w:start w:val="1"/>
+      <w:numFmt w:val="bullet"/>
+      <w:lvlText w:val="o"/>
+      <w:lvlJc w:val="left"/>
+      <w:pPr>
+        <w:ind w:left="1440" w:hanging="360"/>
+      </w:pPr>
+      <w:rPr>
+        <w:rFonts w:ascii="Courier New" w:hAnsi="Courier New" w:cs="Courier New" w:hint="default"/>
+      </w:rPr>
+    </w:lvl>
+    <w:lvl w:ilvl="2" w:tplc="0C070005" w:tentative="1">
+      <w:start w:val="1"/>
+      <w:numFmt w:val="bullet"/>
+      <w:lvlText w:val=""/>
+      <w:lvlJc w:val="left"/>
+      <w:pPr>
+        <w:ind w:left="2160" w:hanging="360"/>
+      </w:pPr>
+      <w:rPr>
+        <w:rFonts w:ascii="Wingdings" w:hAnsi="Wingdings" w:hint="default"/>
+      </w:rPr>
+    </w:lvl>
+    <w:lvl w:ilvl="3" w:tplc="0C070001" w:tentative="1">
+      <w:start w:val="1"/>
+      <w:numFmt w:val="bullet"/>
+      <w:lvlText w:val=""/>
+      <w:lvlJc w:val="left"/>
+      <w:pPr>
+        <w:ind w:left="2880" w:hanging="360"/>
+      </w:pPr>
+      <w:rPr>
+        <w:rFonts w:ascii="Symbol" w:hAnsi="Symbol" w:hint="default"/>
+      </w:rPr>
+    </w:lvl>
+    <w:lvl w:ilvl="4" w:tplc="0C070003" w:tentative="1">
+      <w:start w:val="1"/>
+      <w:numFmt w:val="bullet"/>
+      <w:lvlText w:val="o"/>
+      <w:lvlJc w:val="left"/>
+      <w:pPr>
+        <w:ind w:left="3600" w:hanging="360"/>
+      </w:pPr>
+      <w:rPr>
+        <w:rFonts w:ascii="Courier New" w:hAnsi="Courier New" w:cs="Courier New" w:hint="default"/>
+      </w:rPr>
+    </w:lvl>
+    <w:lvl w:ilvl="5" w:tplc="0C070005" w:tentative="1">
+      <w:start w:val="1"/>
+      <w:numFmt w:val="bullet"/>
+      <w:lvlText w:val=""/>
+      <w:lvlJc w:val="left"/>
+      <w:pPr>
+        <w:ind w:left="4320" w:hanging="360"/>
+      </w:pPr>
+      <w:rPr>
+        <w:rFonts w:ascii="Wingdings" w:hAnsi="Wingdings" w:hint="default"/>
+      </w:rPr>
+    </w:lvl>
+    <w:lvl w:ilvl="6" w:tplc="0C070001" w:tentative="1">
+      <w:start w:val="1"/>
+      <w:numFmt w:val="bullet"/>
+      <w:lvlText w:val=""/>
+      <w:lvlJc w:val="left"/>
+      <w:pPr>
+        <w:ind w:left="5040" w:hanging="360"/>
+      </w:pPr>
+      <w:rPr>
+        <w:rFonts w:ascii="Symbol" w:hAnsi="Symbol" w:hint="default"/>
+      </w:rPr>
+    </w:lvl>
+    <w:lvl w:ilvl="7" w:tplc="0C070003" w:tentative="1">
+      <w:start w:val="1"/>
+      <w:numFmt w:val="bullet"/>
+      <w:lvlText w:val="o"/>
+      <w:lvlJc w:val="left"/>
+      <w:pPr>
+        <w:ind w:left="5760" w:hanging="360"/>
+      </w:pPr>
+      <w:rPr>
+        <w:rFonts w:ascii="Courier New" w:hAnsi="Courier New" w:cs="Courier New" w:hint="default"/>
+      </w:rPr>
+    </w:lvl>
+    <w:lvl w:ilvl="8" w:tplc="0C070005" w:tentative="1">
+      <w:start w:val="1"/>
+      <w:numFmt w:val="bullet"/>
+      <w:lvlText w:val=""/>
+      <w:lvlJc w:val="left"/>
+      <w:pPr>
+        <w:ind w:left="6480" w:hanging="360"/>
+      </w:pPr>
+      <w:rPr>
+        <w:rFonts w:ascii="Wingdings" w:hAnsi="Wingdings" w:hint="default"/>
+      </w:rPr>
+    </w:lvl>
+  </w:abstractNum>
+  <w:abstractNum w:abstractNumId="5">
     <w:nsid w:val="3C607E45"/>
     <w:multiLevelType w:val="hybridMultilevel"/>
     <w:tmpl w:val="06C2B138"/>
@@ -3658,7 +5396,233 @@
       </w:rPr>
     </w:lvl>
   </w:abstractNum>
-  <w:abstractNum w:abstractNumId="3">
+  <w:abstractNum w:abstractNumId="6">
+    <w:nsid w:val="58AC79A4"/>
+    <w:multiLevelType w:val="hybridMultilevel"/>
+    <w:tmpl w:val="B5ECD4C8"/>
+    <w:lvl w:ilvl="0" w:tplc="0C070001">
+      <w:start w:val="1"/>
+      <w:numFmt w:val="bullet"/>
+      <w:lvlText w:val=""/>
+      <w:lvlJc w:val="left"/>
+      <w:pPr>
+        <w:ind w:left="720" w:hanging="360"/>
+      </w:pPr>
+      <w:rPr>
+        <w:rFonts w:ascii="Symbol" w:hAnsi="Symbol" w:hint="default"/>
+      </w:rPr>
+    </w:lvl>
+    <w:lvl w:ilvl="1" w:tplc="0C070003" w:tentative="1">
+      <w:start w:val="1"/>
+      <w:numFmt w:val="bullet"/>
+      <w:lvlText w:val="o"/>
+      <w:lvlJc w:val="left"/>
+      <w:pPr>
+        <w:ind w:left="1440" w:hanging="360"/>
+      </w:pPr>
+      <w:rPr>
+        <w:rFonts w:ascii="Courier New" w:hAnsi="Courier New" w:cs="Courier New" w:hint="default"/>
+      </w:rPr>
+    </w:lvl>
+    <w:lvl w:ilvl="2" w:tplc="0C070005" w:tentative="1">
+      <w:start w:val="1"/>
+      <w:numFmt w:val="bullet"/>
+      <w:lvlText w:val=""/>
+      <w:lvlJc w:val="left"/>
+      <w:pPr>
+        <w:ind w:left="2160" w:hanging="360"/>
+      </w:pPr>
+      <w:rPr>
+        <w:rFonts w:ascii="Wingdings" w:hAnsi="Wingdings" w:hint="default"/>
+      </w:rPr>
+    </w:lvl>
+    <w:lvl w:ilvl="3" w:tplc="0C070001" w:tentative="1">
+      <w:start w:val="1"/>
+      <w:numFmt w:val="bullet"/>
+      <w:lvlText w:val=""/>
+      <w:lvlJc w:val="left"/>
+      <w:pPr>
+        <w:ind w:left="2880" w:hanging="360"/>
+      </w:pPr>
+      <w:rPr>
+        <w:rFonts w:ascii="Symbol" w:hAnsi="Symbol" w:hint="default"/>
+      </w:rPr>
+    </w:lvl>
+    <w:lvl w:ilvl="4" w:tplc="0C070003" w:tentative="1">
+      <w:start w:val="1"/>
+      <w:numFmt w:val="bullet"/>
+      <w:lvlText w:val="o"/>
+      <w:lvlJc w:val="left"/>
+      <w:pPr>
+        <w:ind w:left="3600" w:hanging="360"/>
+      </w:pPr>
+      <w:rPr>
+        <w:rFonts w:ascii="Courier New" w:hAnsi="Courier New" w:cs="Courier New" w:hint="default"/>
+      </w:rPr>
+    </w:lvl>
+    <w:lvl w:ilvl="5" w:tplc="0C070005" w:tentative="1">
+      <w:start w:val="1"/>
+      <w:numFmt w:val="bullet"/>
+      <w:lvlText w:val=""/>
+      <w:lvlJc w:val="left"/>
+      <w:pPr>
+        <w:ind w:left="4320" w:hanging="360"/>
+      </w:pPr>
+      <w:rPr>
+        <w:rFonts w:ascii="Wingdings" w:hAnsi="Wingdings" w:hint="default"/>
+      </w:rPr>
+    </w:lvl>
+    <w:lvl w:ilvl="6" w:tplc="0C070001" w:tentative="1">
+      <w:start w:val="1"/>
+      <w:numFmt w:val="bullet"/>
+      <w:lvlText w:val=""/>
+      <w:lvlJc w:val="left"/>
+      <w:pPr>
+        <w:ind w:left="5040" w:hanging="360"/>
+      </w:pPr>
+      <w:rPr>
+        <w:rFonts w:ascii="Symbol" w:hAnsi="Symbol" w:hint="default"/>
+      </w:rPr>
+    </w:lvl>
+    <w:lvl w:ilvl="7" w:tplc="0C070003" w:tentative="1">
+      <w:start w:val="1"/>
+      <w:numFmt w:val="bullet"/>
+      <w:lvlText w:val="o"/>
+      <w:lvlJc w:val="left"/>
+      <w:pPr>
+        <w:ind w:left="5760" w:hanging="360"/>
+      </w:pPr>
+      <w:rPr>
+        <w:rFonts w:ascii="Courier New" w:hAnsi="Courier New" w:cs="Courier New" w:hint="default"/>
+      </w:rPr>
+    </w:lvl>
+    <w:lvl w:ilvl="8" w:tplc="0C070005" w:tentative="1">
+      <w:start w:val="1"/>
+      <w:numFmt w:val="bullet"/>
+      <w:lvlText w:val=""/>
+      <w:lvlJc w:val="left"/>
+      <w:pPr>
+        <w:ind w:left="6480" w:hanging="360"/>
+      </w:pPr>
+      <w:rPr>
+        <w:rFonts w:ascii="Wingdings" w:hAnsi="Wingdings" w:hint="default"/>
+      </w:rPr>
+    </w:lvl>
+  </w:abstractNum>
+  <w:abstractNum w:abstractNumId="7">
+    <w:nsid w:val="6E4526CF"/>
+    <w:multiLevelType w:val="hybridMultilevel"/>
+    <w:tmpl w:val="0B66C5CE"/>
+    <w:lvl w:ilvl="0" w:tplc="0C070001">
+      <w:start w:val="1"/>
+      <w:numFmt w:val="bullet"/>
+      <w:lvlText w:val=""/>
+      <w:lvlJc w:val="left"/>
+      <w:pPr>
+        <w:ind w:left="720" w:hanging="360"/>
+      </w:pPr>
+      <w:rPr>
+        <w:rFonts w:ascii="Symbol" w:hAnsi="Symbol" w:hint="default"/>
+      </w:rPr>
+    </w:lvl>
+    <w:lvl w:ilvl="1" w:tplc="0C070003" w:tentative="1">
+      <w:start w:val="1"/>
+      <w:numFmt w:val="bullet"/>
+      <w:lvlText w:val="o"/>
+      <w:lvlJc w:val="left"/>
+      <w:pPr>
+        <w:ind w:left="1440" w:hanging="360"/>
+      </w:pPr>
+      <w:rPr>
+        <w:rFonts w:ascii="Courier New" w:hAnsi="Courier New" w:cs="Courier New" w:hint="default"/>
+      </w:rPr>
+    </w:lvl>
+    <w:lvl w:ilvl="2" w:tplc="0C070005" w:tentative="1">
+      <w:start w:val="1"/>
+      <w:numFmt w:val="bullet"/>
+      <w:lvlText w:val=""/>
+      <w:lvlJc w:val="left"/>
+      <w:pPr>
+        <w:ind w:left="2160" w:hanging="360"/>
+      </w:pPr>
+      <w:rPr>
+        <w:rFonts w:ascii="Wingdings" w:hAnsi="Wingdings" w:hint="default"/>
+      </w:rPr>
+    </w:lvl>
+    <w:lvl w:ilvl="3" w:tplc="0C070001" w:tentative="1">
+      <w:start w:val="1"/>
+      <w:numFmt w:val="bullet"/>
+      <w:lvlText w:val=""/>
+      <w:lvlJc w:val="left"/>
+      <w:pPr>
+        <w:ind w:left="2880" w:hanging="360"/>
+      </w:pPr>
+      <w:rPr>
+        <w:rFonts w:ascii="Symbol" w:hAnsi="Symbol" w:hint="default"/>
+      </w:rPr>
+    </w:lvl>
+    <w:lvl w:ilvl="4" w:tplc="0C070003" w:tentative="1">
+      <w:start w:val="1"/>
+      <w:numFmt w:val="bullet"/>
+      <w:lvlText w:val="o"/>
+      <w:lvlJc w:val="left"/>
+      <w:pPr>
+        <w:ind w:left="3600" w:hanging="360"/>
+      </w:pPr>
+      <w:rPr>
+        <w:rFonts w:ascii="Courier New" w:hAnsi="Courier New" w:cs="Courier New" w:hint="default"/>
+      </w:rPr>
+    </w:lvl>
+    <w:lvl w:ilvl="5" w:tplc="0C070005" w:tentative="1">
+      <w:start w:val="1"/>
+      <w:numFmt w:val="bullet"/>
+      <w:lvlText w:val=""/>
+      <w:lvlJc w:val="left"/>
+      <w:pPr>
+        <w:ind w:left="4320" w:hanging="360"/>
+      </w:pPr>
+      <w:rPr>
+        <w:rFonts w:ascii="Wingdings" w:hAnsi="Wingdings" w:hint="default"/>
+      </w:rPr>
+    </w:lvl>
+    <w:lvl w:ilvl="6" w:tplc="0C070001" w:tentative="1">
+      <w:start w:val="1"/>
+      <w:numFmt w:val="bullet"/>
+      <w:lvlText w:val=""/>
+      <w:lvlJc w:val="left"/>
+      <w:pPr>
+        <w:ind w:left="5040" w:hanging="360"/>
+      </w:pPr>
+      <w:rPr>
+        <w:rFonts w:ascii="Symbol" w:hAnsi="Symbol" w:hint="default"/>
+      </w:rPr>
+    </w:lvl>
+    <w:lvl w:ilvl="7" w:tplc="0C070003" w:tentative="1">
+      <w:start w:val="1"/>
+      <w:numFmt w:val="bullet"/>
+      <w:lvlText w:val="o"/>
+      <w:lvlJc w:val="left"/>
+      <w:pPr>
+        <w:ind w:left="5760" w:hanging="360"/>
+      </w:pPr>
+      <w:rPr>
+        <w:rFonts w:ascii="Courier New" w:hAnsi="Courier New" w:cs="Courier New" w:hint="default"/>
+      </w:rPr>
+    </w:lvl>
+    <w:lvl w:ilvl="8" w:tplc="0C070005" w:tentative="1">
+      <w:start w:val="1"/>
+      <w:numFmt w:val="bullet"/>
+      <w:lvlText w:val=""/>
+      <w:lvlJc w:val="left"/>
+      <w:pPr>
+        <w:ind w:left="6480" w:hanging="360"/>
+      </w:pPr>
+      <w:rPr>
+        <w:rFonts w:ascii="Wingdings" w:hAnsi="Wingdings" w:hint="default"/>
+      </w:rPr>
+    </w:lvl>
+  </w:abstractNum>
+  <w:abstractNum w:abstractNumId="8">
     <w:nsid w:val="76904179"/>
     <w:multiLevelType w:val="hybridMultilevel"/>
     <w:tmpl w:val="1660B396"/>
@@ -3771,7 +5735,7 @@
       </w:rPr>
     </w:lvl>
   </w:abstractNum>
-  <w:abstractNum w:abstractNumId="4">
+  <w:abstractNum w:abstractNumId="9">
     <w:nsid w:val="76FD1F0B"/>
     <w:multiLevelType w:val="hybridMultilevel"/>
     <w:tmpl w:val="1B76F882"/>
@@ -3884,7 +5848,7 @@
       </w:rPr>
     </w:lvl>
   </w:abstractNum>
-  <w:abstractNum w:abstractNumId="5">
+  <w:abstractNum w:abstractNumId="10">
     <w:nsid w:val="7F274428"/>
     <w:multiLevelType w:val="hybridMultilevel"/>
     <w:tmpl w:val="D2EE7974"/>
@@ -3998,22 +5962,37 @@
     </w:lvl>
   </w:abstractNum>
   <w:num w:numId="1">
-    <w:abstractNumId w:val="4"/>
+    <w:abstractNumId w:val="9"/>
   </w:num>
   <w:num w:numId="2">
-    <w:abstractNumId w:val="2"/>
+    <w:abstractNumId w:val="5"/>
   </w:num>
   <w:num w:numId="3">
-    <w:abstractNumId w:val="3"/>
+    <w:abstractNumId w:val="8"/>
   </w:num>
   <w:num w:numId="4">
     <w:abstractNumId w:val="0"/>
   </w:num>
   <w:num w:numId="5">
+    <w:abstractNumId w:val="2"/>
+  </w:num>
+  <w:num w:numId="6">
+    <w:abstractNumId w:val="10"/>
+  </w:num>
+  <w:num w:numId="7">
+    <w:abstractNumId w:val="6"/>
+  </w:num>
+  <w:num w:numId="8">
     <w:abstractNumId w:val="1"/>
   </w:num>
-  <w:num w:numId="6">
-    <w:abstractNumId w:val="5"/>
+  <w:num w:numId="9">
+    <w:abstractNumId w:val="3"/>
+  </w:num>
+  <w:num w:numId="10">
+    <w:abstractNumId w:val="4"/>
+  </w:num>
+  <w:num w:numId="11">
+    <w:abstractNumId w:val="7"/>
   </w:num>
 </w:numbering>
 </file>
@@ -5217,7 +7196,7 @@
 </file>
 
 <file path=customXml/itemProps1.xml><?xml version="1.0" encoding="utf-8"?>
-<ds:datastoreItem xmlns:ds="http://schemas.openxmlformats.org/officeDocument/2006/customXml" ds:itemID="{72C1899F-FF84-418D-9229-90DF2EBB3A9B}">
+<ds:datastoreItem xmlns:ds="http://schemas.openxmlformats.org/officeDocument/2006/customXml" ds:itemID="{DDD2CF70-A88C-4FEB-A688-AB78B4747D55}">
   <ds:schemaRefs>
     <ds:schemaRef ds:uri="http://schemas.openxmlformats.org/officeDocument/2006/bibliography"/>
   </ds:schemaRefs>

</xml_diff>

<commit_message>
user docu updated (restrictions to fields added) docu screenshots added
</commit_message>
<xml_diff>
--- a/doc/projectFiles/UserDocumentation.docx
+++ b/doc/projectFiles/UserDocumentation.docx
@@ -97,7 +97,7 @@
           <w:r>
             <w:fldChar w:fldCharType="separate"/>
           </w:r>
-          <w:hyperlink w:anchor="_Toc389655221" w:history="1">
+          <w:hyperlink w:anchor="_Toc390257622" w:history="1">
             <w:r>
               <w:rPr>
                 <w:rStyle w:val="Hyperlink"/>
@@ -125,7 +125,7 @@
                 <w:noProof/>
                 <w:webHidden/>
               </w:rPr>
-              <w:instrText xml:space="preserve"> PAGEREF _Toc389655221 \h </w:instrText>
+              <w:instrText xml:space="preserve"> PAGEREF _Toc390257622 \h </w:instrText>
             </w:r>
             <w:r>
               <w:rPr>
@@ -167,7 +167,7 @@
               <w:lang w:bidi="ar-SA"/>
             </w:rPr>
           </w:pPr>
-          <w:hyperlink w:anchor="_Toc389655222" w:history="1">
+          <w:hyperlink w:anchor="_Toc390257623" w:history="1">
             <w:r>
               <w:rPr>
                 <w:rStyle w:val="Hyperlink"/>
@@ -195,7 +195,7 @@
                 <w:noProof/>
                 <w:webHidden/>
               </w:rPr>
-              <w:instrText xml:space="preserve"> PAGEREF _Toc389655222 \h </w:instrText>
+              <w:instrText xml:space="preserve"> PAGEREF _Toc390257623 \h </w:instrText>
             </w:r>
             <w:r>
               <w:rPr>
@@ -237,7 +237,7 @@
               <w:lang w:bidi="ar-SA"/>
             </w:rPr>
           </w:pPr>
-          <w:hyperlink w:anchor="_Toc389655223" w:history="1">
+          <w:hyperlink w:anchor="_Toc390257624" w:history="1">
             <w:r>
               <w:rPr>
                 <w:rStyle w:val="Hyperlink"/>
@@ -266,7 +266,7 @@
                 <w:noProof/>
                 <w:webHidden/>
               </w:rPr>
-              <w:instrText xml:space="preserve"> PAGEREF _Toc389655223 \h </w:instrText>
+              <w:instrText xml:space="preserve"> PAGEREF _Toc390257624 \h </w:instrText>
             </w:r>
             <w:r>
               <w:rPr>
@@ -308,7 +308,7 @@
               <w:lang w:bidi="ar-SA"/>
             </w:rPr>
           </w:pPr>
-          <w:hyperlink w:anchor="_Toc389655224" w:history="1">
+          <w:hyperlink w:anchor="_Toc390257625" w:history="1">
             <w:r>
               <w:rPr>
                 <w:rStyle w:val="Hyperlink"/>
@@ -336,7 +336,7 @@
                 <w:noProof/>
                 <w:webHidden/>
               </w:rPr>
-              <w:instrText xml:space="preserve"> PAGEREF _Toc389655224 \h </w:instrText>
+              <w:instrText xml:space="preserve"> PAGEREF _Toc390257625 \h </w:instrText>
             </w:r>
             <w:r>
               <w:rPr>
@@ -378,7 +378,7 @@
               <w:lang w:bidi="ar-SA"/>
             </w:rPr>
           </w:pPr>
-          <w:hyperlink w:anchor="_Toc389655225" w:history="1">
+          <w:hyperlink w:anchor="_Toc390257626" w:history="1">
             <w:r>
               <w:rPr>
                 <w:rStyle w:val="Hyperlink"/>
@@ -406,7 +406,7 @@
                 <w:noProof/>
                 <w:webHidden/>
               </w:rPr>
-              <w:instrText xml:space="preserve"> PAGEREF _Toc389655225 \h </w:instrText>
+              <w:instrText xml:space="preserve"> PAGEREF _Toc390257626 \h </w:instrText>
             </w:r>
             <w:r>
               <w:rPr>
@@ -448,7 +448,7 @@
               <w:lang w:bidi="ar-SA"/>
             </w:rPr>
           </w:pPr>
-          <w:hyperlink w:anchor="_Toc389655226" w:history="1">
+          <w:hyperlink w:anchor="_Toc390257627" w:history="1">
             <w:r>
               <w:rPr>
                 <w:rStyle w:val="Hyperlink"/>
@@ -476,7 +476,7 @@
                 <w:noProof/>
                 <w:webHidden/>
               </w:rPr>
-              <w:instrText xml:space="preserve"> PAGEREF _Toc389655226 \h </w:instrText>
+              <w:instrText xml:space="preserve"> PAGEREF _Toc390257627 \h </w:instrText>
             </w:r>
             <w:r>
               <w:rPr>
@@ -518,7 +518,7 @@
               <w:lang w:bidi="ar-SA"/>
             </w:rPr>
           </w:pPr>
-          <w:hyperlink w:anchor="_Toc389655227" w:history="1">
+          <w:hyperlink w:anchor="_Toc390257628" w:history="1">
             <w:r>
               <w:rPr>
                 <w:rStyle w:val="Hyperlink"/>
@@ -546,7 +546,7 @@
                 <w:noProof/>
                 <w:webHidden/>
               </w:rPr>
-              <w:instrText xml:space="preserve"> PAGEREF _Toc389655227 \h </w:instrText>
+              <w:instrText xml:space="preserve"> PAGEREF _Toc390257628 \h </w:instrText>
             </w:r>
             <w:r>
               <w:rPr>
@@ -588,7 +588,7 @@
               <w:lang w:bidi="ar-SA"/>
             </w:rPr>
           </w:pPr>
-          <w:hyperlink w:anchor="_Toc389655228" w:history="1">
+          <w:hyperlink w:anchor="_Toc390257629" w:history="1">
             <w:r>
               <w:rPr>
                 <w:rStyle w:val="Hyperlink"/>
@@ -616,7 +616,7 @@
                 <w:noProof/>
                 <w:webHidden/>
               </w:rPr>
-              <w:instrText xml:space="preserve"> PAGEREF _Toc389655228 \h </w:instrText>
+              <w:instrText xml:space="preserve"> PAGEREF _Toc390257629 \h </w:instrText>
             </w:r>
             <w:r>
               <w:rPr>
@@ -658,7 +658,7 @@
               <w:lang w:bidi="ar-SA"/>
             </w:rPr>
           </w:pPr>
-          <w:hyperlink w:anchor="_Toc389655229" w:history="1">
+          <w:hyperlink w:anchor="_Toc390257630" w:history="1">
             <w:r>
               <w:rPr>
                 <w:rStyle w:val="Hyperlink"/>
@@ -686,7 +686,7 @@
                 <w:noProof/>
                 <w:webHidden/>
               </w:rPr>
-              <w:instrText xml:space="preserve"> PAGEREF _Toc389655229 \h </w:instrText>
+              <w:instrText xml:space="preserve"> PAGEREF _Toc390257630 \h </w:instrText>
             </w:r>
             <w:r>
               <w:rPr>
@@ -728,7 +728,7 @@
               <w:lang w:bidi="ar-SA"/>
             </w:rPr>
           </w:pPr>
-          <w:hyperlink w:anchor="_Toc389655230" w:history="1">
+          <w:hyperlink w:anchor="_Toc390257631" w:history="1">
             <w:r>
               <w:rPr>
                 <w:rStyle w:val="Hyperlink"/>
@@ -756,7 +756,7 @@
                 <w:noProof/>
                 <w:webHidden/>
               </w:rPr>
-              <w:instrText xml:space="preserve"> PAGEREF _Toc389655230 \h </w:instrText>
+              <w:instrText xml:space="preserve"> PAGEREF _Toc390257631 \h </w:instrText>
             </w:r>
             <w:r>
               <w:rPr>
@@ -798,7 +798,7 @@
               <w:lang w:bidi="ar-SA"/>
             </w:rPr>
           </w:pPr>
-          <w:hyperlink w:anchor="_Toc389655231" w:history="1">
+          <w:hyperlink w:anchor="_Toc390257632" w:history="1">
             <w:r>
               <w:rPr>
                 <w:rStyle w:val="Hyperlink"/>
@@ -826,7 +826,7 @@
                 <w:noProof/>
                 <w:webHidden/>
               </w:rPr>
-              <w:instrText xml:space="preserve"> PAGEREF _Toc389655231 \h </w:instrText>
+              <w:instrText xml:space="preserve"> PAGEREF _Toc390257632 \h </w:instrText>
             </w:r>
             <w:r>
               <w:rPr>
@@ -846,7 +846,7 @@
                 <w:noProof/>
                 <w:webHidden/>
               </w:rPr>
-              <w:t>7</w:t>
+              <w:t>8</w:t>
             </w:r>
             <w:r>
               <w:rPr>
@@ -868,7 +868,7 @@
               <w:lang w:bidi="ar-SA"/>
             </w:rPr>
           </w:pPr>
-          <w:hyperlink w:anchor="_Toc389655232" w:history="1">
+          <w:hyperlink w:anchor="_Toc390257633" w:history="1">
             <w:r>
               <w:rPr>
                 <w:rStyle w:val="Hyperlink"/>
@@ -896,7 +896,7 @@
                 <w:noProof/>
                 <w:webHidden/>
               </w:rPr>
-              <w:instrText xml:space="preserve"> PAGEREF _Toc389655232 \h </w:instrText>
+              <w:instrText xml:space="preserve"> PAGEREF _Toc390257633 \h </w:instrText>
             </w:r>
             <w:r>
               <w:rPr>
@@ -938,7 +938,7 @@
               <w:lang w:bidi="ar-SA"/>
             </w:rPr>
           </w:pPr>
-          <w:hyperlink w:anchor="_Toc389655233" w:history="1">
+          <w:hyperlink w:anchor="_Toc390257634" w:history="1">
             <w:r>
               <w:rPr>
                 <w:rStyle w:val="Hyperlink"/>
@@ -966,7 +966,7 @@
                 <w:noProof/>
                 <w:webHidden/>
               </w:rPr>
-              <w:instrText xml:space="preserve"> PAGEREF _Toc389655233 \h </w:instrText>
+              <w:instrText xml:space="preserve"> PAGEREF _Toc390257634 \h </w:instrText>
             </w:r>
             <w:r>
               <w:rPr>
@@ -1008,13 +1008,153 @@
               <w:lang w:bidi="ar-SA"/>
             </w:rPr>
           </w:pPr>
-          <w:hyperlink w:anchor="_Toc389655234" w:history="1">
+          <w:hyperlink w:anchor="_Toc390257635" w:history="1">
             <w:r>
               <w:rPr>
                 <w:rStyle w:val="Hyperlink"/>
                 <w:noProof/>
                 <w:lang w:val="en-US"/>
               </w:rPr>
+              <w:t>Statistic tab</w:t>
+            </w:r>
+            <w:r>
+              <w:rPr>
+                <w:noProof/>
+                <w:webHidden/>
+              </w:rPr>
+              <w:tab/>
+            </w:r>
+            <w:r>
+              <w:rPr>
+                <w:noProof/>
+                <w:webHidden/>
+              </w:rPr>
+              <w:fldChar w:fldCharType="begin"/>
+            </w:r>
+            <w:r>
+              <w:rPr>
+                <w:noProof/>
+                <w:webHidden/>
+              </w:rPr>
+              <w:instrText xml:space="preserve"> PAGEREF _Toc390257635 \h </w:instrText>
+            </w:r>
+            <w:r>
+              <w:rPr>
+                <w:noProof/>
+                <w:webHidden/>
+              </w:rPr>
+            </w:r>
+            <w:r>
+              <w:rPr>
+                <w:noProof/>
+                <w:webHidden/>
+              </w:rPr>
+              <w:fldChar w:fldCharType="separate"/>
+            </w:r>
+            <w:r>
+              <w:rPr>
+                <w:noProof/>
+                <w:webHidden/>
+              </w:rPr>
+              <w:t>9</w:t>
+            </w:r>
+            <w:r>
+              <w:rPr>
+                <w:noProof/>
+                <w:webHidden/>
+              </w:rPr>
+              <w:fldChar w:fldCharType="end"/>
+            </w:r>
+          </w:hyperlink>
+        </w:p>
+        <w:p>
+          <w:pPr>
+            <w:pStyle w:val="TOC2"/>
+            <w:tabs>
+              <w:tab w:val="right" w:leader="dot" w:pos="9062"/>
+            </w:tabs>
+            <w:rPr>
+              <w:noProof/>
+              <w:lang w:bidi="ar-SA"/>
+            </w:rPr>
+          </w:pPr>
+          <w:hyperlink w:anchor="_Toc390257636" w:history="1">
+            <w:r>
+              <w:rPr>
+                <w:rStyle w:val="Hyperlink"/>
+                <w:noProof/>
+                <w:lang w:val="en-US"/>
+              </w:rPr>
+              <w:t>Export</w:t>
+            </w:r>
+            <w:r>
+              <w:rPr>
+                <w:noProof/>
+                <w:webHidden/>
+              </w:rPr>
+              <w:tab/>
+            </w:r>
+            <w:r>
+              <w:rPr>
+                <w:noProof/>
+                <w:webHidden/>
+              </w:rPr>
+              <w:fldChar w:fldCharType="begin"/>
+            </w:r>
+            <w:r>
+              <w:rPr>
+                <w:noProof/>
+                <w:webHidden/>
+              </w:rPr>
+              <w:instrText xml:space="preserve"> PAGEREF _Toc390257636 \h </w:instrText>
+            </w:r>
+            <w:r>
+              <w:rPr>
+                <w:noProof/>
+                <w:webHidden/>
+              </w:rPr>
+            </w:r>
+            <w:r>
+              <w:rPr>
+                <w:noProof/>
+                <w:webHidden/>
+              </w:rPr>
+              <w:fldChar w:fldCharType="separate"/>
+            </w:r>
+            <w:r>
+              <w:rPr>
+                <w:noProof/>
+                <w:webHidden/>
+              </w:rPr>
+              <w:t>10</w:t>
+            </w:r>
+            <w:r>
+              <w:rPr>
+                <w:noProof/>
+                <w:webHidden/>
+              </w:rPr>
+              <w:fldChar w:fldCharType="end"/>
+            </w:r>
+          </w:hyperlink>
+        </w:p>
+        <w:p>
+          <w:pPr>
+            <w:pStyle w:val="TOC2"/>
+            <w:tabs>
+              <w:tab w:val="right" w:leader="dot" w:pos="9062"/>
+            </w:tabs>
+            <w:rPr>
+              <w:noProof/>
+              <w:lang w:bidi="ar-SA"/>
+            </w:rPr>
+          </w:pPr>
+          <w:hyperlink w:anchor="_Toc390257637" w:history="1">
+            <w:r>
+              <w:rPr>
+                <w:rStyle w:val="Hyperlink"/>
+                <w:noProof/>
+                <w:lang w:val="en-US"/>
+              </w:rPr>
               <w:t>Paging</w:t>
             </w:r>
             <w:r>
@@ -1036,7 +1176,7 @@
                 <w:noProof/>
                 <w:webHidden/>
               </w:rPr>
-              <w:instrText xml:space="preserve"> PAGEREF _Toc389655234 \h </w:instrText>
+              <w:instrText xml:space="preserve"> PAGEREF _Toc390257637 \h </w:instrText>
             </w:r>
             <w:r>
               <w:rPr>
@@ -1056,7 +1196,7 @@
                 <w:noProof/>
                 <w:webHidden/>
               </w:rPr>
-              <w:t>8</w:t>
+              <w:t>10</w:t>
             </w:r>
             <w:r>
               <w:rPr>
@@ -1101,7 +1241,7 @@
           <w:lang w:val="en-US"/>
         </w:rPr>
       </w:pPr>
-      <w:bookmarkStart w:id="0" w:name="_Toc389655221"/>
+      <w:bookmarkStart w:id="0" w:name="_Toc390257622"/>
       <w:r>
         <w:rPr>
           <w:lang w:val="en-US"/>
@@ -1367,7 +1507,7 @@
           <w:lang w:val="en-US"/>
         </w:rPr>
       </w:pPr>
-      <w:bookmarkStart w:id="1" w:name="_Toc389655222"/>
+      <w:bookmarkStart w:id="1" w:name="_Toc390257623"/>
       <w:r>
         <w:rPr>
           <w:lang w:val="en-US"/>
@@ -1729,6 +1869,76 @@
           </w:p>
         </w:tc>
       </w:tr>
+      <w:tr>
+        <w:trPr>
+          <w:cnfStyle w:val="000000100000"/>
+        </w:trPr>
+        <w:tc>
+          <w:tcPr>
+            <w:cnfStyle w:val="001000000000"/>
+            <w:tcW w:w="3136" w:type="dxa"/>
+          </w:tcPr>
+          <w:p>
+            <w:pPr>
+              <w:rPr>
+                <w:lang w:val="en-US"/>
+              </w:rPr>
+            </w:pPr>
+            <w:r>
+              <w:rPr>
+                <w:lang w:val="en-US"/>
+              </w:rPr>
+              <w:t>Sprint 5</w:t>
+            </w:r>
+          </w:p>
+        </w:tc>
+        <w:tc>
+          <w:tcPr>
+            <w:tcW w:w="2928" w:type="dxa"/>
+          </w:tcPr>
+          <w:p>
+            <w:pPr>
+              <w:cnfStyle w:val="000000100000"/>
+              <w:rPr>
+                <w:lang w:val="en-US"/>
+              </w:rPr>
+            </w:pPr>
+            <w:r>
+              <w:rPr>
+                <w:lang w:val="en-US"/>
+              </w:rPr>
+              <w:t>11.6.2014</w:t>
+            </w:r>
+          </w:p>
+        </w:tc>
+        <w:tc>
+          <w:tcPr>
+            <w:tcW w:w="3224" w:type="dxa"/>
+          </w:tcPr>
+          <w:p>
+            <w:pPr>
+              <w:cnfStyle w:val="000000100000"/>
+              <w:rPr>
+                <w:lang w:val="en-US"/>
+              </w:rPr>
+            </w:pPr>
+            <w:r>
+              <w:rPr>
+                <w:lang w:val="en-US"/>
+              </w:rPr>
+              <w:t xml:space="preserve">Max </w:t>
+            </w:r>
+            <w:proofErr w:type="spellStart"/>
+            <w:r>
+              <w:rPr>
+                <w:lang w:val="en-US"/>
+              </w:rPr>
+              <w:t>Kesselbacher</w:t>
+            </w:r>
+            <w:proofErr w:type="spellEnd"/>
+          </w:p>
+        </w:tc>
+      </w:tr>
     </w:tbl>
     <w:p>
       <w:pPr>
@@ -1758,7 +1968,7 @@
           <w:lang w:val="en-US"/>
         </w:rPr>
       </w:pPr>
-      <w:bookmarkStart w:id="2" w:name="_Toc389655223"/>
+      <w:bookmarkStart w:id="2" w:name="_Toc390257624"/>
       <w:r>
         <w:rPr>
           <w:rFonts w:ascii="Hea" w:hAnsi="Hea"/>
@@ -1779,7 +1989,7 @@
         <w:rPr>
           <w:lang w:val="en-US"/>
         </w:rPr>
-        <w:t>“</w:t>
+        <w:t>‘</w:t>
       </w:r>
       <w:proofErr w:type="spellStart"/>
       <w:r>
@@ -1793,7 +2003,7 @@
         <w:rPr>
           <w:lang w:val="en-US"/>
         </w:rPr>
-        <w:t>”</w:t>
+        <w:t>’</w:t>
       </w:r>
       <w:r>
         <w:rPr>
@@ -1912,7 +2122,7 @@
           <w:lang w:val="en-US"/>
         </w:rPr>
       </w:pPr>
-      <w:bookmarkStart w:id="3" w:name="_Toc389655224"/>
+      <w:bookmarkStart w:id="3" w:name="_Toc390257625"/>
       <w:r>
         <w:rPr>
           <w:lang w:val="en-US"/>
@@ -1990,7 +2200,7 @@
           <w:lang w:val="en-US"/>
         </w:rPr>
       </w:pPr>
-      <w:bookmarkStart w:id="4" w:name="_Toc389655225"/>
+      <w:bookmarkStart w:id="4" w:name="_Toc390257626"/>
       <w:r>
         <w:rPr>
           <w:lang w:val="en-US"/>
@@ -2283,7 +2493,13 @@
         <w:rPr>
           <w:lang w:val="en-US"/>
         </w:rPr>
-        <w:t>New events are initialized and considered in the next scheduled tweets fetching – “initialized”</w:t>
+        <w:t xml:space="preserve">New events are initialized and considered in the next scheduled tweets fetching – </w:t>
+      </w:r>
+      <w:r>
+        <w:rPr>
+          <w:lang w:val="en-US"/>
+        </w:rPr>
+        <w:t>‘initialized’</w:t>
       </w:r>
     </w:p>
     <w:p>
@@ -2301,7 +2517,13 @@
         <w:rPr>
           <w:lang w:val="en-US"/>
         </w:rPr>
-        <w:t>When the collection is currently running for an event, the status is “collection running”</w:t>
+        <w:t xml:space="preserve">When the collection is currently running for an event, the status is </w:t>
+      </w:r>
+      <w:r>
+        <w:rPr>
+          <w:lang w:val="en-US"/>
+        </w:rPr>
+        <w:t>‘collection running’</w:t>
       </w:r>
     </w:p>
     <w:p>
@@ -2319,7 +2541,13 @@
         <w:rPr>
           <w:lang w:val="en-US"/>
         </w:rPr>
-        <w:t>When the collection is finished, the newest tweets for the time frame of the events are fetched – “collection finished”</w:t>
+        <w:t xml:space="preserve">When the collection is finished, the newest tweets for the time frame of the events are fetched – </w:t>
+      </w:r>
+      <w:r>
+        <w:rPr>
+          <w:lang w:val="en-US"/>
+        </w:rPr>
+        <w:t>‘collection finished’</w:t>
       </w:r>
     </w:p>
     <w:p>
@@ -2350,7 +2578,13 @@
         <w:rPr>
           <w:lang w:val="en-US"/>
         </w:rPr>
-        <w:t>Adding a new event (with the global “</w:t>
+        <w:t xml:space="preserve">Adding a new event (with the global </w:t>
+      </w:r>
+      <w:r>
+        <w:rPr>
+          <w:lang w:val="en-US"/>
+        </w:rPr>
+        <w:t>‘</w:t>
       </w:r>
       <w:r>
         <w:rPr>
@@ -2368,7 +2602,13 @@
         <w:rPr>
           <w:lang w:val="en-US"/>
         </w:rPr>
-        <w:t>vent” button)</w:t>
+        <w:t>vent’</w:t>
+      </w:r>
+      <w:r>
+        <w:rPr>
+          <w:lang w:val="en-US"/>
+        </w:rPr>
+        <w:t xml:space="preserve"> button)</w:t>
       </w:r>
     </w:p>
     <w:p>
@@ -2386,7 +2626,13 @@
         <w:rPr>
           <w:lang w:val="en-US"/>
         </w:rPr>
-        <w:t>Editing an existing event (with the “</w:t>
+        <w:t>Editing an e</w:t>
+      </w:r>
+      <w:r>
+        <w:rPr>
+          <w:lang w:val="en-US"/>
+        </w:rPr>
+        <w:t>xisting event (with the ‘</w:t>
       </w:r>
       <w:r>
         <w:rPr>
@@ -2398,7 +2644,13 @@
         <w:rPr>
           <w:lang w:val="en-US"/>
         </w:rPr>
-        <w:t xml:space="preserve">” button of the event to be </w:t>
+        <w:t>’</w:t>
+      </w:r>
+      <w:r>
+        <w:rPr>
+          <w:lang w:val="en-US"/>
+        </w:rPr>
+        <w:t xml:space="preserve"> button of the event to be </w:t>
       </w:r>
       <w:r>
         <w:rPr>
@@ -2434,7 +2686,13 @@
         <w:rPr>
           <w:lang w:val="en-US"/>
         </w:rPr>
-        <w:t>Deleting an existing event (with the “</w:t>
+        <w:t>Deleti</w:t>
+      </w:r>
+      <w:r>
+        <w:rPr>
+          <w:lang w:val="en-US"/>
+        </w:rPr>
+        <w:t>ng an existing event (with the ‘</w:t>
       </w:r>
       <w:r>
         <w:rPr>
@@ -2446,7 +2704,13 @@
         <w:rPr>
           <w:lang w:val="en-US"/>
         </w:rPr>
-        <w:t>” button of the event to be deleted)</w:t>
+        <w:t>’</w:t>
+      </w:r>
+      <w:r>
+        <w:rPr>
+          <w:lang w:val="en-US"/>
+        </w:rPr>
+        <w:t xml:space="preserve"> button of the event to be deleted)</w:t>
       </w:r>
     </w:p>
     <w:p>
@@ -2465,6 +2729,12 @@
           <w:lang w:val="en-US"/>
         </w:rPr>
         <w:t>Searching for specific events by names</w:t>
+      </w:r>
+      <w:r>
+        <w:rPr>
+          <w:lang w:val="en-US"/>
+        </w:rPr>
+        <w:t xml:space="preserve"> (by clicking on the ‘Search’ button)</w:t>
       </w:r>
     </w:p>
     <w:p>
@@ -2717,7 +2987,7 @@
           <w:lang w:val="en-US"/>
         </w:rPr>
       </w:pPr>
-      <w:bookmarkStart w:id="5" w:name="_Toc389655226"/>
+      <w:bookmarkStart w:id="5" w:name="_Toc390257627"/>
       <w:r>
         <w:rPr>
           <w:lang w:val="en-US"/>
@@ -2742,7 +3012,13 @@
         <w:rPr>
           <w:lang w:val="en-US"/>
         </w:rPr>
-        <w:t>the global “</w:t>
+        <w:t xml:space="preserve">the global </w:t>
+      </w:r>
+      <w:r>
+        <w:rPr>
+          <w:lang w:val="en-US"/>
+        </w:rPr>
+        <w:t>‘</w:t>
       </w:r>
       <w:r>
         <w:rPr>
@@ -2754,7 +3030,13 @@
         <w:rPr>
           <w:lang w:val="en-US"/>
         </w:rPr>
-        <w:t xml:space="preserve">” button in the events table view has to be pressed. Upon doing so, </w:t>
+        <w:t>’</w:t>
+      </w:r>
+      <w:r>
+        <w:rPr>
+          <w:lang w:val="en-US"/>
+        </w:rPr>
+        <w:t xml:space="preserve"> button in the events table view has to be pressed. Upon doing so, </w:t>
       </w:r>
       <w:r>
         <w:rPr>
@@ -2766,143 +3048,615 @@
         <w:rPr>
           <w:lang w:val="en-US"/>
         </w:rPr>
-        <w:t xml:space="preserve"> Mandatory information that has to be entered:</w:t>
-      </w:r>
-    </w:p>
-    <w:p>
-      <w:pPr>
-        <w:pStyle w:val="ListParagraph"/>
-        <w:numPr>
-          <w:ilvl w:val="0"/>
-          <w:numId w:val="4"/>
-        </w:numPr>
-        <w:rPr>
-          <w:lang w:val="en-US"/>
-        </w:rPr>
-      </w:pPr>
-      <w:r>
-        <w:rPr>
-          <w:lang w:val="en-US"/>
-        </w:rPr>
-        <w:lastRenderedPageBreak/>
-        <w:t>Name of the event</w:t>
-      </w:r>
-    </w:p>
-    <w:p>
-      <w:pPr>
-        <w:pStyle w:val="ListParagraph"/>
-        <w:numPr>
-          <w:ilvl w:val="0"/>
-          <w:numId w:val="4"/>
-        </w:numPr>
-        <w:rPr>
-          <w:lang w:val="en-US"/>
-        </w:rPr>
-      </w:pPr>
-      <w:r>
-        <w:rPr>
-          <w:lang w:val="en-US"/>
-        </w:rPr>
-        <w:t>List of tags for which the twitter tweets shall be fetched</w:t>
-      </w:r>
-      <w:r>
-        <w:rPr>
-          <w:lang w:val="en-US"/>
-        </w:rPr>
-        <w:t xml:space="preserve"> (comma-separated)</w:t>
-      </w:r>
-    </w:p>
-    <w:p>
-      <w:pPr>
-        <w:pStyle w:val="ListParagraph"/>
-        <w:numPr>
-          <w:ilvl w:val="0"/>
-          <w:numId w:val="4"/>
-        </w:numPr>
-        <w:rPr>
-          <w:lang w:val="en-US"/>
-        </w:rPr>
-      </w:pPr>
-      <w:r>
-        <w:rPr>
-          <w:lang w:val="en-US"/>
-        </w:rPr>
-        <w:t xml:space="preserve">Time frame (from and to date) of the data fetching, </w:t>
-      </w:r>
-      <w:r>
-        <w:rPr>
-          <w:lang w:val="en-US"/>
-        </w:rPr>
-        <w:t>only tweets between the two points are fetched and can be analyzed</w:t>
-      </w:r>
-    </w:p>
-    <w:p>
-      <w:pPr>
-        <w:rPr>
-          <w:lang w:val="en-US"/>
-        </w:rPr>
-      </w:pPr>
-      <w:r>
-        <w:rPr>
-          <w:lang w:val="en-US"/>
-        </w:rPr>
-        <w:t>Optional information that can also be filled:</w:t>
-      </w:r>
-    </w:p>
-    <w:p>
-      <w:pPr>
-        <w:pStyle w:val="ListParagraph"/>
-        <w:numPr>
-          <w:ilvl w:val="0"/>
-          <w:numId w:val="5"/>
-        </w:numPr>
-        <w:rPr>
-          <w:lang w:val="en-US"/>
-        </w:rPr>
-      </w:pPr>
-      <w:r>
-        <w:rPr>
-          <w:lang w:val="en-US"/>
-        </w:rPr>
-        <w:t xml:space="preserve">Minimum </w:t>
-      </w:r>
-      <w:r>
-        <w:rPr>
-          <w:color w:val="000000" w:themeColor="text1"/>
-          <w:lang w:val="en-US"/>
-        </w:rPr>
-        <w:t>number of tweets</w:t>
-      </w:r>
-      <w:r>
-        <w:rPr>
-          <w:lang w:val="en-US"/>
-        </w:rPr>
-        <w:t xml:space="preserve"> that shall be fetched before </w:t>
-      </w:r>
-      <w:r>
-        <w:rPr>
-          <w:lang w:val="en-US"/>
-        </w:rPr>
-        <w:t>the analysis can be performed</w:t>
-      </w:r>
-    </w:p>
-    <w:p>
-      <w:pPr>
-        <w:pStyle w:val="ListParagraph"/>
-        <w:numPr>
-          <w:ilvl w:val="0"/>
-          <w:numId w:val="5"/>
-        </w:numPr>
-        <w:rPr>
-          <w:lang w:val="en-US"/>
-        </w:rPr>
-      </w:pPr>
-      <w:r>
-        <w:rPr>
-          <w:lang w:val="en-US"/>
-        </w:rPr>
-        <w:t>Description why the event shall be analyzed</w:t>
-      </w:r>
+        <w:t xml:space="preserve"> The following table summarizes the fields that can be entered:</w:t>
+      </w:r>
+    </w:p>
+    <w:tbl>
+      <w:tblPr>
+        <w:tblStyle w:val="TableGrid"/>
+        <w:tblW w:w="0" w:type="auto"/>
+        <w:tblLook w:val="04A0"/>
+      </w:tblPr>
+      <w:tblGrid>
+        <w:gridCol w:w="2093"/>
+        <w:gridCol w:w="3544"/>
+        <w:gridCol w:w="1213"/>
+        <w:gridCol w:w="2412"/>
+      </w:tblGrid>
+      <w:tr>
+        <w:tc>
+          <w:tcPr>
+            <w:tcW w:w="2093" w:type="dxa"/>
+          </w:tcPr>
+          <w:p>
+            <w:pPr>
+              <w:rPr>
+                <w:lang w:val="en-US"/>
+              </w:rPr>
+            </w:pPr>
+            <w:r>
+              <w:rPr>
+                <w:lang w:val="en-US"/>
+              </w:rPr>
+              <w:lastRenderedPageBreak/>
+              <w:t>Field name</w:t>
+            </w:r>
+          </w:p>
+        </w:tc>
+        <w:tc>
+          <w:tcPr>
+            <w:tcW w:w="3544" w:type="dxa"/>
+          </w:tcPr>
+          <w:p>
+            <w:pPr>
+              <w:rPr>
+                <w:lang w:val="en-US"/>
+              </w:rPr>
+            </w:pPr>
+            <w:r>
+              <w:rPr>
+                <w:lang w:val="en-US"/>
+              </w:rPr>
+              <w:t>Restrictions</w:t>
+            </w:r>
+          </w:p>
+        </w:tc>
+        <w:tc>
+          <w:tcPr>
+            <w:tcW w:w="1213" w:type="dxa"/>
+          </w:tcPr>
+          <w:p>
+            <w:pPr>
+              <w:rPr>
+                <w:lang w:val="en-US"/>
+              </w:rPr>
+            </w:pPr>
+            <w:r>
+              <w:rPr>
+                <w:lang w:val="en-US"/>
+              </w:rPr>
+              <w:t>Mandatory</w:t>
+            </w:r>
+          </w:p>
+        </w:tc>
+        <w:tc>
+          <w:tcPr>
+            <w:tcW w:w="2412" w:type="dxa"/>
+          </w:tcPr>
+          <w:p>
+            <w:pPr>
+              <w:rPr>
+                <w:lang w:val="en-US"/>
+              </w:rPr>
+            </w:pPr>
+            <w:r>
+              <w:rPr>
+                <w:lang w:val="en-US"/>
+              </w:rPr>
+              <w:t>Description</w:t>
+            </w:r>
+          </w:p>
+        </w:tc>
+      </w:tr>
+      <w:tr>
+        <w:tc>
+          <w:tcPr>
+            <w:tcW w:w="2093" w:type="dxa"/>
+          </w:tcPr>
+          <w:p>
+            <w:pPr>
+              <w:rPr>
+                <w:lang w:val="en-US"/>
+              </w:rPr>
+            </w:pPr>
+            <w:r>
+              <w:rPr>
+                <w:lang w:val="en-US"/>
+              </w:rPr>
+              <w:t>T</w:t>
+            </w:r>
+            <w:r>
+              <w:rPr>
+                <w:lang w:val="en-US"/>
+              </w:rPr>
+              <w:t>itle</w:t>
+            </w:r>
+          </w:p>
+        </w:tc>
+        <w:tc>
+          <w:tcPr>
+            <w:tcW w:w="3544" w:type="dxa"/>
+          </w:tcPr>
+          <w:p>
+            <w:pPr>
+              <w:rPr>
+                <w:lang w:val="en-US"/>
+              </w:rPr>
+            </w:pPr>
+            <w:r>
+              <w:rPr>
+                <w:lang w:val="en-US"/>
+              </w:rPr>
+              <w:t>Alphanumeric</w:t>
+            </w:r>
+            <w:r>
+              <w:rPr>
+                <w:lang w:val="en-US"/>
+              </w:rPr>
+              <w:t>, 45 characters</w:t>
+            </w:r>
+          </w:p>
+        </w:tc>
+        <w:tc>
+          <w:tcPr>
+            <w:tcW w:w="1213" w:type="dxa"/>
+          </w:tcPr>
+          <w:p>
+            <w:pPr>
+              <w:rPr>
+                <w:lang w:val="en-US"/>
+              </w:rPr>
+            </w:pPr>
+            <w:r>
+              <w:rPr>
+                <w:lang w:val="en-US"/>
+              </w:rPr>
+              <w:t>Yes</w:t>
+            </w:r>
+          </w:p>
+        </w:tc>
+        <w:tc>
+          <w:tcPr>
+            <w:tcW w:w="2412" w:type="dxa"/>
+          </w:tcPr>
+          <w:p>
+            <w:pPr>
+              <w:rPr>
+                <w:lang w:val="en-US"/>
+              </w:rPr>
+            </w:pPr>
+            <w:r>
+              <w:rPr>
+                <w:lang w:val="en-US"/>
+              </w:rPr>
+              <w:t>Title of the event</w:t>
+            </w:r>
+          </w:p>
+        </w:tc>
+      </w:tr>
+      <w:tr>
+        <w:tc>
+          <w:tcPr>
+            <w:tcW w:w="2093" w:type="dxa"/>
+          </w:tcPr>
+          <w:p>
+            <w:pPr>
+              <w:rPr>
+                <w:lang w:val="en-US"/>
+              </w:rPr>
+            </w:pPr>
+            <w:r>
+              <w:rPr>
+                <w:lang w:val="en-US"/>
+              </w:rPr>
+              <w:t>Date From</w:t>
+            </w:r>
+          </w:p>
+        </w:tc>
+        <w:tc>
+          <w:tcPr>
+            <w:tcW w:w="3544" w:type="dxa"/>
+          </w:tcPr>
+          <w:p>
+            <w:pPr>
+              <w:rPr>
+                <w:lang w:val="en-US"/>
+              </w:rPr>
+            </w:pPr>
+            <w:r>
+              <w:rPr>
+                <w:lang w:val="en-US"/>
+              </w:rPr>
+              <w:t>No Dates before current date</w:t>
+            </w:r>
+            <w:r>
+              <w:rPr>
+                <w:lang w:val="en-US"/>
+              </w:rPr>
+              <w:t xml:space="preserve">, no dates after </w:t>
+            </w:r>
+            <w:r>
+              <w:rPr>
+                <w:lang w:val="en-US"/>
+              </w:rPr>
+              <w:t>‘</w:t>
+            </w:r>
+            <w:r>
+              <w:rPr>
+                <w:lang w:val="en-US"/>
+              </w:rPr>
+              <w:t>Date To</w:t>
+            </w:r>
+            <w:r>
+              <w:rPr>
+                <w:lang w:val="en-US"/>
+              </w:rPr>
+              <w:t>’</w:t>
+            </w:r>
+          </w:p>
+        </w:tc>
+        <w:tc>
+          <w:tcPr>
+            <w:tcW w:w="1213" w:type="dxa"/>
+          </w:tcPr>
+          <w:p>
+            <w:pPr>
+              <w:rPr>
+                <w:lang w:val="en-US"/>
+              </w:rPr>
+            </w:pPr>
+            <w:r>
+              <w:rPr>
+                <w:lang w:val="en-US"/>
+              </w:rPr>
+              <w:t>Yes</w:t>
+            </w:r>
+          </w:p>
+        </w:tc>
+        <w:tc>
+          <w:tcPr>
+            <w:tcW w:w="2412" w:type="dxa"/>
+          </w:tcPr>
+          <w:p>
+            <w:pPr>
+              <w:rPr>
+                <w:lang w:val="en-US"/>
+              </w:rPr>
+            </w:pPr>
+            <w:r>
+              <w:rPr>
+                <w:lang w:val="en-US"/>
+              </w:rPr>
+              <w:t>Start date of tweet fetching</w:t>
+            </w:r>
+          </w:p>
+        </w:tc>
+      </w:tr>
+      <w:tr>
+        <w:tc>
+          <w:tcPr>
+            <w:tcW w:w="2093" w:type="dxa"/>
+          </w:tcPr>
+          <w:p>
+            <w:pPr>
+              <w:rPr>
+                <w:lang w:val="en-US"/>
+              </w:rPr>
+            </w:pPr>
+            <w:r>
+              <w:rPr>
+                <w:lang w:val="en-US"/>
+              </w:rPr>
+              <w:t>Date To</w:t>
+            </w:r>
+          </w:p>
+        </w:tc>
+        <w:tc>
+          <w:tcPr>
+            <w:tcW w:w="3544" w:type="dxa"/>
+          </w:tcPr>
+          <w:p>
+            <w:pPr>
+              <w:rPr>
+                <w:lang w:val="en-US"/>
+              </w:rPr>
+            </w:pPr>
+            <w:r>
+              <w:rPr>
+                <w:lang w:val="en-US"/>
+              </w:rPr>
+              <w:t>No Dates before current date</w:t>
+            </w:r>
+          </w:p>
+        </w:tc>
+        <w:tc>
+          <w:tcPr>
+            <w:tcW w:w="1213" w:type="dxa"/>
+          </w:tcPr>
+          <w:p>
+            <w:pPr>
+              <w:rPr>
+                <w:lang w:val="en-US"/>
+              </w:rPr>
+            </w:pPr>
+            <w:r>
+              <w:rPr>
+                <w:lang w:val="en-US"/>
+              </w:rPr>
+              <w:t>Yes</w:t>
+            </w:r>
+          </w:p>
+        </w:tc>
+        <w:tc>
+          <w:tcPr>
+            <w:tcW w:w="2412" w:type="dxa"/>
+          </w:tcPr>
+          <w:p>
+            <w:pPr>
+              <w:rPr>
+                <w:lang w:val="en-US"/>
+              </w:rPr>
+            </w:pPr>
+            <w:r>
+              <w:rPr>
+                <w:lang w:val="en-US"/>
+              </w:rPr>
+              <w:t>End date of tweet fetching</w:t>
+            </w:r>
+          </w:p>
+        </w:tc>
+      </w:tr>
+      <w:tr>
+        <w:tc>
+          <w:tcPr>
+            <w:tcW w:w="2093" w:type="dxa"/>
+          </w:tcPr>
+          <w:p>
+            <w:pPr>
+              <w:rPr>
+                <w:lang w:val="en-US"/>
+              </w:rPr>
+            </w:pPr>
+            <w:r>
+              <w:rPr>
+                <w:lang w:val="en-US"/>
+              </w:rPr>
+              <w:t>Tags</w:t>
+            </w:r>
+          </w:p>
+        </w:tc>
+        <w:tc>
+          <w:tcPr>
+            <w:tcW w:w="3544" w:type="dxa"/>
+          </w:tcPr>
+          <w:p>
+            <w:pPr>
+              <w:rPr>
+                <w:lang w:val="en-US"/>
+              </w:rPr>
+            </w:pPr>
+            <w:r>
+              <w:rPr>
+                <w:lang w:val="en-US"/>
+              </w:rPr>
+              <w:t>Alphanumeric, 45 characters</w:t>
+            </w:r>
+          </w:p>
+        </w:tc>
+        <w:tc>
+          <w:tcPr>
+            <w:tcW w:w="1213" w:type="dxa"/>
+          </w:tcPr>
+          <w:p>
+            <w:pPr>
+              <w:rPr>
+                <w:lang w:val="en-US"/>
+              </w:rPr>
+            </w:pPr>
+            <w:r>
+              <w:rPr>
+                <w:lang w:val="en-US"/>
+              </w:rPr>
+              <w:t>Yes</w:t>
+            </w:r>
+          </w:p>
+        </w:tc>
+        <w:tc>
+          <w:tcPr>
+            <w:tcW w:w="2412" w:type="dxa"/>
+          </w:tcPr>
+          <w:p>
+            <w:pPr>
+              <w:rPr>
+                <w:lang w:val="en-US"/>
+              </w:rPr>
+            </w:pPr>
+            <w:r>
+              <w:rPr>
+                <w:lang w:val="en-US"/>
+              </w:rPr>
+              <w:t>Text tags for the tweets fetching</w:t>
+            </w:r>
+          </w:p>
+        </w:tc>
+      </w:tr>
+      <w:tr>
+        <w:tc>
+          <w:tcPr>
+            <w:tcW w:w="2093" w:type="dxa"/>
+          </w:tcPr>
+          <w:p>
+            <w:pPr>
+              <w:rPr>
+                <w:lang w:val="en-US"/>
+              </w:rPr>
+            </w:pPr>
+            <w:r>
+              <w:rPr>
+                <w:lang w:val="en-US"/>
+              </w:rPr>
+              <w:t xml:space="preserve">Minimum number of </w:t>
+            </w:r>
+            <w:r>
+              <w:rPr>
+                <w:lang w:val="en-US"/>
+              </w:rPr>
+              <w:t>t</w:t>
+            </w:r>
+            <w:r>
+              <w:rPr>
+                <w:lang w:val="en-US"/>
+              </w:rPr>
+              <w:t>weets</w:t>
+            </w:r>
+          </w:p>
+        </w:tc>
+        <w:tc>
+          <w:tcPr>
+            <w:tcW w:w="3544" w:type="dxa"/>
+          </w:tcPr>
+          <w:p>
+            <w:pPr>
+              <w:rPr>
+                <w:lang w:val="en-US"/>
+              </w:rPr>
+            </w:pPr>
+            <w:r>
+              <w:rPr>
+                <w:lang w:val="en-US"/>
+              </w:rPr>
+              <w:t xml:space="preserve">Numeric, </w:t>
+            </w:r>
+            <w:r>
+              <w:rPr>
+                <w:color w:val="FF0000"/>
+                <w:lang w:val="en-US"/>
+              </w:rPr>
+              <w:t xml:space="preserve">45 </w:t>
+            </w:r>
+            <w:r>
+              <w:rPr>
+                <w:color w:val="FF0000"/>
+                <w:lang w:val="en-US"/>
+              </w:rPr>
+              <w:t>digits</w:t>
+            </w:r>
+            <w:r>
+              <w:rPr>
+                <w:lang w:val="en-US"/>
+              </w:rPr>
+              <w:t xml:space="preserve"> </w:t>
+            </w:r>
+          </w:p>
+        </w:tc>
+        <w:tc>
+          <w:tcPr>
+            <w:tcW w:w="1213" w:type="dxa"/>
+          </w:tcPr>
+          <w:p>
+            <w:pPr>
+              <w:rPr>
+                <w:lang w:val="en-US"/>
+              </w:rPr>
+            </w:pPr>
+            <w:r>
+              <w:rPr>
+                <w:lang w:val="en-US"/>
+              </w:rPr>
+              <w:t>No</w:t>
+            </w:r>
+          </w:p>
+        </w:tc>
+        <w:tc>
+          <w:tcPr>
+            <w:tcW w:w="2412" w:type="dxa"/>
+          </w:tcPr>
+          <w:p>
+            <w:pPr>
+              <w:rPr>
+                <w:lang w:val="en-US"/>
+              </w:rPr>
+            </w:pPr>
+            <w:r>
+              <w:rPr>
+                <w:lang w:val="en-US"/>
+              </w:rPr>
+              <w:t>Minimum number of tweets needed for valid analysis</w:t>
+            </w:r>
+          </w:p>
+        </w:tc>
+      </w:tr>
+      <w:tr>
+        <w:tc>
+          <w:tcPr>
+            <w:tcW w:w="2093" w:type="dxa"/>
+          </w:tcPr>
+          <w:p>
+            <w:pPr>
+              <w:rPr>
+                <w:lang w:val="en-US"/>
+              </w:rPr>
+            </w:pPr>
+            <w:r>
+              <w:rPr>
+                <w:lang w:val="en-US"/>
+              </w:rPr>
+              <w:t>Description</w:t>
+            </w:r>
+          </w:p>
+        </w:tc>
+        <w:tc>
+          <w:tcPr>
+            <w:tcW w:w="3544" w:type="dxa"/>
+          </w:tcPr>
+          <w:p>
+            <w:pPr>
+              <w:rPr>
+                <w:lang w:val="en-US"/>
+              </w:rPr>
+            </w:pPr>
+            <w:r>
+              <w:rPr>
+                <w:lang w:val="en-US"/>
+              </w:rPr>
+              <w:t>All characters allowed, 300 characters</w:t>
+            </w:r>
+          </w:p>
+        </w:tc>
+        <w:tc>
+          <w:tcPr>
+            <w:tcW w:w="1213" w:type="dxa"/>
+          </w:tcPr>
+          <w:p>
+            <w:pPr>
+              <w:rPr>
+                <w:lang w:val="en-US"/>
+              </w:rPr>
+            </w:pPr>
+            <w:r>
+              <w:rPr>
+                <w:lang w:val="en-US"/>
+              </w:rPr>
+              <w:t>No</w:t>
+            </w:r>
+          </w:p>
+        </w:tc>
+        <w:tc>
+          <w:tcPr>
+            <w:tcW w:w="2412" w:type="dxa"/>
+          </w:tcPr>
+          <w:p>
+            <w:pPr>
+              <w:rPr>
+                <w:lang w:val="en-US"/>
+              </w:rPr>
+            </w:pPr>
+            <w:r>
+              <w:rPr>
+                <w:lang w:val="en-US"/>
+              </w:rPr>
+              <w:t>Description of the event</w:t>
+            </w:r>
+          </w:p>
+        </w:tc>
+      </w:tr>
+    </w:tbl>
+    <w:p>
+      <w:pPr>
+        <w:rPr>
+          <w:lang w:val="en-US"/>
+        </w:rPr>
+      </w:pPr>
     </w:p>
     <w:p>
       <w:pPr>
@@ -2984,7 +3738,7 @@
           <w:lang w:val="en-US"/>
         </w:rPr>
       </w:pPr>
-      <w:bookmarkStart w:id="6" w:name="_Toc389655227"/>
+      <w:bookmarkStart w:id="6" w:name="_Toc390257628"/>
       <w:r>
         <w:rPr>
           <w:lang w:val="en-US"/>
@@ -3009,7 +3763,7 @@
         <w:rPr>
           <w:lang w:val="en-US"/>
         </w:rPr>
-        <w:t>the “</w:t>
+        <w:t>the ‘</w:t>
       </w:r>
       <w:r>
         <w:rPr>
@@ -3021,7 +3775,13 @@
         <w:rPr>
           <w:lang w:val="en-US"/>
         </w:rPr>
-        <w:t>” button of the corresponding event to be added</w:t>
+        <w:t>'</w:t>
+      </w:r>
+      <w:r>
+        <w:rPr>
+          <w:lang w:val="en-US"/>
+        </w:rPr>
+        <w:t xml:space="preserve"> button of the corresponding event to be added</w:t>
       </w:r>
       <w:r>
         <w:rPr>
@@ -3033,6 +3793,7 @@
         <w:rPr>
           <w:lang w:val="en-US"/>
         </w:rPr>
+        <w:lastRenderedPageBreak/>
         <w:t xml:space="preserve">Upon doing so, </w:t>
       </w:r>
       <w:r>
@@ -3076,7 +3837,6 @@
         <w:rPr>
           <w:lang w:val="en-US"/>
         </w:rPr>
-        <w:lastRenderedPageBreak/>
         <w:t>The details view where the properties of the event can be changed is the same form as for adding an event.</w:t>
       </w:r>
     </w:p>
@@ -3087,7 +3847,7 @@
           <w:lang w:val="en-US"/>
         </w:rPr>
       </w:pPr>
-      <w:bookmarkStart w:id="7" w:name="_Toc389655228"/>
+      <w:bookmarkStart w:id="7" w:name="_Toc390257629"/>
       <w:r>
         <w:rPr>
           <w:lang w:val="en-US"/>
@@ -3106,7 +3866,13 @@
         <w:rPr>
           <w:lang w:val="en-US"/>
         </w:rPr>
-        <w:t>When an event is not needed anymore in the system, it can be deleted. To accomplish this, the “</w:t>
+        <w:t xml:space="preserve">When an event is not needed anymore in the system, it can be deleted. To accomplish this, the </w:t>
+      </w:r>
+      <w:r>
+        <w:rPr>
+          <w:lang w:val="en-US"/>
+        </w:rPr>
+        <w:t>‘</w:t>
       </w:r>
       <w:r>
         <w:rPr>
@@ -3118,7 +3884,13 @@
         <w:rPr>
           <w:lang w:val="en-US"/>
         </w:rPr>
-        <w:t xml:space="preserve">” button for the corresponding event to be deleted has to be pressed </w:t>
+        <w:t>’</w:t>
+      </w:r>
+      <w:r>
+        <w:rPr>
+          <w:lang w:val="en-US"/>
+        </w:rPr>
+        <w:t xml:space="preserve"> button for the corresponding event to be deleted has to be pressed </w:t>
       </w:r>
       <w:r>
         <w:rPr>
@@ -3140,7 +3912,7 @@
           <w:lang w:val="en-US"/>
         </w:rPr>
       </w:pPr>
-      <w:bookmarkStart w:id="8" w:name="_Toc389655229"/>
+      <w:bookmarkStart w:id="8" w:name="_Toc390257630"/>
       <w:r>
         <w:rPr>
           <w:lang w:val="en-US"/>
@@ -3161,7 +3933,21 @@
           <w:color w:val="000000" w:themeColor="text1"/>
           <w:lang w:val="en-US"/>
         </w:rPr>
-        <w:t xml:space="preserve">For the created events, tweets are gathered in the background, according to the configured tags of each event and the configured “from” and “until” dates capping the tweet gathering. The fetched tweets can be viewed in the tweets table. </w:t>
+        <w:t xml:space="preserve">For the created events, tweets are gathered in the background, according to the configured tags of each event and the configured </w:t>
+      </w:r>
+      <w:r>
+        <w:rPr>
+          <w:color w:val="000000" w:themeColor="text1"/>
+          <w:lang w:val="en-US"/>
+        </w:rPr>
+        <w:t>‘from’ and ‘until’</w:t>
+      </w:r>
+      <w:r>
+        <w:rPr>
+          <w:color w:val="000000" w:themeColor="text1"/>
+          <w:lang w:val="en-US"/>
+        </w:rPr>
+        <w:t xml:space="preserve"> dates capping the tweet gathering. The fetched tweets can be viewed in the tweets table. </w:t>
       </w:r>
       <w:r>
         <w:rPr>
@@ -3182,7 +3968,14 @@
           <w:color w:val="000000" w:themeColor="text1"/>
           <w:lang w:val="en-US"/>
         </w:rPr>
-        <w:t>“View tweets” navigation element on the left of the screen.</w:t>
+        <w:t>‘View tweets’</w:t>
+      </w:r>
+      <w:r>
+        <w:rPr>
+          <w:color w:val="000000" w:themeColor="text1"/>
+          <w:lang w:val="en-US"/>
+        </w:rPr>
+        <w:t xml:space="preserve"> navigation element on the left of the screen.</w:t>
       </w:r>
     </w:p>
     <w:p>
@@ -3375,7 +4168,7 @@
           <w:color w:val="000000" w:themeColor="text1"/>
           <w:lang w:val="en-US"/>
         </w:rPr>
-        <w:t>text and user name.</w:t>
+        <w:t>text and user name and is invoked by clicking on the ‘Search’ button.</w:t>
       </w:r>
     </w:p>
     <w:p>
@@ -3440,6 +4233,7 @@
           <w:color w:val="000000" w:themeColor="text1"/>
           <w:lang w:val="en-US"/>
         </w:rPr>
+        <w:lastRenderedPageBreak/>
         <w:t xml:space="preserve">Single tweets can be ignored from analysis in the current filter </w:t>
       </w:r>
       <w:r>
@@ -3475,7 +4269,14 @@
           <w:color w:val="000000" w:themeColor="text1"/>
           <w:lang w:val="en-US"/>
         </w:rPr>
-        <w:t>button “ignore”.</w:t>
+        <w:t>button ‘ignore’</w:t>
+      </w:r>
+      <w:r>
+        <w:rPr>
+          <w:color w:val="000000" w:themeColor="text1"/>
+          <w:lang w:val="en-US"/>
+        </w:rPr>
+        <w:t>.</w:t>
       </w:r>
       <w:r>
         <w:rPr>
@@ -3496,7 +4297,14 @@
           <w:color w:val="000000" w:themeColor="text1"/>
           <w:lang w:val="en-US"/>
         </w:rPr>
-        <w:t>with the checkbox at each tweet. The selected tweets can be deleted with the button “delete Tweets”</w:t>
+        <w:t xml:space="preserve">with the checkbox at each tweet. The selected tweets can be deleted with the button </w:t>
+      </w:r>
+      <w:r>
+        <w:rPr>
+          <w:color w:val="000000" w:themeColor="text1"/>
+          <w:lang w:val="en-US"/>
+        </w:rPr>
+        <w:t>‘delete Tweets’</w:t>
       </w:r>
       <w:r>
         <w:rPr>
@@ -3525,7 +4333,21 @@
           <w:color w:val="000000" w:themeColor="text1"/>
           <w:lang w:val="en-US"/>
         </w:rPr>
-        <w:t xml:space="preserve">With the “Filter” dropdown </w:t>
+        <w:t xml:space="preserve">With the </w:t>
+      </w:r>
+      <w:r>
+        <w:rPr>
+          <w:color w:val="000000" w:themeColor="text1"/>
+          <w:lang w:val="en-US"/>
+        </w:rPr>
+        <w:t>‘Filter’</w:t>
+      </w:r>
+      <w:r>
+        <w:rPr>
+          <w:color w:val="000000" w:themeColor="text1"/>
+          <w:lang w:val="en-US"/>
+        </w:rPr>
+        <w:t xml:space="preserve"> dropdown </w:t>
       </w:r>
       <w:r>
         <w:rPr>
@@ -3568,7 +4390,6 @@
           <w:color w:val="000000" w:themeColor="text1"/>
           <w:lang w:val="en-US"/>
         </w:rPr>
-        <w:lastRenderedPageBreak/>
         <w:t xml:space="preserve">Filter for the tweets of one event can </w:t>
       </w:r>
       <w:r>
@@ -3576,14 +4397,49 @@
           <w:color w:val="000000" w:themeColor="text1"/>
           <w:lang w:val="en-US"/>
         </w:rPr>
-        <w:t xml:space="preserve">be created (button “New”), </w:t>
-      </w:r>
-      <w:r>
-        <w:rPr>
-          <w:color w:val="000000" w:themeColor="text1"/>
-          <w:lang w:val="en-US"/>
-        </w:rPr>
-        <w:t xml:space="preserve">edited  (button “edit filter”) and deleted (button “delete filter”). </w:t>
+        <w:t xml:space="preserve">be created (button </w:t>
+      </w:r>
+      <w:r>
+        <w:rPr>
+          <w:color w:val="000000" w:themeColor="text1"/>
+          <w:lang w:val="en-US"/>
+        </w:rPr>
+        <w:t>‘New’</w:t>
+      </w:r>
+      <w:r>
+        <w:rPr>
+          <w:color w:val="000000" w:themeColor="text1"/>
+          <w:lang w:val="en-US"/>
+        </w:rPr>
+        <w:t xml:space="preserve">), </w:t>
+      </w:r>
+      <w:r>
+        <w:rPr>
+          <w:color w:val="000000" w:themeColor="text1"/>
+          <w:lang w:val="en-US"/>
+        </w:rPr>
+        <w:t>edited  (button ‘edit filter’</w:t>
+      </w:r>
+      <w:r>
+        <w:rPr>
+          <w:color w:val="000000" w:themeColor="text1"/>
+          <w:lang w:val="en-US"/>
+        </w:rPr>
+        <w:t xml:space="preserve">) and deleted (button </w:t>
+      </w:r>
+      <w:r>
+        <w:rPr>
+          <w:color w:val="000000" w:themeColor="text1"/>
+          <w:lang w:val="en-US"/>
+        </w:rPr>
+        <w:t>‘delete filter’</w:t>
+      </w:r>
+      <w:r>
+        <w:rPr>
+          <w:color w:val="000000" w:themeColor="text1"/>
+          <w:lang w:val="en-US"/>
+        </w:rPr>
+        <w:t xml:space="preserve">). </w:t>
       </w:r>
       <w:r>
         <w:rPr>
@@ -3621,7 +4477,7 @@
           <w:lang w:val="en-US"/>
         </w:rPr>
       </w:pPr>
-      <w:bookmarkStart w:id="9" w:name="_Toc389655230"/>
+      <w:bookmarkStart w:id="9" w:name="_Toc390257631"/>
       <w:r>
         <w:rPr>
           <w:lang w:val="en-US"/>
@@ -3649,206 +4505,425 @@
           <w:color w:val="000000" w:themeColor="text1"/>
           <w:lang w:val="en-US"/>
         </w:rPr>
-        <w:t xml:space="preserve">to the timeframe configured in the event and the tweet tags) are listed. With the button “Create new filter”, a filter creation and editing form is opened. </w:t>
-      </w:r>
-      <w:r>
-        <w:rPr>
-          <w:color w:val="000000" w:themeColor="text1"/>
-          <w:lang w:val="en-US"/>
-        </w:rPr>
-        <w:t>In this form, the following fields can be entered in this order:</w:t>
-      </w:r>
-    </w:p>
-    <w:p>
-      <w:pPr>
-        <w:pStyle w:val="ListParagraph"/>
-        <w:numPr>
-          <w:ilvl w:val="0"/>
-          <w:numId w:val="6"/>
-        </w:numPr>
-        <w:rPr>
-          <w:color w:val="000000" w:themeColor="text1"/>
-          <w:lang w:val="en-US"/>
-        </w:rPr>
-      </w:pPr>
-      <w:r>
-        <w:rPr>
-          <w:color w:val="000000" w:themeColor="text1"/>
-          <w:lang w:val="en-US"/>
-        </w:rPr>
-        <w:t>Name</w:t>
-      </w:r>
-      <w:r>
-        <w:rPr>
-          <w:color w:val="000000" w:themeColor="text1"/>
-          <w:lang w:val="en-US"/>
-        </w:rPr>
-        <w:t xml:space="preserve">: Name </w:t>
-      </w:r>
-      <w:r>
-        <w:rPr>
-          <w:color w:val="000000" w:themeColor="text1"/>
-          <w:lang w:val="en-US"/>
-        </w:rPr>
-        <w:t>of the filter (not used for filtering purposes)</w:t>
-      </w:r>
-    </w:p>
-    <w:p>
-      <w:pPr>
-        <w:pStyle w:val="ListParagraph"/>
-        <w:numPr>
-          <w:ilvl w:val="0"/>
-          <w:numId w:val="6"/>
-        </w:numPr>
-        <w:rPr>
-          <w:color w:val="000000" w:themeColor="text1"/>
-          <w:lang w:val="en-US"/>
-        </w:rPr>
-      </w:pPr>
-      <w:r>
-        <w:rPr>
-          <w:color w:val="000000" w:themeColor="text1"/>
-          <w:lang w:val="en-US"/>
-        </w:rPr>
-        <w:t xml:space="preserve">Tweet tags: </w:t>
-      </w:r>
-      <w:r>
-        <w:rPr>
-          <w:color w:val="000000" w:themeColor="text1"/>
-          <w:lang w:val="en-US"/>
-        </w:rPr>
-        <w:t xml:space="preserve">Text </w:t>
-      </w:r>
-      <w:r>
-        <w:rPr>
-          <w:color w:val="000000" w:themeColor="text1"/>
-          <w:lang w:val="en-US"/>
-        </w:rPr>
-        <w:t xml:space="preserve">in the tweets </w:t>
-      </w:r>
-      <w:r>
-        <w:rPr>
-          <w:color w:val="000000" w:themeColor="text1"/>
-          <w:lang w:val="en-US"/>
-        </w:rPr>
-        <w:t>to be matched</w:t>
-      </w:r>
-    </w:p>
-    <w:p>
-      <w:pPr>
-        <w:pStyle w:val="ListParagraph"/>
-        <w:numPr>
-          <w:ilvl w:val="0"/>
-          <w:numId w:val="6"/>
-        </w:numPr>
-        <w:rPr>
-          <w:color w:val="000000" w:themeColor="text1"/>
-          <w:lang w:val="en-US"/>
-        </w:rPr>
-      </w:pPr>
-      <w:r>
-        <w:rPr>
-          <w:color w:val="000000" w:themeColor="text1"/>
-          <w:lang w:val="en-US"/>
-        </w:rPr>
-        <w:t xml:space="preserve">From date: </w:t>
-      </w:r>
-      <w:r>
-        <w:rPr>
-          <w:color w:val="000000" w:themeColor="text1"/>
-          <w:lang w:val="en-US"/>
-        </w:rPr>
-        <w:t xml:space="preserve"> Start date</w:t>
-      </w:r>
-      <w:r>
-        <w:rPr>
-          <w:color w:val="000000" w:themeColor="text1"/>
-          <w:lang w:val="en-US"/>
-        </w:rPr>
-        <w:t xml:space="preserve"> of the filter</w:t>
-      </w:r>
-      <w:r>
-        <w:rPr>
-          <w:color w:val="000000" w:themeColor="text1"/>
-          <w:lang w:val="en-US"/>
-        </w:rPr>
-        <w:t xml:space="preserve"> timeframe</w:t>
-      </w:r>
-    </w:p>
-    <w:p>
-      <w:pPr>
-        <w:pStyle w:val="ListParagraph"/>
-        <w:numPr>
-          <w:ilvl w:val="0"/>
-          <w:numId w:val="6"/>
-        </w:numPr>
-        <w:rPr>
-          <w:color w:val="000000" w:themeColor="text1"/>
-          <w:lang w:val="en-US"/>
-        </w:rPr>
-      </w:pPr>
-      <w:r>
-        <w:rPr>
-          <w:color w:val="000000" w:themeColor="text1"/>
-          <w:lang w:val="en-US"/>
-        </w:rPr>
-        <w:t>To date: End date of the filter timeframe</w:t>
-      </w:r>
-    </w:p>
-    <w:p>
-      <w:pPr>
-        <w:pStyle w:val="ListParagraph"/>
-        <w:numPr>
-          <w:ilvl w:val="0"/>
-          <w:numId w:val="6"/>
-        </w:numPr>
-        <w:rPr>
-          <w:color w:val="000000" w:themeColor="text1"/>
-          <w:lang w:val="en-US"/>
-        </w:rPr>
-      </w:pPr>
-      <w:r>
-        <w:rPr>
-          <w:color w:val="000000" w:themeColor="text1"/>
-          <w:lang w:val="en-US"/>
-        </w:rPr>
-        <w:t xml:space="preserve">Location: </w:t>
-      </w:r>
-      <w:r>
-        <w:rPr>
-          <w:color w:val="000000" w:themeColor="text1"/>
-          <w:lang w:val="en-US"/>
-        </w:rPr>
-        <w:t>Location of the tweets to be filtered</w:t>
-      </w:r>
-    </w:p>
-    <w:p>
-      <w:pPr>
-        <w:pStyle w:val="ListParagraph"/>
-        <w:numPr>
-          <w:ilvl w:val="0"/>
-          <w:numId w:val="6"/>
-        </w:numPr>
-        <w:rPr>
-          <w:color w:val="000000" w:themeColor="text1"/>
-          <w:lang w:val="en-US"/>
-        </w:rPr>
-      </w:pPr>
-      <w:r>
-        <w:rPr>
-          <w:color w:val="000000" w:themeColor="text1"/>
-          <w:lang w:val="en-US"/>
-        </w:rPr>
-        <w:t xml:space="preserve">Language: </w:t>
-      </w:r>
-      <w:r>
-        <w:rPr>
-          <w:color w:val="000000" w:themeColor="text1"/>
-          <w:lang w:val="en-US"/>
-        </w:rPr>
-        <w:t>List of configured languages of the tweets</w:t>
-      </w:r>
-    </w:p>
+        <w:t xml:space="preserve">to the timeframe configured in the event and the tweet tags) are listed. With the button </w:t>
+      </w:r>
+      <w:r>
+        <w:rPr>
+          <w:color w:val="000000" w:themeColor="text1"/>
+          <w:lang w:val="en-US"/>
+        </w:rPr>
+        <w:t>‘Create new filter’</w:t>
+      </w:r>
+      <w:r>
+        <w:rPr>
+          <w:color w:val="000000" w:themeColor="text1"/>
+          <w:lang w:val="en-US"/>
+        </w:rPr>
+        <w:t xml:space="preserve">, a filter creation and editing form is opened. </w:t>
+      </w:r>
+      <w:r>
+        <w:rPr>
+          <w:color w:val="000000" w:themeColor="text1"/>
+          <w:lang w:val="en-US"/>
+        </w:rPr>
+        <w:t>The following table summarizes the fields that can be entered in the form.</w:t>
+      </w:r>
+    </w:p>
+    <w:tbl>
+      <w:tblPr>
+        <w:tblStyle w:val="TableGrid"/>
+        <w:tblW w:w="0" w:type="auto"/>
+        <w:tblLook w:val="04A0"/>
+      </w:tblPr>
+      <w:tblGrid>
+        <w:gridCol w:w="2093"/>
+        <w:gridCol w:w="3544"/>
+        <w:gridCol w:w="1213"/>
+        <w:gridCol w:w="2412"/>
+      </w:tblGrid>
+      <w:tr>
+        <w:tc>
+          <w:tcPr>
+            <w:tcW w:w="2093" w:type="dxa"/>
+          </w:tcPr>
+          <w:p>
+            <w:pPr>
+              <w:rPr>
+                <w:lang w:val="en-US"/>
+              </w:rPr>
+            </w:pPr>
+            <w:r>
+              <w:rPr>
+                <w:lang w:val="en-US"/>
+              </w:rPr>
+              <w:t>Field name</w:t>
+            </w:r>
+          </w:p>
+        </w:tc>
+        <w:tc>
+          <w:tcPr>
+            <w:tcW w:w="3544" w:type="dxa"/>
+          </w:tcPr>
+          <w:p>
+            <w:pPr>
+              <w:rPr>
+                <w:lang w:val="en-US"/>
+              </w:rPr>
+            </w:pPr>
+            <w:r>
+              <w:rPr>
+                <w:lang w:val="en-US"/>
+              </w:rPr>
+              <w:t>Restrictions</w:t>
+            </w:r>
+          </w:p>
+        </w:tc>
+        <w:tc>
+          <w:tcPr>
+            <w:tcW w:w="1213" w:type="dxa"/>
+          </w:tcPr>
+          <w:p>
+            <w:pPr>
+              <w:rPr>
+                <w:lang w:val="en-US"/>
+              </w:rPr>
+            </w:pPr>
+            <w:r>
+              <w:rPr>
+                <w:lang w:val="en-US"/>
+              </w:rPr>
+              <w:t>Mandatory</w:t>
+            </w:r>
+          </w:p>
+        </w:tc>
+        <w:tc>
+          <w:tcPr>
+            <w:tcW w:w="2412" w:type="dxa"/>
+          </w:tcPr>
+          <w:p>
+            <w:pPr>
+              <w:rPr>
+                <w:lang w:val="en-US"/>
+              </w:rPr>
+            </w:pPr>
+            <w:r>
+              <w:rPr>
+                <w:lang w:val="en-US"/>
+              </w:rPr>
+              <w:t>Description</w:t>
+            </w:r>
+          </w:p>
+        </w:tc>
+      </w:tr>
+      <w:tr>
+        <w:tc>
+          <w:tcPr>
+            <w:tcW w:w="2093" w:type="dxa"/>
+          </w:tcPr>
+          <w:p>
+            <w:pPr>
+              <w:rPr>
+                <w:lang w:val="en-US"/>
+              </w:rPr>
+            </w:pPr>
+            <w:r>
+              <w:rPr>
+                <w:lang w:val="en-US"/>
+              </w:rPr>
+              <w:t>Name</w:t>
+            </w:r>
+          </w:p>
+        </w:tc>
+        <w:tc>
+          <w:tcPr>
+            <w:tcW w:w="3544" w:type="dxa"/>
+          </w:tcPr>
+          <w:p>
+            <w:pPr>
+              <w:rPr>
+                <w:lang w:val="en-US"/>
+              </w:rPr>
+            </w:pPr>
+            <w:r>
+              <w:rPr>
+                <w:lang w:val="en-US"/>
+              </w:rPr>
+              <w:t xml:space="preserve">Alphanumeric, </w:t>
+            </w:r>
+            <w:r>
+              <w:rPr>
+                <w:lang w:val="en-US"/>
+              </w:rPr>
+              <w:t>3</w:t>
+            </w:r>
+            <w:r>
+              <w:rPr>
+                <w:lang w:val="en-US"/>
+              </w:rPr>
+              <w:t>5 characters</w:t>
+            </w:r>
+          </w:p>
+        </w:tc>
+        <w:tc>
+          <w:tcPr>
+            <w:tcW w:w="1213" w:type="dxa"/>
+          </w:tcPr>
+          <w:p>
+            <w:pPr>
+              <w:rPr>
+                <w:lang w:val="en-US"/>
+              </w:rPr>
+            </w:pPr>
+            <w:r>
+              <w:rPr>
+                <w:lang w:val="en-US"/>
+              </w:rPr>
+              <w:t>No</w:t>
+            </w:r>
+          </w:p>
+        </w:tc>
+        <w:tc>
+          <w:tcPr>
+            <w:tcW w:w="2412" w:type="dxa"/>
+          </w:tcPr>
+          <w:p>
+            <w:pPr>
+              <w:rPr>
+                <w:lang w:val="en-US"/>
+              </w:rPr>
+            </w:pPr>
+            <w:r>
+              <w:rPr>
+                <w:lang w:val="en-US"/>
+              </w:rPr>
+              <w:t>Displayed name of the filter</w:t>
+            </w:r>
+          </w:p>
+        </w:tc>
+      </w:tr>
+      <w:tr>
+        <w:tc>
+          <w:tcPr>
+            <w:tcW w:w="2093" w:type="dxa"/>
+          </w:tcPr>
+          <w:p>
+            <w:pPr>
+              <w:rPr>
+                <w:lang w:val="en-US"/>
+              </w:rPr>
+            </w:pPr>
+            <w:r>
+              <w:rPr>
+                <w:lang w:val="en-US"/>
+              </w:rPr>
+              <w:t>Tweet tags</w:t>
+            </w:r>
+          </w:p>
+        </w:tc>
+        <w:tc>
+          <w:tcPr>
+            <w:tcW w:w="3544" w:type="dxa"/>
+          </w:tcPr>
+          <w:p>
+            <w:pPr>
+              <w:rPr>
+                <w:lang w:val="en-US"/>
+              </w:rPr>
+            </w:pPr>
+            <w:r>
+              <w:rPr>
+                <w:lang w:val="en-US"/>
+              </w:rPr>
+              <w:t>Alphanumeric, 35 characters</w:t>
+            </w:r>
+          </w:p>
+        </w:tc>
+        <w:tc>
+          <w:tcPr>
+            <w:tcW w:w="1213" w:type="dxa"/>
+          </w:tcPr>
+          <w:p>
+            <w:pPr>
+              <w:rPr>
+                <w:lang w:val="en-US"/>
+              </w:rPr>
+            </w:pPr>
+            <w:r>
+              <w:rPr>
+                <w:lang w:val="en-US"/>
+              </w:rPr>
+              <w:t>Yes (one of those)</w:t>
+            </w:r>
+          </w:p>
+        </w:tc>
+        <w:tc>
+          <w:tcPr>
+            <w:tcW w:w="2412" w:type="dxa"/>
+          </w:tcPr>
+          <w:p>
+            <w:pPr>
+              <w:rPr>
+                <w:lang w:val="en-US"/>
+              </w:rPr>
+            </w:pPr>
+            <w:r>
+              <w:rPr>
+                <w:lang w:val="en-US"/>
+              </w:rPr>
+              <w:t>Tags in the tweets to be filtered</w:t>
+            </w:r>
+          </w:p>
+        </w:tc>
+      </w:tr>
+      <w:tr>
+        <w:tc>
+          <w:tcPr>
+            <w:tcW w:w="2093" w:type="dxa"/>
+          </w:tcPr>
+          <w:p>
+            <w:pPr>
+              <w:rPr>
+                <w:lang w:val="en-US"/>
+              </w:rPr>
+            </w:pPr>
+            <w:r>
+              <w:rPr>
+                <w:lang w:val="en-US"/>
+              </w:rPr>
+              <w:t>Location</w:t>
+            </w:r>
+          </w:p>
+        </w:tc>
+        <w:tc>
+          <w:tcPr>
+            <w:tcW w:w="3544" w:type="dxa"/>
+          </w:tcPr>
+          <w:p>
+            <w:pPr>
+              <w:rPr>
+                <w:lang w:val="en-US"/>
+              </w:rPr>
+            </w:pPr>
+            <w:r>
+              <w:rPr>
+                <w:lang w:val="en-US"/>
+              </w:rPr>
+              <w:t>Alphanumeric, 35 characters</w:t>
+            </w:r>
+          </w:p>
+        </w:tc>
+        <w:tc>
+          <w:tcPr>
+            <w:tcW w:w="1213" w:type="dxa"/>
+          </w:tcPr>
+          <w:p>
+            <w:pPr>
+              <w:rPr>
+                <w:lang w:val="en-US"/>
+              </w:rPr>
+            </w:pPr>
+            <w:r>
+              <w:rPr>
+                <w:lang w:val="en-US"/>
+              </w:rPr>
+              <w:t>Yes (one of those)</w:t>
+            </w:r>
+          </w:p>
+        </w:tc>
+        <w:tc>
+          <w:tcPr>
+            <w:tcW w:w="2412" w:type="dxa"/>
+          </w:tcPr>
+          <w:p>
+            <w:pPr>
+              <w:rPr>
+                <w:lang w:val="en-US"/>
+              </w:rPr>
+            </w:pPr>
+            <w:r>
+              <w:rPr>
+                <w:lang w:val="en-US"/>
+              </w:rPr>
+              <w:t>Location in the tweets to  be filtered</w:t>
+            </w:r>
+          </w:p>
+        </w:tc>
+      </w:tr>
+      <w:tr>
+        <w:tc>
+          <w:tcPr>
+            <w:tcW w:w="2093" w:type="dxa"/>
+          </w:tcPr>
+          <w:p>
+            <w:pPr>
+              <w:rPr>
+                <w:lang w:val="en-US"/>
+              </w:rPr>
+            </w:pPr>
+            <w:r>
+              <w:rPr>
+                <w:lang w:val="en-US"/>
+              </w:rPr>
+              <w:t>Language</w:t>
+            </w:r>
+          </w:p>
+        </w:tc>
+        <w:tc>
+          <w:tcPr>
+            <w:tcW w:w="3544" w:type="dxa"/>
+          </w:tcPr>
+          <w:p>
+            <w:pPr>
+              <w:rPr>
+                <w:lang w:val="en-US"/>
+              </w:rPr>
+            </w:pPr>
+            <w:r>
+              <w:rPr>
+                <w:lang w:val="en-US"/>
+              </w:rPr>
+              <w:t>Only configured languages from database</w:t>
+            </w:r>
+          </w:p>
+        </w:tc>
+        <w:tc>
+          <w:tcPr>
+            <w:tcW w:w="1213" w:type="dxa"/>
+          </w:tcPr>
+          <w:p>
+            <w:pPr>
+              <w:rPr>
+                <w:lang w:val="en-US"/>
+              </w:rPr>
+            </w:pPr>
+            <w:r>
+              <w:rPr>
+                <w:lang w:val="en-US"/>
+              </w:rPr>
+              <w:t>Yes (one of those)</w:t>
+            </w:r>
+          </w:p>
+        </w:tc>
+        <w:tc>
+          <w:tcPr>
+            <w:tcW w:w="2412" w:type="dxa"/>
+          </w:tcPr>
+          <w:p>
+            <w:pPr>
+              <w:rPr>
+                <w:lang w:val="en-US"/>
+              </w:rPr>
+            </w:pPr>
+            <w:r>
+              <w:rPr>
+                <w:lang w:val="en-US"/>
+              </w:rPr>
+              <w:t>Language of the tweets to be filtered</w:t>
+            </w:r>
+          </w:p>
+        </w:tc>
+      </w:tr>
+    </w:tbl>
     <w:p>
       <w:pPr>
         <w:rPr>
@@ -3875,7 +4950,21 @@
           <w:color w:val="000000" w:themeColor="text1"/>
           <w:lang w:val="en-US"/>
         </w:rPr>
-        <w:t>After filling in the desired properties and clicking “Save”, the filter is saved to the event. It can then be selected with the filters dropdown list, and is applied upon selection. Only tweets matching the filter properties are shown.</w:t>
+        <w:t xml:space="preserve">After filling in the desired properties and clicking </w:t>
+      </w:r>
+      <w:r>
+        <w:rPr>
+          <w:color w:val="000000" w:themeColor="text1"/>
+          <w:lang w:val="en-US"/>
+        </w:rPr>
+        <w:t>‘Save’</w:t>
+      </w:r>
+      <w:r>
+        <w:rPr>
+          <w:color w:val="000000" w:themeColor="text1"/>
+          <w:lang w:val="en-US"/>
+        </w:rPr>
+        <w:t>, the filter is saved to the event. It can then be selected with the filters dropdown list, and is applied upon selection. Only tweets matching the filter properties are shown.</w:t>
       </w:r>
     </w:p>
     <w:p>
@@ -3893,9 +4982,9 @@
         </w:rPr>
         <w:drawing>
           <wp:inline distT="0" distB="0" distL="0" distR="0">
-            <wp:extent cx="5239482" cy="4096322"/>
-            <wp:effectExtent l="19050" t="0" r="0" b="0"/>
-            <wp:docPr id="12" name="Picture 11" descr="addFilter.png"/>
+            <wp:extent cx="5229955" cy="3124636"/>
+            <wp:effectExtent l="19050" t="0" r="8795" b="0"/>
+            <wp:docPr id="1" name="Picture 0" descr="addFilter.png"/>
             <wp:cNvGraphicFramePr>
               <a:graphicFrameLocks xmlns:a="http://schemas.openxmlformats.org/drawingml/2006/main" noChangeAspect="1"/>
             </wp:cNvGraphicFramePr>
@@ -3915,7 +5004,7 @@
                   <pic:spPr>
                     <a:xfrm>
                       <a:off x="0" y="0"/>
-                      <a:ext cx="5239482" cy="4096322"/>
+                      <a:ext cx="5229955" cy="3124636"/>
                     </a:xfrm>
                     <a:prstGeom prst="rect">
                       <a:avLst/>
@@ -3935,11 +5024,12 @@
           <w:lang w:val="en-US"/>
         </w:rPr>
       </w:pPr>
-      <w:bookmarkStart w:id="10" w:name="_Toc389655231"/>
-      <w:r>
-        <w:rPr>
-          <w:lang w:val="en-US"/>
-        </w:rPr>
+      <w:bookmarkStart w:id="10" w:name="_Toc390257632"/>
+      <w:r>
+        <w:rPr>
+          <w:lang w:val="en-US"/>
+        </w:rPr>
+        <w:lastRenderedPageBreak/>
         <w:t>Filter editing</w:t>
       </w:r>
       <w:bookmarkEnd w:id="10"/>
@@ -3963,29 +5053,42 @@
           <w:color w:val="000000" w:themeColor="text1"/>
           <w:lang w:val="en-US"/>
         </w:rPr>
-        <w:t>can be edited with the button “e</w:t>
-      </w:r>
-      <w:r>
-        <w:rPr>
-          <w:color w:val="000000" w:themeColor="text1"/>
-          <w:lang w:val="en-US"/>
-        </w:rPr>
-        <w:t>dit filter”. The filter creation and editing form is opened, where the properties can be altered and saved again.</w:t>
-      </w:r>
-      <w:r>
-        <w:rPr>
-          <w:color w:val="000000" w:themeColor="text1"/>
-          <w:lang w:val="en-US"/>
-        </w:rPr>
-        <w:t xml:space="preserve"> After </w:t>
-      </w:r>
-      <w:r>
-        <w:rPr>
-          <w:color w:val="000000" w:themeColor="text1"/>
-          <w:lang w:val="en-US"/>
-        </w:rPr>
-        <w:lastRenderedPageBreak/>
-        <w:t>saving, the updated filter is applied to the tweets of the event (only the tweets matching the filter are shown).</w:t>
+        <w:t xml:space="preserve">can be edited with the button </w:t>
+      </w:r>
+      <w:r>
+        <w:rPr>
+          <w:color w:val="000000" w:themeColor="text1"/>
+          <w:lang w:val="en-US"/>
+        </w:rPr>
+        <w:t>‘</w:t>
+      </w:r>
+      <w:r>
+        <w:rPr>
+          <w:color w:val="000000" w:themeColor="text1"/>
+          <w:lang w:val="en-US"/>
+        </w:rPr>
+        <w:t>e</w:t>
+      </w:r>
+      <w:r>
+        <w:rPr>
+          <w:color w:val="000000" w:themeColor="text1"/>
+          <w:lang w:val="en-US"/>
+        </w:rPr>
+        <w:t>dit filter’</w:t>
+      </w:r>
+      <w:r>
+        <w:rPr>
+          <w:color w:val="000000" w:themeColor="text1"/>
+          <w:lang w:val="en-US"/>
+        </w:rPr>
+        <w:t>. The filter creation and editing form is opened, where the properties can be altered and saved again.</w:t>
+      </w:r>
+      <w:r>
+        <w:rPr>
+          <w:color w:val="000000" w:themeColor="text1"/>
+          <w:lang w:val="en-US"/>
+        </w:rPr>
+        <w:t xml:space="preserve"> After saving, the updated filter is applied to the tweets of the event (only the tweets matching the filter are shown).</w:t>
       </w:r>
     </w:p>
     <w:p>
@@ -3995,7 +5098,7 @@
           <w:lang w:val="en-US"/>
         </w:rPr>
       </w:pPr>
-      <w:bookmarkStart w:id="11" w:name="_Toc389655232"/>
+      <w:bookmarkStart w:id="11" w:name="_Toc390257633"/>
       <w:r>
         <w:rPr>
           <w:lang w:val="en-US"/>
@@ -4020,7 +5123,19 @@
         <w:rPr>
           <w:lang w:val="en-US"/>
         </w:rPr>
-        <w:t>which assigns sentiment values to the fetched tweets can be started. First, an event and one of the configured filters (or the standard no-filter) has to be selected. The sentiments analysis is then invoked by clicking the button “Start analysis”.</w:t>
+        <w:t xml:space="preserve">which assigns sentiment values to the fetched tweets can be started. First, an event and one of the configured filters (or the standard no-filter) has to be selected. The sentiments analysis is then </w:t>
+      </w:r>
+      <w:r>
+        <w:rPr>
+          <w:lang w:val="en-US"/>
+        </w:rPr>
+        <w:t>invoked by clicking the button ‘Start analysis'</w:t>
+      </w:r>
+      <w:r>
+        <w:rPr>
+          <w:lang w:val="en-US"/>
+        </w:rPr>
+        <w:t>.</w:t>
       </w:r>
     </w:p>
     <w:p>
@@ -4049,13 +5164,28 @@
       </w:r>
       <w:r>
         <w:rPr>
-          <w:color w:val="FF0000"/>
-          <w:lang w:val="en-US"/>
-        </w:rPr>
-        <w:t>“data analysis tab”</w:t>
-      </w:r>
-      <w:r>
-        <w:rPr>
+          <w:color w:val="000000" w:themeColor="text1"/>
+          <w:lang w:val="en-US"/>
+        </w:rPr>
+        <w:t>‘</w:t>
+      </w:r>
+      <w:r>
+        <w:rPr>
+          <w:color w:val="000000" w:themeColor="text1"/>
+          <w:lang w:val="en-US"/>
+        </w:rPr>
+        <w:t>Statistic</w:t>
+      </w:r>
+      <w:r>
+        <w:rPr>
+          <w:color w:val="000000" w:themeColor="text1"/>
+          <w:lang w:val="en-US"/>
+        </w:rPr>
+        <w:t>’ tab</w:t>
+      </w:r>
+      <w:r>
+        <w:rPr>
+          <w:color w:val="000000" w:themeColor="text1"/>
           <w:lang w:val="en-US"/>
         </w:rPr>
         <w:t>.</w:t>
@@ -4068,7 +5198,7 @@
           <w:lang w:val="en-US"/>
         </w:rPr>
       </w:pPr>
-      <w:bookmarkStart w:id="12" w:name="_Toc389655233"/>
+      <w:bookmarkStart w:id="12" w:name="_Toc390257634"/>
       <w:r>
         <w:rPr>
           <w:lang w:val="en-US"/>
@@ -4275,7 +5405,19 @@
         <w:rPr>
           <w:lang w:val="en-US"/>
         </w:rPr>
-        <w:t>Editing of a configured sentiment word (with the button “edit word”)</w:t>
+        <w:t xml:space="preserve">Editing of a configured sentiment word (with the button </w:t>
+      </w:r>
+      <w:r>
+        <w:rPr>
+          <w:lang w:val="en-US"/>
+        </w:rPr>
+        <w:t>‘edit word’</w:t>
+      </w:r>
+      <w:r>
+        <w:rPr>
+          <w:lang w:val="en-US"/>
+        </w:rPr>
+        <w:t>)</w:t>
       </w:r>
     </w:p>
     <w:p>
@@ -4293,7 +5435,19 @@
         <w:rPr>
           <w:lang w:val="en-US"/>
         </w:rPr>
-        <w:t>Deletion of a configured sentiment word (with the button “delete word”)</w:t>
+        <w:t>Deletion of a configured s</w:t>
+      </w:r>
+      <w:r>
+        <w:rPr>
+          <w:lang w:val="en-US"/>
+        </w:rPr>
+        <w:t>entiment word (with the button ‘delete word’</w:t>
+      </w:r>
+      <w:r>
+        <w:rPr>
+          <w:lang w:val="en-US"/>
+        </w:rPr>
+        <w:t>)</w:t>
       </w:r>
     </w:p>
     <w:p>
@@ -4312,87 +5466,364 @@
         <w:rPr>
           <w:lang w:val="en-US"/>
         </w:rPr>
-        <w:t>new sentiment words can be configured by clicking on the button “Create new word”.</w:t>
-      </w:r>
-    </w:p>
-    <w:p>
-      <w:pPr>
-        <w:rPr>
-          <w:lang w:val="en-US"/>
-        </w:rPr>
-      </w:pPr>
-      <w:r>
-        <w:rPr>
-          <w:lang w:val="en-US"/>
-        </w:rPr>
-        <w:t xml:space="preserve">In the sentiment word form, </w:t>
-      </w:r>
-      <w:r>
-        <w:rPr>
-          <w:lang w:val="en-US"/>
-        </w:rPr>
-        <w:t>three properties can be configured:</w:t>
-      </w:r>
-    </w:p>
-    <w:p>
-      <w:pPr>
-        <w:pStyle w:val="ListParagraph"/>
-        <w:numPr>
-          <w:ilvl w:val="0"/>
-          <w:numId w:val="11"/>
-        </w:numPr>
-        <w:rPr>
-          <w:lang w:val="en-US"/>
-        </w:rPr>
-      </w:pPr>
-      <w:r>
-        <w:rPr>
-          <w:lang w:val="en-US"/>
-        </w:rPr>
-        <w:t>The language the word shall be configured for (values are can be chosen from a drop-down list of the languages configured for the application)</w:t>
-      </w:r>
-    </w:p>
-    <w:p>
-      <w:pPr>
-        <w:pStyle w:val="ListParagraph"/>
-        <w:numPr>
-          <w:ilvl w:val="0"/>
-          <w:numId w:val="11"/>
-        </w:numPr>
-        <w:rPr>
-          <w:lang w:val="en-US"/>
-        </w:rPr>
-      </w:pPr>
-      <w:r>
-        <w:rPr>
-          <w:lang w:val="en-US"/>
-        </w:rPr>
-        <w:t>The word itself, as text input</w:t>
-      </w:r>
-    </w:p>
-    <w:p>
-      <w:pPr>
-        <w:pStyle w:val="ListParagraph"/>
-        <w:numPr>
-          <w:ilvl w:val="0"/>
-          <w:numId w:val="11"/>
-        </w:numPr>
-        <w:rPr>
-          <w:lang w:val="en-US"/>
-        </w:rPr>
-      </w:pPr>
-      <w:r>
-        <w:rPr>
-          <w:lang w:val="en-US"/>
-        </w:rPr>
-        <w:t xml:space="preserve">The weight of the word, which can be chosen with the </w:t>
-      </w:r>
-      <w:r>
-        <w:rPr>
-          <w:lang w:val="en-US"/>
-        </w:rPr>
-        <w:t>spinner field and is in the range between -5 and +5.</w:t>
-      </w:r>
+        <w:t xml:space="preserve">new sentiment words can be configured by clicking on the button </w:t>
+      </w:r>
+      <w:r>
+        <w:rPr>
+          <w:lang w:val="en-US"/>
+        </w:rPr>
+        <w:t>‘Create new word’</w:t>
+      </w:r>
+      <w:r>
+        <w:rPr>
+          <w:lang w:val="en-US"/>
+        </w:rPr>
+        <w:t>.</w:t>
+      </w:r>
+    </w:p>
+    <w:p>
+      <w:pPr>
+        <w:rPr>
+          <w:lang w:val="en-US"/>
+        </w:rPr>
+      </w:pPr>
+      <w:r>
+        <w:rPr>
+          <w:lang w:val="en-US"/>
+        </w:rPr>
+        <w:t>The following tables summarizes the fields that can be configured in the sentiment word form.</w:t>
+      </w:r>
+    </w:p>
+    <w:p>
+      <w:pPr>
+        <w:rPr>
+          <w:lang w:val="en-US"/>
+        </w:rPr>
+      </w:pPr>
+    </w:p>
+    <w:tbl>
+      <w:tblPr>
+        <w:tblStyle w:val="TableGrid"/>
+        <w:tblW w:w="0" w:type="auto"/>
+        <w:tblLook w:val="04A0"/>
+      </w:tblPr>
+      <w:tblGrid>
+        <w:gridCol w:w="1384"/>
+        <w:gridCol w:w="3119"/>
+        <w:gridCol w:w="1559"/>
+        <w:gridCol w:w="3150"/>
+      </w:tblGrid>
+      <w:tr>
+        <w:tc>
+          <w:tcPr>
+            <w:tcW w:w="1384" w:type="dxa"/>
+          </w:tcPr>
+          <w:p>
+            <w:pPr>
+              <w:rPr>
+                <w:lang w:val="en-US"/>
+              </w:rPr>
+            </w:pPr>
+            <w:r>
+              <w:rPr>
+                <w:lang w:val="en-US"/>
+              </w:rPr>
+              <w:lastRenderedPageBreak/>
+              <w:t>Field name</w:t>
+            </w:r>
+          </w:p>
+        </w:tc>
+        <w:tc>
+          <w:tcPr>
+            <w:tcW w:w="3119" w:type="dxa"/>
+          </w:tcPr>
+          <w:p>
+            <w:pPr>
+              <w:rPr>
+                <w:lang w:val="en-US"/>
+              </w:rPr>
+            </w:pPr>
+            <w:r>
+              <w:rPr>
+                <w:lang w:val="en-US"/>
+              </w:rPr>
+              <w:t>Restrictions</w:t>
+            </w:r>
+          </w:p>
+        </w:tc>
+        <w:tc>
+          <w:tcPr>
+            <w:tcW w:w="1559" w:type="dxa"/>
+          </w:tcPr>
+          <w:p>
+            <w:pPr>
+              <w:rPr>
+                <w:lang w:val="en-US"/>
+              </w:rPr>
+            </w:pPr>
+            <w:r>
+              <w:rPr>
+                <w:lang w:val="en-US"/>
+              </w:rPr>
+              <w:t>Mandatory</w:t>
+            </w:r>
+          </w:p>
+        </w:tc>
+        <w:tc>
+          <w:tcPr>
+            <w:tcW w:w="3150" w:type="dxa"/>
+          </w:tcPr>
+          <w:p>
+            <w:pPr>
+              <w:rPr>
+                <w:lang w:val="en-US"/>
+              </w:rPr>
+            </w:pPr>
+            <w:r>
+              <w:rPr>
+                <w:lang w:val="en-US"/>
+              </w:rPr>
+              <w:t>Description</w:t>
+            </w:r>
+          </w:p>
+        </w:tc>
+      </w:tr>
+      <w:tr>
+        <w:tc>
+          <w:tcPr>
+            <w:tcW w:w="1384" w:type="dxa"/>
+          </w:tcPr>
+          <w:p>
+            <w:pPr>
+              <w:rPr>
+                <w:lang w:val="en-US"/>
+              </w:rPr>
+            </w:pPr>
+            <w:r>
+              <w:rPr>
+                <w:lang w:val="en-US"/>
+              </w:rPr>
+              <w:t>Language</w:t>
+            </w:r>
+          </w:p>
+        </w:tc>
+        <w:tc>
+          <w:tcPr>
+            <w:tcW w:w="3119" w:type="dxa"/>
+          </w:tcPr>
+          <w:p>
+            <w:pPr>
+              <w:rPr>
+                <w:lang w:val="en-US"/>
+              </w:rPr>
+            </w:pPr>
+            <w:r>
+              <w:rPr>
+                <w:lang w:val="en-US"/>
+              </w:rPr>
+              <w:t>Only configured languages from database</w:t>
+            </w:r>
+          </w:p>
+        </w:tc>
+        <w:tc>
+          <w:tcPr>
+            <w:tcW w:w="1559" w:type="dxa"/>
+          </w:tcPr>
+          <w:p>
+            <w:pPr>
+              <w:rPr>
+                <w:lang w:val="en-US"/>
+              </w:rPr>
+            </w:pPr>
+            <w:r>
+              <w:rPr>
+                <w:lang w:val="en-US"/>
+              </w:rPr>
+              <w:t>yes</w:t>
+            </w:r>
+          </w:p>
+        </w:tc>
+        <w:tc>
+          <w:tcPr>
+            <w:tcW w:w="3150" w:type="dxa"/>
+          </w:tcPr>
+          <w:p>
+            <w:pPr>
+              <w:rPr>
+                <w:lang w:val="en-US"/>
+              </w:rPr>
+            </w:pPr>
+            <w:r>
+              <w:rPr>
+                <w:lang w:val="en-US"/>
+              </w:rPr>
+              <w:t>The language the word is configured for</w:t>
+            </w:r>
+          </w:p>
+        </w:tc>
+      </w:tr>
+      <w:tr>
+        <w:tc>
+          <w:tcPr>
+            <w:tcW w:w="1384" w:type="dxa"/>
+          </w:tcPr>
+          <w:p>
+            <w:pPr>
+              <w:rPr>
+                <w:lang w:val="en-US"/>
+              </w:rPr>
+            </w:pPr>
+            <w:r>
+              <w:rPr>
+                <w:lang w:val="en-US"/>
+              </w:rPr>
+              <w:t>Word</w:t>
+            </w:r>
+          </w:p>
+        </w:tc>
+        <w:tc>
+          <w:tcPr>
+            <w:tcW w:w="3119" w:type="dxa"/>
+          </w:tcPr>
+          <w:p>
+            <w:pPr>
+              <w:rPr>
+                <w:lang w:val="en-US"/>
+              </w:rPr>
+            </w:pPr>
+            <w:r>
+              <w:rPr>
+                <w:lang w:val="en-US"/>
+              </w:rPr>
+              <w:t xml:space="preserve">Alpha-Characters, </w:t>
+            </w:r>
+            <w:r>
+              <w:rPr>
+                <w:color w:val="FF0000"/>
+                <w:lang w:val="en-US"/>
+              </w:rPr>
+              <w:t>xx characters</w:t>
+            </w:r>
+          </w:p>
+        </w:tc>
+        <w:tc>
+          <w:tcPr>
+            <w:tcW w:w="1559" w:type="dxa"/>
+          </w:tcPr>
+          <w:p>
+            <w:pPr>
+              <w:rPr>
+                <w:lang w:val="en-US"/>
+              </w:rPr>
+            </w:pPr>
+            <w:r>
+              <w:rPr>
+                <w:lang w:val="en-US"/>
+              </w:rPr>
+              <w:t>Yes</w:t>
+            </w:r>
+          </w:p>
+        </w:tc>
+        <w:tc>
+          <w:tcPr>
+            <w:tcW w:w="3150" w:type="dxa"/>
+          </w:tcPr>
+          <w:p>
+            <w:pPr>
+              <w:rPr>
+                <w:lang w:val="en-US"/>
+              </w:rPr>
+            </w:pPr>
+            <w:r>
+              <w:rPr>
+                <w:lang w:val="en-US"/>
+              </w:rPr>
+              <w:t>The sentiment word</w:t>
+            </w:r>
+          </w:p>
+        </w:tc>
+      </w:tr>
+      <w:tr>
+        <w:tc>
+          <w:tcPr>
+            <w:tcW w:w="1384" w:type="dxa"/>
+          </w:tcPr>
+          <w:p>
+            <w:pPr>
+              <w:rPr>
+                <w:lang w:val="en-US"/>
+              </w:rPr>
+            </w:pPr>
+            <w:r>
+              <w:rPr>
+                <w:lang w:val="en-US"/>
+              </w:rPr>
+              <w:t>Weight</w:t>
+            </w:r>
+          </w:p>
+        </w:tc>
+        <w:tc>
+          <w:tcPr>
+            <w:tcW w:w="3119" w:type="dxa"/>
+          </w:tcPr>
+          <w:p>
+            <w:pPr>
+              <w:rPr>
+                <w:lang w:val="en-US"/>
+              </w:rPr>
+            </w:pPr>
+            <w:r>
+              <w:rPr>
+                <w:lang w:val="en-US"/>
+              </w:rPr>
+              <w:t>Between -5 and +5, selectable by the spinner</w:t>
+            </w:r>
+          </w:p>
+        </w:tc>
+        <w:tc>
+          <w:tcPr>
+            <w:tcW w:w="1559" w:type="dxa"/>
+          </w:tcPr>
+          <w:p>
+            <w:pPr>
+              <w:rPr>
+                <w:lang w:val="en-US"/>
+              </w:rPr>
+            </w:pPr>
+            <w:r>
+              <w:rPr>
+                <w:lang w:val="en-US"/>
+              </w:rPr>
+              <w:t>Yes</w:t>
+            </w:r>
+          </w:p>
+        </w:tc>
+        <w:tc>
+          <w:tcPr>
+            <w:tcW w:w="3150" w:type="dxa"/>
+          </w:tcPr>
+          <w:p>
+            <w:pPr>
+              <w:rPr>
+                <w:lang w:val="en-US"/>
+              </w:rPr>
+            </w:pPr>
+            <w:r>
+              <w:rPr>
+                <w:lang w:val="en-US"/>
+              </w:rPr>
+              <w:t>The weight of the configured sentiment word</w:t>
+            </w:r>
+          </w:p>
+        </w:tc>
+      </w:tr>
+    </w:tbl>
+    <w:p>
+      <w:pPr>
+        <w:rPr>
+          <w:lang w:val="en-US"/>
+        </w:rPr>
+      </w:pPr>
     </w:p>
     <w:p>
       <w:pPr>
@@ -4405,7 +5836,6 @@
           <w:noProof/>
           <w:lang w:bidi="ar-SA"/>
         </w:rPr>
-        <w:lastRenderedPageBreak/>
         <w:drawing>
           <wp:inline distT="0" distB="0" distL="0" distR="0">
             <wp:extent cx="5277587" cy="2648320"/>
@@ -4450,12 +5880,403 @@
           <w:lang w:val="en-US"/>
         </w:rPr>
       </w:pPr>
-      <w:r>
-        <w:rPr>
-          <w:lang w:val="en-US"/>
-        </w:rPr>
-        <w:t>Data analysis tab</w:t>
-      </w:r>
+      <w:bookmarkStart w:id="13" w:name="_Toc390257635"/>
+      <w:r>
+        <w:rPr>
+          <w:lang w:val="en-US"/>
+        </w:rPr>
+        <w:t>Statistic</w:t>
+      </w:r>
+      <w:r>
+        <w:rPr>
+          <w:lang w:val="en-US"/>
+        </w:rPr>
+        <w:t xml:space="preserve"> tab</w:t>
+      </w:r>
+      <w:bookmarkEnd w:id="13"/>
+    </w:p>
+    <w:p>
+      <w:pPr>
+        <w:rPr>
+          <w:color w:val="000000" w:themeColor="text1"/>
+          <w:lang w:val="en-US"/>
+        </w:rPr>
+      </w:pPr>
+      <w:r>
+        <w:rPr>
+          <w:color w:val="000000" w:themeColor="text1"/>
+          <w:lang w:val="en-US"/>
+        </w:rPr>
+        <w:t xml:space="preserve">With the navigation elements at the top of the site, the ‘Statistic’ tab can be selected. In this view, the results from the sentiment analysis can be </w:t>
+      </w:r>
+      <w:r>
+        <w:rPr>
+          <w:color w:val="000000" w:themeColor="text1"/>
+          <w:lang w:val="en-US"/>
+        </w:rPr>
+        <w:t>seen. The standard view consists of the following elements:</w:t>
+      </w:r>
+    </w:p>
+    <w:p>
+      <w:pPr>
+        <w:pStyle w:val="ListParagraph"/>
+        <w:numPr>
+          <w:ilvl w:val="0"/>
+          <w:numId w:val="12"/>
+        </w:numPr>
+        <w:rPr>
+          <w:color w:val="000000" w:themeColor="text1"/>
+          <w:lang w:val="en-US"/>
+        </w:rPr>
+      </w:pPr>
+      <w:r>
+        <w:rPr>
+          <w:color w:val="000000" w:themeColor="text1"/>
+          <w:lang w:val="en-US"/>
+        </w:rPr>
+        <w:t>Dropdown</w:t>
+      </w:r>
+      <w:r>
+        <w:rPr>
+          <w:color w:val="000000" w:themeColor="text1"/>
+          <w:lang w:val="en-US"/>
+        </w:rPr>
+        <w:t xml:space="preserve">-list </w:t>
+      </w:r>
+      <w:r>
+        <w:rPr>
+          <w:color w:val="000000" w:themeColor="text1"/>
+          <w:lang w:val="en-US"/>
+        </w:rPr>
+        <w:t>to choose from the events</w:t>
+      </w:r>
+      <w:r>
+        <w:rPr>
+          <w:color w:val="000000" w:themeColor="text1"/>
+          <w:lang w:val="en-US"/>
+        </w:rPr>
+        <w:t xml:space="preserve"> that are configured in the system</w:t>
+      </w:r>
+    </w:p>
+    <w:p>
+      <w:pPr>
+        <w:pStyle w:val="ListParagraph"/>
+        <w:numPr>
+          <w:ilvl w:val="0"/>
+          <w:numId w:val="12"/>
+        </w:numPr>
+        <w:rPr>
+          <w:color w:val="000000" w:themeColor="text1"/>
+          <w:lang w:val="en-US"/>
+        </w:rPr>
+      </w:pPr>
+      <w:r>
+        <w:rPr>
+          <w:color w:val="000000" w:themeColor="text1"/>
+          <w:lang w:val="en-US"/>
+        </w:rPr>
+        <w:t>Dropdown-list to choose a filter from the configured filter of the selected event</w:t>
+      </w:r>
+    </w:p>
+    <w:p>
+      <w:pPr>
+        <w:pStyle w:val="ListParagraph"/>
+        <w:numPr>
+          <w:ilvl w:val="0"/>
+          <w:numId w:val="12"/>
+        </w:numPr>
+        <w:rPr>
+          <w:color w:val="000000" w:themeColor="text1"/>
+          <w:lang w:val="en-US"/>
+        </w:rPr>
+      </w:pPr>
+      <w:r>
+        <w:rPr>
+          <w:color w:val="000000" w:themeColor="text1"/>
+          <w:lang w:val="en-US"/>
+        </w:rPr>
+        <w:t xml:space="preserve">Dropdown-list to choose an analysis </w:t>
+      </w:r>
+      <w:r>
+        <w:rPr>
+          <w:color w:val="000000" w:themeColor="text1"/>
+          <w:lang w:val="en-US"/>
+        </w:rPr>
+        <w:t>made for the filter</w:t>
+      </w:r>
+      <w:r>
+        <w:rPr>
+          <w:color w:val="000000" w:themeColor="text1"/>
+          <w:lang w:val="en-US"/>
+        </w:rPr>
+        <w:t xml:space="preserve"> (</w:t>
+      </w:r>
+      <w:r>
+        <w:rPr>
+          <w:color w:val="000000" w:themeColor="text1"/>
+          <w:lang w:val="en-US"/>
+        </w:rPr>
+        <w:t>or made for an event if no filter</w:t>
+      </w:r>
+      <w:r>
+        <w:rPr>
+          <w:color w:val="000000" w:themeColor="text1"/>
+          <w:lang w:val="en-US"/>
+        </w:rPr>
+        <w:t xml:space="preserve"> is selected)</w:t>
+      </w:r>
+    </w:p>
+    <w:p>
+      <w:pPr>
+        <w:rPr>
+          <w:color w:val="000000" w:themeColor="text1"/>
+          <w:lang w:val="en-US"/>
+        </w:rPr>
+      </w:pPr>
+      <w:r>
+        <w:rPr>
+          <w:noProof/>
+          <w:color w:val="000000" w:themeColor="text1"/>
+          <w:lang w:bidi="ar-SA"/>
+        </w:rPr>
+        <w:drawing>
+          <wp:inline distT="0" distB="0" distL="0" distR="0">
+            <wp:extent cx="5760720" cy="1052830"/>
+            <wp:effectExtent l="19050" t="0" r="0" b="0"/>
+            <wp:docPr id="2" name="Picture 1" descr="tweetsStatistic.png"/>
+            <wp:cNvGraphicFramePr>
+              <a:graphicFrameLocks xmlns:a="http://schemas.openxmlformats.org/drawingml/2006/main" noChangeAspect="1"/>
+            </wp:cNvGraphicFramePr>
+            <a:graphic xmlns:a="http://schemas.openxmlformats.org/drawingml/2006/main">
+              <a:graphicData uri="http://schemas.openxmlformats.org/drawingml/2006/picture">
+                <pic:pic xmlns:pic="http://schemas.openxmlformats.org/drawingml/2006/picture">
+                  <pic:nvPicPr>
+                    <pic:cNvPr id="0" name="tweetsStatistic.png"/>
+                    <pic:cNvPicPr/>
+                  </pic:nvPicPr>
+                  <pic:blipFill>
+                    <a:blip r:embed="rId17" cstate="print"/>
+                    <a:stretch>
+                      <a:fillRect/>
+                    </a:stretch>
+                  </pic:blipFill>
+                  <pic:spPr>
+                    <a:xfrm>
+                      <a:off x="0" y="0"/>
+                      <a:ext cx="5760720" cy="1052830"/>
+                    </a:xfrm>
+                    <a:prstGeom prst="rect">
+                      <a:avLst/>
+                    </a:prstGeom>
+                  </pic:spPr>
+                </pic:pic>
+              </a:graphicData>
+            </a:graphic>
+          </wp:inline>
+        </w:drawing>
+      </w:r>
+    </w:p>
+    <w:p>
+      <w:pPr>
+        <w:rPr>
+          <w:color w:val="000000" w:themeColor="text1"/>
+          <w:lang w:val="en-US"/>
+        </w:rPr>
+      </w:pPr>
+      <w:r>
+        <w:rPr>
+          <w:color w:val="000000" w:themeColor="text1"/>
+          <w:lang w:val="en-US"/>
+        </w:rPr>
+        <w:t>After selecting an analysis, the evaluation of the sentiments analysis is shown below.</w:t>
+      </w:r>
+    </w:p>
+    <w:p>
+      <w:pPr>
+        <w:rPr>
+          <w:color w:val="000000" w:themeColor="text1"/>
+          <w:lang w:val="en-US"/>
+        </w:rPr>
+      </w:pPr>
+      <w:r>
+        <w:rPr>
+          <w:color w:val="000000" w:themeColor="text1"/>
+          <w:lang w:val="en-US"/>
+        </w:rPr>
+        <w:t xml:space="preserve">First, </w:t>
+      </w:r>
+      <w:r>
+        <w:rPr>
+          <w:color w:val="000000" w:themeColor="text1"/>
+          <w:lang w:val="en-US"/>
+        </w:rPr>
+        <w:t xml:space="preserve">the distribution of the sentiments of the analyzed tweets is summarized in a table, ranging from tweets </w:t>
+      </w:r>
+      <w:r>
+        <w:rPr>
+          <w:color w:val="000000" w:themeColor="text1"/>
+          <w:lang w:val="en-US"/>
+        </w:rPr>
+        <w:t>which have sentiment values of</w:t>
+      </w:r>
+      <w:r>
+        <w:rPr>
+          <w:color w:val="000000" w:themeColor="text1"/>
+          <w:lang w:val="en-US"/>
+        </w:rPr>
+        <w:t xml:space="preserve"> -5 </w:t>
+      </w:r>
+      <w:r>
+        <w:rPr>
+          <w:color w:val="000000" w:themeColor="text1"/>
+          <w:lang w:val="en-US"/>
+        </w:rPr>
+        <w:t xml:space="preserve">to </w:t>
+      </w:r>
+      <w:r>
+        <w:rPr>
+          <w:color w:val="000000" w:themeColor="text1"/>
+          <w:lang w:val="en-US"/>
+        </w:rPr>
+        <w:t xml:space="preserve">tweets </w:t>
+      </w:r>
+      <w:r>
+        <w:rPr>
+          <w:color w:val="000000" w:themeColor="text1"/>
+          <w:lang w:val="en-US"/>
+        </w:rPr>
+        <w:t xml:space="preserve">which have sentiment values of </w:t>
+      </w:r>
+      <w:r>
+        <w:rPr>
+          <w:color w:val="000000" w:themeColor="text1"/>
+          <w:lang w:val="en-US"/>
+        </w:rPr>
+        <w:t>+5.</w:t>
+      </w:r>
+      <w:r>
+        <w:rPr>
+          <w:color w:val="000000" w:themeColor="text1"/>
+          <w:lang w:val="en-US"/>
+        </w:rPr>
+        <w:t xml:space="preserve"> </w:t>
+      </w:r>
+      <w:r>
+        <w:rPr>
+          <w:color w:val="000000" w:themeColor="text1"/>
+          <w:lang w:val="en-US"/>
+        </w:rPr>
+        <w:t>This dat</w:t>
+      </w:r>
+      <w:r>
+        <w:rPr>
+          <w:color w:val="000000" w:themeColor="text1"/>
+          <w:lang w:val="en-US"/>
+        </w:rPr>
+        <w:t>a</w:t>
+      </w:r>
+      <w:r>
+        <w:rPr>
+          <w:color w:val="000000" w:themeColor="text1"/>
+          <w:lang w:val="en-US"/>
+        </w:rPr>
+        <w:t xml:space="preserve"> is then also shown in two different charts, which visualize the distribution of </w:t>
+      </w:r>
+      <w:r>
+        <w:rPr>
+          <w:color w:val="000000" w:themeColor="text1"/>
+          <w:lang w:val="en-US"/>
+        </w:rPr>
+        <w:t xml:space="preserve">the </w:t>
+      </w:r>
+      <w:r>
+        <w:rPr>
+          <w:color w:val="000000" w:themeColor="text1"/>
+          <w:lang w:val="en-US"/>
+        </w:rPr>
+        <w:t xml:space="preserve">positive and negative </w:t>
+      </w:r>
+      <w:r>
+        <w:rPr>
+          <w:color w:val="000000" w:themeColor="text1"/>
+          <w:lang w:val="en-US"/>
+        </w:rPr>
+        <w:t xml:space="preserve">sentiment values of </w:t>
+      </w:r>
+      <w:r>
+        <w:rPr>
+          <w:color w:val="000000" w:themeColor="text1"/>
+          <w:lang w:val="en-US"/>
+        </w:rPr>
+        <w:t>tweets.</w:t>
+      </w:r>
+    </w:p>
+    <w:p>
+      <w:pPr>
+        <w:rPr>
+          <w:color w:val="000000" w:themeColor="text1"/>
+          <w:lang w:val="en-US"/>
+        </w:rPr>
+      </w:pPr>
+      <w:r>
+        <w:rPr>
+          <w:noProof/>
+          <w:color w:val="000000" w:themeColor="text1"/>
+          <w:lang w:bidi="ar-SA"/>
+        </w:rPr>
+        <w:lastRenderedPageBreak/>
+        <w:drawing>
+          <wp:inline distT="0" distB="0" distL="0" distR="0">
+            <wp:extent cx="5760720" cy="2074545"/>
+            <wp:effectExtent l="19050" t="0" r="0" b="0"/>
+            <wp:docPr id="5" name="Picture 4" descr="tweetsCharts.png"/>
+            <wp:cNvGraphicFramePr>
+              <a:graphicFrameLocks xmlns:a="http://schemas.openxmlformats.org/drawingml/2006/main" noChangeAspect="1"/>
+            </wp:cNvGraphicFramePr>
+            <a:graphic xmlns:a="http://schemas.openxmlformats.org/drawingml/2006/main">
+              <a:graphicData uri="http://schemas.openxmlformats.org/drawingml/2006/picture">
+                <pic:pic xmlns:pic="http://schemas.openxmlformats.org/drawingml/2006/picture">
+                  <pic:nvPicPr>
+                    <pic:cNvPr id="0" name="tweetsCharts.png"/>
+                    <pic:cNvPicPr/>
+                  </pic:nvPicPr>
+                  <pic:blipFill>
+                    <a:blip r:embed="rId18" cstate="print"/>
+                    <a:stretch>
+                      <a:fillRect/>
+                    </a:stretch>
+                  </pic:blipFill>
+                  <pic:spPr>
+                    <a:xfrm>
+                      <a:off x="0" y="0"/>
+                      <a:ext cx="5760720" cy="2074545"/>
+                    </a:xfrm>
+                    <a:prstGeom prst="rect">
+                      <a:avLst/>
+                    </a:prstGeom>
+                  </pic:spPr>
+                </pic:pic>
+              </a:graphicData>
+            </a:graphic>
+          </wp:inline>
+        </w:drawing>
+      </w:r>
+    </w:p>
+    <w:p>
+      <w:pPr>
+        <w:pStyle w:val="Heading2"/>
+        <w:rPr>
+          <w:lang w:val="en-US"/>
+        </w:rPr>
+      </w:pPr>
+      <w:bookmarkStart w:id="14" w:name="_Toc390257636"/>
+      <w:r>
+        <w:rPr>
+          <w:lang w:val="en-US"/>
+        </w:rPr>
+        <w:t>Export</w:t>
+      </w:r>
+      <w:bookmarkEnd w:id="14"/>
     </w:p>
     <w:p>
       <w:pPr>
@@ -4479,43 +6300,14 @@
           <w:lang w:val="en-US"/>
         </w:rPr>
       </w:pPr>
-      <w:r>
-        <w:rPr>
-          <w:lang w:val="en-US"/>
-        </w:rPr>
-        <w:t>Export</w:t>
-      </w:r>
-    </w:p>
-    <w:p>
-      <w:pPr>
-        <w:rPr>
-          <w:color w:val="FF0000"/>
-          <w:lang w:val="en-US"/>
-        </w:rPr>
-      </w:pPr>
-      <w:r>
-        <w:rPr>
-          <w:color w:val="FF0000"/>
-          <w:lang w:val="en-US"/>
-        </w:rPr>
-        <w:t>To be documented.</w:t>
-      </w:r>
-    </w:p>
-    <w:p>
-      <w:pPr>
-        <w:pStyle w:val="Heading2"/>
-        <w:rPr>
-          <w:lang w:val="en-US"/>
-        </w:rPr>
-      </w:pPr>
-      <w:bookmarkStart w:id="13" w:name="_Toc389655234"/>
+      <w:bookmarkStart w:id="15" w:name="_Toc390257637"/>
       <w:r>
         <w:rPr>
           <w:lang w:val="en-US"/>
         </w:rPr>
         <w:t>Paging</w:t>
       </w:r>
-      <w:bookmarkEnd w:id="13"/>
+      <w:bookmarkEnd w:id="15"/>
     </w:p>
     <w:p>
       <w:pPr>
@@ -4610,7 +6402,21 @@
           <w:color w:val="000000" w:themeColor="text1"/>
           <w:lang w:val="en-US"/>
         </w:rPr>
-        <w:t xml:space="preserve">Paging navigation </w:t>
+        <w:t>Paging navigation</w:t>
+      </w:r>
+      <w:r>
+        <w:rPr>
+          <w:color w:val="000000" w:themeColor="text1"/>
+          <w:lang w:val="en-US"/>
+        </w:rPr>
+        <w:t xml:space="preserve"> elements</w:t>
+      </w:r>
+      <w:r>
+        <w:rPr>
+          <w:color w:val="000000" w:themeColor="text1"/>
+          <w:lang w:val="en-US"/>
+        </w:rPr>
+        <w:t xml:space="preserve"> </w:t>
       </w:r>
       <w:r>
         <w:rPr>
@@ -4621,7 +6427,7 @@
       </w:r>
     </w:p>
     <w:sectPr>
-      <w:footerReference w:type="default" r:id="rId17"/>
+      <w:footerReference w:type="default" r:id="rId19"/>
       <w:pgSz w:w="11906" w:h="16838"/>
       <w:pgMar w:top="1417" w:right="1417" w:bottom="1134" w:left="1417" w:header="708" w:footer="708" w:gutter="0"/>
       <w:cols w:space="708"/>
@@ -4832,6 +6638,119 @@
     </w:lvl>
   </w:abstractNum>
   <w:abstractNum w:abstractNumId="1">
+    <w:nsid w:val="1E0D078D"/>
+    <w:multiLevelType w:val="hybridMultilevel"/>
+    <w:tmpl w:val="AF0E5880"/>
+    <w:lvl w:ilvl="0" w:tplc="0C070001">
+      <w:start w:val="1"/>
+      <w:numFmt w:val="bullet"/>
+      <w:lvlText w:val=""/>
+      <w:lvlJc w:val="left"/>
+      <w:pPr>
+        <w:ind w:left="720" w:hanging="360"/>
+      </w:pPr>
+      <w:rPr>
+        <w:rFonts w:ascii="Symbol" w:hAnsi="Symbol" w:hint="default"/>
+      </w:rPr>
+    </w:lvl>
+    <w:lvl w:ilvl="1" w:tplc="0C070003" w:tentative="1">
+      <w:start w:val="1"/>
+      <w:numFmt w:val="bullet"/>
+      <w:lvlText w:val="o"/>
+      <w:lvlJc w:val="left"/>
+      <w:pPr>
+        <w:ind w:left="1440" w:hanging="360"/>
+      </w:pPr>
+      <w:rPr>
+        <w:rFonts w:ascii="Courier New" w:hAnsi="Courier New" w:cs="Courier New" w:hint="default"/>
+      </w:rPr>
+    </w:lvl>
+    <w:lvl w:ilvl="2" w:tplc="0C070005" w:tentative="1">
+      <w:start w:val="1"/>
+      <w:numFmt w:val="bullet"/>
+      <w:lvlText w:val=""/>
+      <w:lvlJc w:val="left"/>
+      <w:pPr>
+        <w:ind w:left="2160" w:hanging="360"/>
+      </w:pPr>
+      <w:rPr>
+        <w:rFonts w:ascii="Wingdings" w:hAnsi="Wingdings" w:hint="default"/>
+      </w:rPr>
+    </w:lvl>
+    <w:lvl w:ilvl="3" w:tplc="0C070001" w:tentative="1">
+      <w:start w:val="1"/>
+      <w:numFmt w:val="bullet"/>
+      <w:lvlText w:val=""/>
+      <w:lvlJc w:val="left"/>
+      <w:pPr>
+        <w:ind w:left="2880" w:hanging="360"/>
+      </w:pPr>
+      <w:rPr>
+        <w:rFonts w:ascii="Symbol" w:hAnsi="Symbol" w:hint="default"/>
+      </w:rPr>
+    </w:lvl>
+    <w:lvl w:ilvl="4" w:tplc="0C070003" w:tentative="1">
+      <w:start w:val="1"/>
+      <w:numFmt w:val="bullet"/>
+      <w:lvlText w:val="o"/>
+      <w:lvlJc w:val="left"/>
+      <w:pPr>
+        <w:ind w:left="3600" w:hanging="360"/>
+      </w:pPr>
+      <w:rPr>
+        <w:rFonts w:ascii="Courier New" w:hAnsi="Courier New" w:cs="Courier New" w:hint="default"/>
+      </w:rPr>
+    </w:lvl>
+    <w:lvl w:ilvl="5" w:tplc="0C070005" w:tentative="1">
+      <w:start w:val="1"/>
+      <w:numFmt w:val="bullet"/>
+      <w:lvlText w:val=""/>
+      <w:lvlJc w:val="left"/>
+      <w:pPr>
+        <w:ind w:left="4320" w:hanging="360"/>
+      </w:pPr>
+      <w:rPr>
+        <w:rFonts w:ascii="Wingdings" w:hAnsi="Wingdings" w:hint="default"/>
+      </w:rPr>
+    </w:lvl>
+    <w:lvl w:ilvl="6" w:tplc="0C070001" w:tentative="1">
+      <w:start w:val="1"/>
+      <w:numFmt w:val="bullet"/>
+      <w:lvlText w:val=""/>
+      <w:lvlJc w:val="left"/>
+      <w:pPr>
+        <w:ind w:left="5040" w:hanging="360"/>
+      </w:pPr>
+      <w:rPr>
+        <w:rFonts w:ascii="Symbol" w:hAnsi="Symbol" w:hint="default"/>
+      </w:rPr>
+    </w:lvl>
+    <w:lvl w:ilvl="7" w:tplc="0C070003" w:tentative="1">
+      <w:start w:val="1"/>
+      <w:numFmt w:val="bullet"/>
+      <w:lvlText w:val="o"/>
+      <w:lvlJc w:val="left"/>
+      <w:pPr>
+        <w:ind w:left="5760" w:hanging="360"/>
+      </w:pPr>
+      <w:rPr>
+        <w:rFonts w:ascii="Courier New" w:hAnsi="Courier New" w:cs="Courier New" w:hint="default"/>
+      </w:rPr>
+    </w:lvl>
+    <w:lvl w:ilvl="8" w:tplc="0C070005" w:tentative="1">
+      <w:start w:val="1"/>
+      <w:numFmt w:val="bullet"/>
+      <w:lvlText w:val=""/>
+      <w:lvlJc w:val="left"/>
+      <w:pPr>
+        <w:ind w:left="6480" w:hanging="360"/>
+      </w:pPr>
+      <w:rPr>
+        <w:rFonts w:ascii="Wingdings" w:hAnsi="Wingdings" w:hint="default"/>
+      </w:rPr>
+    </w:lvl>
+  </w:abstractNum>
+  <w:abstractNum w:abstractNumId="2">
     <w:nsid w:val="288410BE"/>
     <w:multiLevelType w:val="hybridMultilevel"/>
     <w:tmpl w:val="1034EFC4"/>
@@ -4944,7 +6863,7 @@
       </w:rPr>
     </w:lvl>
   </w:abstractNum>
-  <w:abstractNum w:abstractNumId="2">
+  <w:abstractNum w:abstractNumId="3">
     <w:nsid w:val="298A42E2"/>
     <w:multiLevelType w:val="hybridMultilevel"/>
     <w:tmpl w:val="1F429420"/>
@@ -5057,7 +6976,7 @@
       </w:rPr>
     </w:lvl>
   </w:abstractNum>
-  <w:abstractNum w:abstractNumId="3">
+  <w:abstractNum w:abstractNumId="4">
     <w:nsid w:val="2CFE50ED"/>
     <w:multiLevelType w:val="hybridMultilevel"/>
     <w:tmpl w:val="AA924FCE"/>
@@ -5170,7 +7089,7 @@
       </w:rPr>
     </w:lvl>
   </w:abstractNum>
-  <w:abstractNum w:abstractNumId="4">
+  <w:abstractNum w:abstractNumId="5">
     <w:nsid w:val="36DA781A"/>
     <w:multiLevelType w:val="hybridMultilevel"/>
     <w:tmpl w:val="97B46604"/>
@@ -5283,7 +7202,7 @@
       </w:rPr>
     </w:lvl>
   </w:abstractNum>
-  <w:abstractNum w:abstractNumId="5">
+  <w:abstractNum w:abstractNumId="6">
     <w:nsid w:val="3C607E45"/>
     <w:multiLevelType w:val="hybridMultilevel"/>
     <w:tmpl w:val="06C2B138"/>
@@ -5396,7 +7315,7 @@
       </w:rPr>
     </w:lvl>
   </w:abstractNum>
-  <w:abstractNum w:abstractNumId="6">
+  <w:abstractNum w:abstractNumId="7">
     <w:nsid w:val="58AC79A4"/>
     <w:multiLevelType w:val="hybridMultilevel"/>
     <w:tmpl w:val="B5ECD4C8"/>
@@ -5509,7 +7428,7 @@
       </w:rPr>
     </w:lvl>
   </w:abstractNum>
-  <w:abstractNum w:abstractNumId="7">
+  <w:abstractNum w:abstractNumId="8">
     <w:nsid w:val="6E4526CF"/>
     <w:multiLevelType w:val="hybridMultilevel"/>
     <w:tmpl w:val="0B66C5CE"/>
@@ -5622,7 +7541,7 @@
       </w:rPr>
     </w:lvl>
   </w:abstractNum>
-  <w:abstractNum w:abstractNumId="8">
+  <w:abstractNum w:abstractNumId="9">
     <w:nsid w:val="76904179"/>
     <w:multiLevelType w:val="hybridMultilevel"/>
     <w:tmpl w:val="1660B396"/>
@@ -5735,7 +7654,7 @@
       </w:rPr>
     </w:lvl>
   </w:abstractNum>
-  <w:abstractNum w:abstractNumId="9">
+  <w:abstractNum w:abstractNumId="10">
     <w:nsid w:val="76FD1F0B"/>
     <w:multiLevelType w:val="hybridMultilevel"/>
     <w:tmpl w:val="1B76F882"/>
@@ -5848,7 +7767,7 @@
       </w:rPr>
     </w:lvl>
   </w:abstractNum>
-  <w:abstractNum w:abstractNumId="10">
+  <w:abstractNum w:abstractNumId="11">
     <w:nsid w:val="7F274428"/>
     <w:multiLevelType w:val="hybridMultilevel"/>
     <w:tmpl w:val="D2EE7974"/>
@@ -5962,37 +7881,40 @@
     </w:lvl>
   </w:abstractNum>
   <w:num w:numId="1">
-    <w:abstractNumId w:val="9"/>
+    <w:abstractNumId w:val="10"/>
   </w:num>
   <w:num w:numId="2">
-    <w:abstractNumId w:val="5"/>
+    <w:abstractNumId w:val="6"/>
   </w:num>
   <w:num w:numId="3">
-    <w:abstractNumId w:val="8"/>
+    <w:abstractNumId w:val="9"/>
   </w:num>
   <w:num w:numId="4">
     <w:abstractNumId w:val="0"/>
   </w:num>
   <w:num w:numId="5">
+    <w:abstractNumId w:val="3"/>
+  </w:num>
+  <w:num w:numId="6">
+    <w:abstractNumId w:val="11"/>
+  </w:num>
+  <w:num w:numId="7">
+    <w:abstractNumId w:val="7"/>
+  </w:num>
+  <w:num w:numId="8">
     <w:abstractNumId w:val="2"/>
   </w:num>
-  <w:num w:numId="6">
-    <w:abstractNumId w:val="10"/>
-  </w:num>
-  <w:num w:numId="7">
-    <w:abstractNumId w:val="6"/>
-  </w:num>
-  <w:num w:numId="8">
-    <w:abstractNumId w:val="1"/>
-  </w:num>
   <w:num w:numId="9">
-    <w:abstractNumId w:val="3"/>
+    <w:abstractNumId w:val="4"/>
   </w:num>
   <w:num w:numId="10">
-    <w:abstractNumId w:val="4"/>
+    <w:abstractNumId w:val="5"/>
   </w:num>
   <w:num w:numId="11">
-    <w:abstractNumId w:val="7"/>
+    <w:abstractNumId w:val="8"/>
+  </w:num>
+  <w:num w:numId="12">
+    <w:abstractNumId w:val="1"/>
   </w:num>
 </w:numbering>
 </file>
@@ -6404,7 +8326,7 @@
       </w:tblCellMar>
     </w:tblPr>
   </w:style>
-  <w:style w:type="table" w:styleId="LightShading">
+  <w:style w:type="table" w:customStyle="1" w:styleId="LightShading">
     <w:name w:val="Light Shading"/>
     <w:basedOn w:val="TableNormal"/>
     <w:uiPriority w:val="60"/>
@@ -6507,7 +8429,7 @@
       </w:tcPr>
     </w:tblStylePr>
   </w:style>
-  <w:style w:type="table" w:styleId="LightShading-Accent1">
+  <w:style w:type="table" w:customStyle="1" w:styleId="LightShading-Accent1">
     <w:name w:val="Light Shading Accent 1"/>
     <w:basedOn w:val="TableNormal"/>
     <w:uiPriority w:val="60"/>
@@ -6610,7 +8532,7 @@
       </w:tcPr>
     </w:tblStylePr>
   </w:style>
-  <w:style w:type="table" w:styleId="LightList">
+  <w:style w:type="table" w:customStyle="1" w:styleId="LightList">
     <w:name w:val="Light List"/>
     <w:basedOn w:val="TableNormal"/>
     <w:uiPriority w:val="61"/>
@@ -6702,7 +8624,7 @@
       </w:tcPr>
     </w:tblStylePr>
   </w:style>
-  <w:style w:type="table" w:styleId="LightList-Accent1">
+  <w:style w:type="table" w:customStyle="1" w:styleId="LightList-Accent1">
     <w:name w:val="Light List Accent 1"/>
     <w:basedOn w:val="TableNormal"/>
     <w:uiPriority w:val="61"/>
@@ -7196,7 +9118,7 @@
 </file>
 
 <file path=customXml/itemProps1.xml><?xml version="1.0" encoding="utf-8"?>
-<ds:datastoreItem xmlns:ds="http://schemas.openxmlformats.org/officeDocument/2006/customXml" ds:itemID="{DDD2CF70-A88C-4FEB-A688-AB78B4747D55}">
+<ds:datastoreItem xmlns:ds="http://schemas.openxmlformats.org/officeDocument/2006/customXml" ds:itemID="{2B6D7A00-A838-4653-9AF5-DA7563EA5CA9}">
   <ds:schemaRefs>
     <ds:schemaRef ds:uri="http://schemas.openxmlformats.org/officeDocument/2006/bibliography"/>
   </ds:schemaRefs>

</xml_diff>